<commit_message>
Fixed CORS issue. Now UI and Web API able to communicate.
</commit_message>
<xml_diff>
--- a/SalesWebApp/InternalDocumentation/ReadMe.docx
+++ b/SalesWebApp/InternalDocumentation/ReadMe.docx
@@ -46,7 +46,27 @@
           <w:sz w:val="20"/>
           <w:szCs w:val="20"/>
         </w:rPr>
-        <w:t>— Use of Web API to fetch product detail. products[]</w:t>
+        <w:t xml:space="preserve">— Use of Web API to fetch product detail. </w:t>
+      </w:r>
+      <w:proofErr w:type="gramStart"/>
+      <w:r>
+        <w:rPr>
+          <w:rFonts w:ascii="Verdana" w:hAnsi="Verdana" w:cs="Arial"/>
+          <w:color w:val="46535E"/>
+          <w:sz w:val="20"/>
+          <w:szCs w:val="20"/>
+        </w:rPr>
+        <w:t>products[</w:t>
+      </w:r>
+      <w:proofErr w:type="gramEnd"/>
+      <w:r>
+        <w:rPr>
+          <w:rFonts w:ascii="Verdana" w:hAnsi="Verdana" w:cs="Arial"/>
+          <w:color w:val="46535E"/>
+          <w:sz w:val="20"/>
+          <w:szCs w:val="20"/>
+        </w:rPr>
+        <w:t>]</w:t>
       </w:r>
     </w:p>
     <w:p>
@@ -87,7 +107,47 @@
           <w:sz w:val="20"/>
           <w:szCs w:val="20"/>
         </w:rPr>
-        <w:t>[ name, image, price, rating, tags[], link, purchased_by ].</w:t>
+        <w:t xml:space="preserve">[ name, image, price, rating, </w:t>
+      </w:r>
+      <w:proofErr w:type="gramStart"/>
+      <w:r>
+        <w:rPr>
+          <w:rFonts w:ascii="Verdana" w:hAnsi="Verdana" w:cs="Arial"/>
+          <w:color w:val="46535E"/>
+          <w:sz w:val="20"/>
+          <w:szCs w:val="20"/>
+        </w:rPr>
+        <w:t>tags[</w:t>
+      </w:r>
+      <w:proofErr w:type="gramEnd"/>
+      <w:r>
+        <w:rPr>
+          <w:rFonts w:ascii="Verdana" w:hAnsi="Verdana" w:cs="Arial"/>
+          <w:color w:val="46535E"/>
+          <w:sz w:val="20"/>
+          <w:szCs w:val="20"/>
+        </w:rPr>
+        <w:t xml:space="preserve">], link, </w:t>
+      </w:r>
+      <w:proofErr w:type="spellStart"/>
+      <w:r>
+        <w:rPr>
+          <w:rFonts w:ascii="Verdana" w:hAnsi="Verdana" w:cs="Arial"/>
+          <w:color w:val="46535E"/>
+          <w:sz w:val="20"/>
+          <w:szCs w:val="20"/>
+        </w:rPr>
+        <w:t>purchased_by</w:t>
+      </w:r>
+      <w:proofErr w:type="spellEnd"/>
+      <w:r>
+        <w:rPr>
+          <w:rFonts w:ascii="Verdana" w:hAnsi="Verdana" w:cs="Arial"/>
+          <w:color w:val="46535E"/>
+          <w:sz w:val="20"/>
+          <w:szCs w:val="20"/>
+        </w:rPr>
+        <w:t xml:space="preserve"> ].</w:t>
       </w:r>
     </w:p>
     <w:p>
@@ -372,7 +432,27 @@
           <w:sz w:val="20"/>
           <w:szCs w:val="20"/>
         </w:rPr>
-        <w:t>products and integrate product details (rating, price, image, tags, etc)</w:t>
+        <w:t xml:space="preserve">products and integrate product details (rating, price, image, tags, </w:t>
+      </w:r>
+      <w:proofErr w:type="spellStart"/>
+      <w:r>
+        <w:rPr>
+          <w:rFonts w:ascii="Verdana" w:hAnsi="Verdana" w:cs="Arial"/>
+          <w:color w:val="46535E"/>
+          <w:sz w:val="20"/>
+          <w:szCs w:val="20"/>
+        </w:rPr>
+        <w:t>etc</w:t>
+      </w:r>
+      <w:proofErr w:type="spellEnd"/>
+      <w:r>
+        <w:rPr>
+          <w:rFonts w:ascii="Verdana" w:hAnsi="Verdana" w:cs="Arial"/>
+          <w:color w:val="46535E"/>
+          <w:sz w:val="20"/>
+          <w:szCs w:val="20"/>
+        </w:rPr>
+        <w:t>)</w:t>
       </w:r>
     </w:p>
     <w:p>
@@ -427,14 +507,25 @@
         </w:rPr>
         <w:t> </w:t>
       </w:r>
-      <w:r>
-        <w:rPr>
-          <w:rFonts w:ascii="Verdana" w:hAnsi="Verdana" w:cs="Arial"/>
-          <w:color w:val="46535E"/>
-          <w:sz w:val="20"/>
-          <w:szCs w:val="20"/>
-        </w:rPr>
-        <w:t>url_address to respective URL. (Should open in new window | target="_blank")</w:t>
+      <w:proofErr w:type="spellStart"/>
+      <w:r>
+        <w:rPr>
+          <w:rFonts w:ascii="Verdana" w:hAnsi="Verdana" w:cs="Arial"/>
+          <w:color w:val="46535E"/>
+          <w:sz w:val="20"/>
+          <w:szCs w:val="20"/>
+        </w:rPr>
+        <w:t>url_address</w:t>
+      </w:r>
+      <w:proofErr w:type="spellEnd"/>
+      <w:r>
+        <w:rPr>
+          <w:rFonts w:ascii="Verdana" w:hAnsi="Verdana" w:cs="Arial"/>
+          <w:color w:val="46535E"/>
+          <w:sz w:val="20"/>
+          <w:szCs w:val="20"/>
+        </w:rPr>
+        <w:t xml:space="preserve"> to respective URL. (Should open in new window | target="_blank")</w:t>
       </w:r>
     </w:p>
     <w:p>
@@ -543,7 +634,87 @@
           <w:sz w:val="20"/>
           <w:szCs w:val="20"/>
         </w:rPr>
-        <w:t>— Awesome if you could manage to deploy/host this webapp at any of your favourite cloud portal and share Demo URL. (i.e. AWS, Heroku, OpenShift, etc)</w:t>
+        <w:t xml:space="preserve">— Awesome if you could manage to deploy/host this </w:t>
+      </w:r>
+      <w:proofErr w:type="spellStart"/>
+      <w:r>
+        <w:rPr>
+          <w:rFonts w:ascii="Verdana" w:hAnsi="Verdana" w:cs="Arial"/>
+          <w:color w:val="46535E"/>
+          <w:sz w:val="20"/>
+          <w:szCs w:val="20"/>
+        </w:rPr>
+        <w:t>webapp</w:t>
+      </w:r>
+      <w:proofErr w:type="spellEnd"/>
+      <w:r>
+        <w:rPr>
+          <w:rFonts w:ascii="Verdana" w:hAnsi="Verdana" w:cs="Arial"/>
+          <w:color w:val="46535E"/>
+          <w:sz w:val="20"/>
+          <w:szCs w:val="20"/>
+        </w:rPr>
+        <w:t xml:space="preserve"> at any of your favourite cloud portal and share Demo URL. (i.e. AWS, </w:t>
+      </w:r>
+      <w:proofErr w:type="spellStart"/>
+      <w:r>
+        <w:rPr>
+          <w:rFonts w:ascii="Verdana" w:hAnsi="Verdana" w:cs="Arial"/>
+          <w:color w:val="46535E"/>
+          <w:sz w:val="20"/>
+          <w:szCs w:val="20"/>
+        </w:rPr>
+        <w:t>Heroku</w:t>
+      </w:r>
+      <w:proofErr w:type="spellEnd"/>
+      <w:r>
+        <w:rPr>
+          <w:rFonts w:ascii="Verdana" w:hAnsi="Verdana" w:cs="Arial"/>
+          <w:color w:val="46535E"/>
+          <w:sz w:val="20"/>
+          <w:szCs w:val="20"/>
+        </w:rPr>
+        <w:t xml:space="preserve">, </w:t>
+      </w:r>
+      <w:proofErr w:type="spellStart"/>
+      <w:r>
+        <w:rPr>
+          <w:rFonts w:ascii="Verdana" w:hAnsi="Verdana" w:cs="Arial"/>
+          <w:color w:val="46535E"/>
+          <w:sz w:val="20"/>
+          <w:szCs w:val="20"/>
+        </w:rPr>
+        <w:t>OpenShift</w:t>
+      </w:r>
+      <w:proofErr w:type="spellEnd"/>
+      <w:r>
+        <w:rPr>
+          <w:rFonts w:ascii="Verdana" w:hAnsi="Verdana" w:cs="Arial"/>
+          <w:color w:val="46535E"/>
+          <w:sz w:val="20"/>
+          <w:szCs w:val="20"/>
+        </w:rPr>
+        <w:t xml:space="preserve">, </w:t>
+      </w:r>
+      <w:proofErr w:type="spellStart"/>
+      <w:r>
+        <w:rPr>
+          <w:rFonts w:ascii="Verdana" w:hAnsi="Verdana" w:cs="Arial"/>
+          <w:color w:val="46535E"/>
+          <w:sz w:val="20"/>
+          <w:szCs w:val="20"/>
+        </w:rPr>
+        <w:t>etc</w:t>
+      </w:r>
+      <w:proofErr w:type="spellEnd"/>
+      <w:r>
+        <w:rPr>
+          <w:rFonts w:ascii="Verdana" w:hAnsi="Verdana" w:cs="Arial"/>
+          <w:color w:val="46535E"/>
+          <w:sz w:val="20"/>
+          <w:szCs w:val="20"/>
+        </w:rPr>
+        <w:t>)</w:t>
       </w:r>
     </w:p>
     <w:p>
@@ -605,7 +776,27 @@
           <w:sz w:val="20"/>
           <w:szCs w:val="20"/>
         </w:rPr>
-        <w:t>(by Rating, Price or Like ) feature.</w:t>
+        <w:t xml:space="preserve">(by Rating, Price or </w:t>
+      </w:r>
+      <w:proofErr w:type="gramStart"/>
+      <w:r>
+        <w:rPr>
+          <w:rFonts w:ascii="Verdana" w:hAnsi="Verdana" w:cs="Arial"/>
+          <w:color w:val="46535E"/>
+          <w:sz w:val="20"/>
+          <w:szCs w:val="20"/>
+        </w:rPr>
+        <w:t>Like )</w:t>
+      </w:r>
+      <w:proofErr w:type="gramEnd"/>
+      <w:r>
+        <w:rPr>
+          <w:rFonts w:ascii="Verdana" w:hAnsi="Verdana" w:cs="Arial"/>
+          <w:color w:val="46535E"/>
+          <w:sz w:val="20"/>
+          <w:szCs w:val="20"/>
+        </w:rPr>
+        <w:t xml:space="preserve"> feature.</w:t>
       </w:r>
     </w:p>
     <w:p>
@@ -674,7 +865,27 @@
           <w:sz w:val="20"/>
           <w:szCs w:val="20"/>
         </w:rPr>
-        <w:t>— Use your imagination and add features which would make things easier for end users. Submit link to github or existing hosted apps will help. Please don’t forget to add deployment instructions or READ.ME</w:t>
+        <w:t xml:space="preserve">— Use your imagination and add features which would make things easier for end users. Submit link to </w:t>
+      </w:r>
+      <w:proofErr w:type="spellStart"/>
+      <w:r>
+        <w:rPr>
+          <w:rFonts w:ascii="Verdana" w:hAnsi="Verdana" w:cs="Arial"/>
+          <w:color w:val="46535E"/>
+          <w:sz w:val="20"/>
+          <w:szCs w:val="20"/>
+        </w:rPr>
+        <w:t>github</w:t>
+      </w:r>
+      <w:proofErr w:type="spellEnd"/>
+      <w:r>
+        <w:rPr>
+          <w:rFonts w:ascii="Verdana" w:hAnsi="Verdana" w:cs="Arial"/>
+          <w:color w:val="46535E"/>
+          <w:sz w:val="20"/>
+          <w:szCs w:val="20"/>
+        </w:rPr>
+        <w:t xml:space="preserve"> or existing hosted apps will help. Please don’t forget to add deployment instructions or READ.ME</w:t>
       </w:r>
     </w:p>
     <w:p>
@@ -921,7 +1132,27 @@
           <w:sz w:val="20"/>
           <w:szCs w:val="20"/>
         </w:rPr>
-        <w:t>— For icons, color and subtle texture:</w:t>
+        <w:t xml:space="preserve">— For icons, </w:t>
+      </w:r>
+      <w:proofErr w:type="spellStart"/>
+      <w:r>
+        <w:rPr>
+          <w:rFonts w:ascii="Verdana" w:hAnsi="Verdana" w:cs="Arial"/>
+          <w:color w:val="46535E"/>
+          <w:sz w:val="20"/>
+          <w:szCs w:val="20"/>
+        </w:rPr>
+        <w:t>color</w:t>
+      </w:r>
+      <w:proofErr w:type="spellEnd"/>
+      <w:r>
+        <w:rPr>
+          <w:rFonts w:ascii="Verdana" w:hAnsi="Verdana" w:cs="Arial"/>
+          <w:color w:val="46535E"/>
+          <w:sz w:val="20"/>
+          <w:szCs w:val="20"/>
+        </w:rPr>
+        <w:t xml:space="preserve"> and subtle texture:</w:t>
       </w:r>
     </w:p>
     <w:p>
@@ -1076,14 +1307,25 @@
           <w:szCs w:val="20"/>
         </w:rPr>
       </w:pPr>
-      <w:r>
-        <w:rPr>
-          <w:rFonts w:ascii="Verdana" w:hAnsi="Verdana" w:cs="Arial"/>
-          <w:color w:val="46535E"/>
-          <w:sz w:val="20"/>
-          <w:szCs w:val="20"/>
-        </w:rPr>
-        <w:t>Mockup image with instructions</w:t>
+      <w:proofErr w:type="spellStart"/>
+      <w:r>
+        <w:rPr>
+          <w:rFonts w:ascii="Verdana" w:hAnsi="Verdana" w:cs="Arial"/>
+          <w:color w:val="46535E"/>
+          <w:sz w:val="20"/>
+          <w:szCs w:val="20"/>
+        </w:rPr>
+        <w:t>Mockup</w:t>
+      </w:r>
+      <w:proofErr w:type="spellEnd"/>
+      <w:r>
+        <w:rPr>
+          <w:rFonts w:ascii="Verdana" w:hAnsi="Verdana" w:cs="Arial"/>
+          <w:color w:val="46535E"/>
+          <w:sz w:val="20"/>
+          <w:szCs w:val="20"/>
+        </w:rPr>
+        <w:t xml:space="preserve"> image with instructions</w:t>
       </w:r>
     </w:p>
     <w:p>
@@ -1145,14 +1387,16 @@
         <w:spacing w:after="0" w:line="240" w:lineRule="auto"/>
         <w:rPr>
           <w:rFonts w:ascii="Verdana" w:hAnsi="Verdana"/>
-          <w:sz w:val="20"/>
-          <w:szCs w:val="20"/>
-        </w:rPr>
-      </w:pPr>
-      <w:r>
-        <w:rPr>
-          <w:rFonts w:ascii="Verdana" w:hAnsi="Verdana" w:cs="Arial"/>
-          <w:color w:val="46535E"/>
+          <w:color w:val="002060"/>
+          <w:sz w:val="20"/>
+          <w:szCs w:val="20"/>
+        </w:rPr>
+      </w:pPr>
+      <w:bookmarkStart w:id="0" w:name="_GoBack"/>
+      <w:r>
+        <w:rPr>
+          <w:rFonts w:ascii="Verdana" w:hAnsi="Verdana" w:cs="Arial"/>
+          <w:color w:val="002060"/>
           <w:sz w:val="20"/>
           <w:szCs w:val="20"/>
         </w:rPr>
@@ -1163,6 +1407,7 @@
           <w:rPr>
             <w:rStyle w:val="Hyperlink"/>
             <w:rFonts w:ascii="Verdana" w:hAnsi="Verdana"/>
+            <w:color w:val="002060"/>
             <w:sz w:val="20"/>
             <w:szCs w:val="20"/>
           </w:rPr>
@@ -1172,6 +1417,7 @@
       <w:r>
         <w:rPr>
           <w:rFonts w:ascii="Verdana" w:hAnsi="Verdana"/>
+          <w:color w:val="002060"/>
           <w:sz w:val="20"/>
           <w:szCs w:val="20"/>
         </w:rPr>
@@ -1183,6 +1429,7 @@
         <w:spacing w:after="0" w:line="240" w:lineRule="auto"/>
         <w:rPr>
           <w:rFonts w:ascii="Verdana" w:hAnsi="Verdana"/>
+          <w:color w:val="002060"/>
           <w:sz w:val="20"/>
           <w:szCs w:val="20"/>
         </w:rPr>
@@ -1190,6 +1437,7 @@
       <w:r>
         <w:rPr>
           <w:rFonts w:ascii="Verdana" w:hAnsi="Verdana"/>
+          <w:color w:val="002060"/>
           <w:sz w:val="20"/>
           <w:szCs w:val="20"/>
         </w:rPr>
@@ -1200,6 +1448,7 @@
           <w:rPr>
             <w:rStyle w:val="Hyperlink"/>
             <w:rFonts w:ascii="Verdana" w:hAnsi="Verdana"/>
+            <w:color w:val="002060"/>
             <w:sz w:val="20"/>
             <w:szCs w:val="20"/>
           </w:rPr>
@@ -1212,6 +1461,7 @@
         <w:spacing w:after="0" w:line="240" w:lineRule="auto"/>
         <w:rPr>
           <w:rFonts w:ascii="Verdana" w:hAnsi="Verdana"/>
+          <w:color w:val="002060"/>
           <w:sz w:val="20"/>
           <w:szCs w:val="20"/>
         </w:rPr>
@@ -1219,16 +1469,36 @@
       <w:r>
         <w:rPr>
           <w:rFonts w:ascii="Verdana" w:hAnsi="Verdana"/>
-          <w:sz w:val="20"/>
-          <w:szCs w:val="20"/>
-        </w:rPr>
-        <w:t xml:space="preserve">SourceCode: </w:t>
+          <w:color w:val="002060"/>
+          <w:sz w:val="20"/>
+          <w:szCs w:val="20"/>
+        </w:rPr>
+        <w:t>Source</w:t>
+      </w:r>
+      <w:r>
+        <w:rPr>
+          <w:rFonts w:ascii="Verdana" w:hAnsi="Verdana"/>
+          <w:color w:val="002060"/>
+          <w:sz w:val="20"/>
+          <w:szCs w:val="20"/>
+        </w:rPr>
+        <w:t xml:space="preserve"> </w:t>
+      </w:r>
+      <w:r>
+        <w:rPr>
+          <w:rFonts w:ascii="Verdana" w:hAnsi="Verdana"/>
+          <w:color w:val="002060"/>
+          <w:sz w:val="20"/>
+          <w:szCs w:val="20"/>
+        </w:rPr>
+        <w:t xml:space="preserve">Code: </w:t>
       </w:r>
       <w:hyperlink r:id="rId7" w:history="1">
         <w:r>
           <w:rPr>
             <w:rStyle w:val="Hyperlink"/>
             <w:rFonts w:ascii="Verdana" w:hAnsi="Verdana"/>
+            <w:color w:val="002060"/>
             <w:sz w:val="20"/>
             <w:szCs w:val="20"/>
           </w:rPr>
@@ -1238,6 +1508,7 @@
       <w:r>
         <w:rPr>
           <w:rFonts w:ascii="Verdana" w:hAnsi="Verdana"/>
+          <w:color w:val="002060"/>
           <w:sz w:val="20"/>
           <w:szCs w:val="20"/>
         </w:rPr>
@@ -1250,6 +1521,7 @@
         <w:jc w:val="both"/>
         <w:rPr>
           <w:rFonts w:ascii="Verdana" w:hAnsi="Verdana"/>
+          <w:color w:val="002060"/>
           <w:sz w:val="20"/>
           <w:szCs w:val="20"/>
         </w:rPr>
@@ -1257,16 +1529,54 @@
       <w:r>
         <w:rPr>
           <w:rFonts w:ascii="Verdana" w:hAnsi="Verdana"/>
-          <w:sz w:val="20"/>
-          <w:szCs w:val="20"/>
-        </w:rPr>
-        <w:t xml:space="preserve">Read Me: </w:t>
+          <w:color w:val="002060"/>
+          <w:sz w:val="20"/>
+          <w:szCs w:val="20"/>
+        </w:rPr>
+        <w:t>Read</w:t>
+      </w:r>
+      <w:r>
+        <w:rPr>
+          <w:rFonts w:ascii="Verdana" w:hAnsi="Verdana"/>
+          <w:color w:val="002060"/>
+          <w:sz w:val="20"/>
+          <w:szCs w:val="20"/>
+        </w:rPr>
+        <w:t xml:space="preserve"> </w:t>
+      </w:r>
+      <w:r>
+        <w:rPr>
+          <w:rFonts w:ascii="Verdana" w:hAnsi="Verdana"/>
+          <w:color w:val="002060"/>
+          <w:sz w:val="20"/>
+          <w:szCs w:val="20"/>
+        </w:rPr>
+        <w:t>Me</w:t>
+      </w:r>
+      <w:r>
+        <w:rPr>
+          <w:rFonts w:ascii="Verdana" w:hAnsi="Verdana"/>
+          <w:color w:val="002060"/>
+          <w:sz w:val="20"/>
+          <w:szCs w:val="20"/>
+        </w:rPr>
+        <w:t xml:space="preserve"> Path</w:t>
+      </w:r>
+      <w:r>
+        <w:rPr>
+          <w:rFonts w:ascii="Verdana" w:hAnsi="Verdana"/>
+          <w:color w:val="002060"/>
+          <w:sz w:val="20"/>
+          <w:szCs w:val="20"/>
+        </w:rPr>
+        <w:t xml:space="preserve">: </w:t>
       </w:r>
       <w:hyperlink r:id="rId8" w:history="1">
         <w:r>
           <w:rPr>
             <w:rStyle w:val="Hyperlink"/>
             <w:rFonts w:ascii="Verdana" w:hAnsi="Verdana"/>
+            <w:color w:val="002060"/>
             <w:sz w:val="20"/>
             <w:szCs w:val="20"/>
           </w:rPr>
@@ -1274,6 +1584,7 @@
         </w:r>
       </w:hyperlink>
     </w:p>
+    <w:bookmarkEnd w:id="0"/>
     <w:p>
       <w:pPr>
         <w:spacing w:after="0" w:line="240" w:lineRule="auto"/>
@@ -1284,8 +1595,6 @@
           <w:szCs w:val="20"/>
         </w:rPr>
       </w:pPr>
-      <w:bookmarkStart w:id="0" w:name="_GoBack"/>
-      <w:bookmarkEnd w:id="0"/>
     </w:p>
     <w:p>
       <w:pPr>

</xml_diff>

<commit_message>
Completed the ui code
</commit_message>
<xml_diff>
--- a/SalesWebApp/InternalDocumentation/ReadMe.docx
+++ b/SalesWebApp/InternalDocumentation/ReadMe.docx
@@ -9,6 +9,1201 @@
         <w:spacing w:before="0" w:beforeAutospacing="0" w:after="0" w:afterAutospacing="0"/>
         <w:jc w:val="both"/>
         <w:rPr>
+          <w:rStyle w:val="Strong"/>
+          <w:rFonts w:ascii="Verdana" w:hAnsi="Verdana" w:cs="Arial"/>
+          <w:color w:val="46535E"/>
+          <w:sz w:val="20"/>
+          <w:szCs w:val="20"/>
+        </w:rPr>
+      </w:pPr>
+      <w:r>
+        <w:rPr>
+          <w:rStyle w:val="Strong"/>
+          <w:rFonts w:ascii="Verdana" w:hAnsi="Verdana" w:cs="Arial"/>
+          <w:color w:val="46535E"/>
+          <w:sz w:val="20"/>
+          <w:szCs w:val="20"/>
+        </w:rPr>
+        <w:t>Step 1:</w:t>
+      </w:r>
+    </w:p>
+    <w:p>
+      <w:pPr>
+        <w:pStyle w:val="NormalWeb"/>
+        <w:shd w:val="clear" w:color="auto" w:fill="FFFFFF"/>
+        <w:spacing w:before="0" w:beforeAutospacing="0" w:after="0" w:afterAutospacing="0"/>
+        <w:jc w:val="both"/>
+        <w:rPr>
+          <w:rStyle w:val="Strong"/>
+          <w:rFonts w:ascii="Verdana" w:hAnsi="Verdana" w:cs="Arial"/>
+          <w:b w:val="0"/>
+          <w:color w:val="46535E"/>
+          <w:sz w:val="20"/>
+          <w:szCs w:val="20"/>
+        </w:rPr>
+      </w:pPr>
+      <w:r>
+        <w:rPr>
+          <w:rStyle w:val="Strong"/>
+          <w:rFonts w:ascii="Verdana" w:hAnsi="Verdana" w:cs="Arial"/>
+          <w:b w:val="0"/>
+          <w:color w:val="46535E"/>
+          <w:sz w:val="20"/>
+          <w:szCs w:val="20"/>
+        </w:rPr>
+        <w:t xml:space="preserve">Open the solution; </w:t>
+      </w:r>
+      <w:r>
+        <w:rPr>
+          <w:rStyle w:val="Strong"/>
+          <w:rFonts w:ascii="Verdana" w:hAnsi="Verdana" w:cs="Arial"/>
+          <w:b w:val="0"/>
+          <w:color w:val="46535E"/>
+          <w:sz w:val="20"/>
+          <w:szCs w:val="20"/>
+        </w:rPr>
+        <w:t xml:space="preserve">Update the </w:t>
+      </w:r>
+      <w:proofErr w:type="spellStart"/>
+      <w:proofErr w:type="gramStart"/>
+      <w:r>
+        <w:rPr>
+          <w:rStyle w:val="Strong"/>
+          <w:rFonts w:ascii="Verdana" w:hAnsi="Verdana" w:cs="Arial"/>
+          <w:b w:val="0"/>
+          <w:color w:val="46535E"/>
+          <w:sz w:val="20"/>
+          <w:szCs w:val="20"/>
+        </w:rPr>
+        <w:t>appsettings.json</w:t>
+      </w:r>
+      <w:proofErr w:type="spellEnd"/>
+      <w:proofErr w:type="gramEnd"/>
+      <w:r>
+        <w:rPr>
+          <w:rStyle w:val="Strong"/>
+          <w:rFonts w:ascii="Verdana" w:hAnsi="Verdana" w:cs="Arial"/>
+          <w:b w:val="0"/>
+          <w:color w:val="46535E"/>
+          <w:sz w:val="20"/>
+          <w:szCs w:val="20"/>
+        </w:rPr>
+        <w:t xml:space="preserve"> inside </w:t>
+      </w:r>
+      <w:proofErr w:type="spellStart"/>
+      <w:r>
+        <w:rPr>
+          <w:rStyle w:val="Strong"/>
+          <w:rFonts w:ascii="Verdana" w:hAnsi="Verdana" w:cs="Arial"/>
+          <w:b w:val="0"/>
+          <w:color w:val="46535E"/>
+          <w:sz w:val="20"/>
+          <w:szCs w:val="20"/>
+        </w:rPr>
+        <w:t>Sales.ServiceApi</w:t>
+      </w:r>
+      <w:proofErr w:type="spellEnd"/>
+      <w:r>
+        <w:rPr>
+          <w:rStyle w:val="Strong"/>
+          <w:rFonts w:ascii="Verdana" w:hAnsi="Verdana" w:cs="Arial"/>
+          <w:b w:val="0"/>
+          <w:color w:val="46535E"/>
+          <w:sz w:val="20"/>
+          <w:szCs w:val="20"/>
+        </w:rPr>
+        <w:t>.</w:t>
+      </w:r>
+      <w:r>
+        <w:rPr>
+          <w:rStyle w:val="Strong"/>
+          <w:rFonts w:ascii="Verdana" w:hAnsi="Verdana" w:cs="Arial"/>
+          <w:b w:val="0"/>
+          <w:color w:val="46535E"/>
+          <w:sz w:val="20"/>
+          <w:szCs w:val="20"/>
+        </w:rPr>
+        <w:t xml:space="preserve"> In our case it is SQL Azure.</w:t>
+      </w:r>
+    </w:p>
+    <w:p>
+      <w:pPr>
+        <w:pStyle w:val="NormalWeb"/>
+        <w:shd w:val="clear" w:color="auto" w:fill="FFFFFF"/>
+        <w:spacing w:before="0" w:beforeAutospacing="0" w:after="0" w:afterAutospacing="0"/>
+        <w:jc w:val="both"/>
+        <w:rPr>
+          <w:rStyle w:val="Strong"/>
+          <w:rFonts w:ascii="Verdana" w:hAnsi="Verdana" w:cs="Arial"/>
+          <w:b w:val="0"/>
+          <w:color w:val="46535E"/>
+          <w:sz w:val="20"/>
+          <w:szCs w:val="20"/>
+        </w:rPr>
+      </w:pPr>
+    </w:p>
+    <w:p>
+      <w:pPr>
+        <w:pStyle w:val="NormalWeb"/>
+        <w:shd w:val="clear" w:color="auto" w:fill="FFFFFF"/>
+        <w:spacing w:before="0" w:beforeAutospacing="0" w:after="0" w:afterAutospacing="0"/>
+        <w:jc w:val="both"/>
+        <w:rPr>
+          <w:rStyle w:val="Strong"/>
+          <w:rFonts w:ascii="Verdana" w:hAnsi="Verdana" w:cs="Arial"/>
+          <w:color w:val="46535E"/>
+          <w:sz w:val="20"/>
+          <w:szCs w:val="20"/>
+        </w:rPr>
+      </w:pPr>
+      <w:r>
+        <w:rPr>
+          <w:rStyle w:val="Strong"/>
+          <w:rFonts w:ascii="Verdana" w:hAnsi="Verdana" w:cs="Arial"/>
+          <w:color w:val="46535E"/>
+          <w:sz w:val="20"/>
+          <w:szCs w:val="20"/>
+        </w:rPr>
+        <w:t>Step 2:</w:t>
+      </w:r>
+    </w:p>
+    <w:p>
+      <w:pPr>
+        <w:pStyle w:val="NormalWeb"/>
+        <w:shd w:val="clear" w:color="auto" w:fill="FFFFFF"/>
+        <w:spacing w:before="0" w:beforeAutospacing="0" w:after="0" w:afterAutospacing="0"/>
+        <w:jc w:val="both"/>
+        <w:rPr>
+          <w:rStyle w:val="Strong"/>
+          <w:rFonts w:ascii="Verdana" w:hAnsi="Verdana" w:cs="Arial"/>
+          <w:b w:val="0"/>
+          <w:color w:val="46535E"/>
+          <w:sz w:val="20"/>
+          <w:szCs w:val="20"/>
+        </w:rPr>
+      </w:pPr>
+      <w:r>
+        <w:rPr>
+          <w:rStyle w:val="Strong"/>
+          <w:rFonts w:ascii="Verdana" w:hAnsi="Verdana" w:cs="Arial"/>
+          <w:b w:val="0"/>
+          <w:color w:val="46535E"/>
+          <w:sz w:val="20"/>
+          <w:szCs w:val="20"/>
+        </w:rPr>
+        <w:t xml:space="preserve">Set </w:t>
+      </w:r>
+      <w:proofErr w:type="spellStart"/>
+      <w:r>
+        <w:rPr>
+          <w:rStyle w:val="Strong"/>
+          <w:rFonts w:ascii="Verdana" w:hAnsi="Verdana" w:cs="Arial"/>
+          <w:b w:val="0"/>
+          <w:color w:val="46535E"/>
+          <w:sz w:val="20"/>
+          <w:szCs w:val="20"/>
+        </w:rPr>
+        <w:t>Sales.ServiceApi</w:t>
+      </w:r>
+      <w:proofErr w:type="spellEnd"/>
+      <w:r>
+        <w:rPr>
+          <w:rStyle w:val="Strong"/>
+          <w:rFonts w:ascii="Verdana" w:hAnsi="Verdana" w:cs="Arial"/>
+          <w:b w:val="0"/>
+          <w:color w:val="46535E"/>
+          <w:sz w:val="20"/>
+          <w:szCs w:val="20"/>
+        </w:rPr>
+        <w:t xml:space="preserve"> </w:t>
+      </w:r>
+      <w:r>
+        <w:rPr>
+          <w:rStyle w:val="Strong"/>
+          <w:rFonts w:ascii="Verdana" w:hAnsi="Verdana" w:cs="Arial"/>
+          <w:b w:val="0"/>
+          <w:color w:val="46535E"/>
+          <w:sz w:val="20"/>
+          <w:szCs w:val="20"/>
+        </w:rPr>
+        <w:t xml:space="preserve">as Start-up project. </w:t>
+      </w:r>
+      <w:r>
+        <w:rPr>
+          <w:rStyle w:val="Strong"/>
+          <w:rFonts w:ascii="Verdana" w:hAnsi="Verdana" w:cs="Arial"/>
+          <w:b w:val="0"/>
+          <w:color w:val="46535E"/>
+          <w:sz w:val="20"/>
+          <w:szCs w:val="20"/>
+        </w:rPr>
+        <w:t xml:space="preserve">Select </w:t>
+      </w:r>
+      <w:proofErr w:type="spellStart"/>
+      <w:r>
+        <w:rPr>
+          <w:rStyle w:val="Strong"/>
+          <w:rFonts w:ascii="Verdana" w:hAnsi="Verdana" w:cs="Arial"/>
+          <w:b w:val="0"/>
+          <w:color w:val="46535E"/>
+          <w:sz w:val="20"/>
+          <w:szCs w:val="20"/>
+        </w:rPr>
+        <w:t>Sales.ServiceApi</w:t>
+      </w:r>
+      <w:proofErr w:type="spellEnd"/>
+      <w:r>
+        <w:rPr>
+          <w:rStyle w:val="Strong"/>
+          <w:rFonts w:ascii="Verdana" w:hAnsi="Verdana" w:cs="Arial"/>
+          <w:b w:val="0"/>
+          <w:color w:val="46535E"/>
+          <w:sz w:val="20"/>
+          <w:szCs w:val="20"/>
+        </w:rPr>
+        <w:t xml:space="preserve"> in Package Manager Console and execute </w:t>
+      </w:r>
+      <w:r>
+        <w:rPr>
+          <w:rStyle w:val="Strong"/>
+          <w:rFonts w:ascii="Verdana" w:hAnsi="Verdana" w:cs="Arial"/>
+          <w:b w:val="0"/>
+          <w:color w:val="46535E"/>
+          <w:sz w:val="20"/>
+          <w:szCs w:val="20"/>
+        </w:rPr>
+        <w:t>the below mentioned commands</w:t>
+      </w:r>
+    </w:p>
+    <w:p>
+      <w:pPr>
+        <w:pStyle w:val="NormalWeb"/>
+        <w:numPr>
+          <w:ilvl w:val="0"/>
+          <w:numId w:val="2"/>
+        </w:numPr>
+        <w:shd w:val="clear" w:color="auto" w:fill="FFFFFF"/>
+        <w:spacing w:before="0" w:beforeAutospacing="0" w:after="0" w:afterAutospacing="0"/>
+        <w:jc w:val="both"/>
+        <w:rPr>
+          <w:rStyle w:val="Strong"/>
+          <w:rFonts w:ascii="Verdana" w:hAnsi="Verdana" w:cs="Arial"/>
+          <w:b w:val="0"/>
+          <w:color w:val="46535E"/>
+          <w:sz w:val="20"/>
+          <w:szCs w:val="20"/>
+        </w:rPr>
+      </w:pPr>
+      <w:proofErr w:type="spellStart"/>
+      <w:r>
+        <w:rPr>
+          <w:rStyle w:val="Strong"/>
+          <w:rFonts w:ascii="Verdana" w:hAnsi="Verdana" w:cs="Arial"/>
+          <w:b w:val="0"/>
+          <w:color w:val="46535E"/>
+          <w:sz w:val="20"/>
+          <w:szCs w:val="20"/>
+        </w:rPr>
+        <w:t>EntityFrameworkCore</w:t>
+      </w:r>
+      <w:proofErr w:type="spellEnd"/>
+      <w:r>
+        <w:rPr>
+          <w:rStyle w:val="Strong"/>
+          <w:rFonts w:ascii="Verdana" w:hAnsi="Verdana" w:cs="Arial"/>
+          <w:b w:val="0"/>
+          <w:color w:val="46535E"/>
+          <w:sz w:val="20"/>
+          <w:szCs w:val="20"/>
+        </w:rPr>
+        <w:t xml:space="preserve">\Add-Migration </w:t>
+      </w:r>
+      <w:r>
+        <w:rPr>
+          <w:rStyle w:val="Strong"/>
+          <w:rFonts w:ascii="Verdana" w:hAnsi="Verdana" w:cs="Arial"/>
+          <w:b w:val="0"/>
+          <w:color w:val="46535E"/>
+          <w:sz w:val="20"/>
+          <w:szCs w:val="20"/>
+        </w:rPr>
+        <w:t>E</w:t>
+      </w:r>
+      <w:r>
+        <w:rPr>
+          <w:rStyle w:val="Strong"/>
+          <w:rFonts w:ascii="Verdana" w:hAnsi="Verdana" w:cs="Arial"/>
+          <w:b w:val="0"/>
+          <w:color w:val="46535E"/>
+          <w:sz w:val="20"/>
+          <w:szCs w:val="20"/>
+        </w:rPr>
+        <w:t>CommerceMigration1</w:t>
+      </w:r>
+    </w:p>
+    <w:p>
+      <w:pPr>
+        <w:pStyle w:val="NormalWeb"/>
+        <w:numPr>
+          <w:ilvl w:val="0"/>
+          <w:numId w:val="2"/>
+        </w:numPr>
+        <w:shd w:val="clear" w:color="auto" w:fill="FFFFFF"/>
+        <w:spacing w:before="0" w:beforeAutospacing="0" w:after="0" w:afterAutospacing="0"/>
+        <w:jc w:val="both"/>
+        <w:rPr>
+          <w:rStyle w:val="Strong"/>
+          <w:rFonts w:ascii="Verdana" w:hAnsi="Verdana" w:cs="Arial"/>
+          <w:b w:val="0"/>
+          <w:color w:val="46535E"/>
+          <w:sz w:val="20"/>
+          <w:szCs w:val="20"/>
+        </w:rPr>
+      </w:pPr>
+      <w:proofErr w:type="spellStart"/>
+      <w:r>
+        <w:rPr>
+          <w:rStyle w:val="Strong"/>
+          <w:rFonts w:ascii="Verdana" w:hAnsi="Verdana" w:cs="Arial"/>
+          <w:b w:val="0"/>
+          <w:color w:val="46535E"/>
+          <w:sz w:val="20"/>
+          <w:szCs w:val="20"/>
+        </w:rPr>
+        <w:t>EntityFrameworkCore</w:t>
+      </w:r>
+      <w:proofErr w:type="spellEnd"/>
+      <w:r>
+        <w:rPr>
+          <w:rStyle w:val="Strong"/>
+          <w:rFonts w:ascii="Verdana" w:hAnsi="Verdana" w:cs="Arial"/>
+          <w:b w:val="0"/>
+          <w:color w:val="46535E"/>
+          <w:sz w:val="20"/>
+          <w:szCs w:val="20"/>
+        </w:rPr>
+        <w:t>\Update-Database</w:t>
+      </w:r>
+    </w:p>
+    <w:p>
+      <w:pPr>
+        <w:pStyle w:val="NormalWeb"/>
+        <w:shd w:val="clear" w:color="auto" w:fill="FFFFFF"/>
+        <w:spacing w:before="0" w:beforeAutospacing="0" w:after="0" w:afterAutospacing="0"/>
+        <w:jc w:val="both"/>
+        <w:rPr>
+          <w:rStyle w:val="Strong"/>
+          <w:rFonts w:ascii="Verdana" w:hAnsi="Verdana" w:cs="Arial"/>
+          <w:b w:val="0"/>
+          <w:color w:val="46535E"/>
+          <w:sz w:val="20"/>
+          <w:szCs w:val="20"/>
+        </w:rPr>
+      </w:pPr>
+      <w:r>
+        <w:rPr>
+          <w:noProof/>
+        </w:rPr>
+        <w:drawing>
+          <wp:inline distT="0" distB="0" distL="0" distR="0" wp14:anchorId="687B10A3" wp14:editId="288D2FF7">
+            <wp:extent cx="5731510" cy="1990725"/>
+            <wp:effectExtent l="0" t="0" r="2540" b="9525"/>
+            <wp:docPr id="1" name="Picture 1"/>
+            <wp:cNvGraphicFramePr>
+              <a:graphicFrameLocks xmlns:a="http://schemas.openxmlformats.org/drawingml/2006/main" noChangeAspect="1"/>
+            </wp:cNvGraphicFramePr>
+            <a:graphic xmlns:a="http://schemas.openxmlformats.org/drawingml/2006/main">
+              <a:graphicData uri="http://schemas.openxmlformats.org/drawingml/2006/picture">
+                <pic:pic xmlns:pic="http://schemas.openxmlformats.org/drawingml/2006/picture">
+                  <pic:nvPicPr>
+                    <pic:cNvPr id="1" name=""/>
+                    <pic:cNvPicPr/>
+                  </pic:nvPicPr>
+                  <pic:blipFill>
+                    <a:blip r:embed="rId8"/>
+                    <a:stretch>
+                      <a:fillRect/>
+                    </a:stretch>
+                  </pic:blipFill>
+                  <pic:spPr>
+                    <a:xfrm>
+                      <a:off x="0" y="0"/>
+                      <a:ext cx="5731510" cy="1990725"/>
+                    </a:xfrm>
+                    <a:prstGeom prst="rect">
+                      <a:avLst/>
+                    </a:prstGeom>
+                  </pic:spPr>
+                </pic:pic>
+              </a:graphicData>
+            </a:graphic>
+          </wp:inline>
+        </w:drawing>
+      </w:r>
+    </w:p>
+    <w:p>
+      <w:pPr>
+        <w:pStyle w:val="NormalWeb"/>
+        <w:shd w:val="clear" w:color="auto" w:fill="FFFFFF"/>
+        <w:spacing w:before="0" w:beforeAutospacing="0" w:after="0" w:afterAutospacing="0"/>
+        <w:jc w:val="both"/>
+        <w:rPr>
+          <w:rStyle w:val="Strong"/>
+          <w:rFonts w:ascii="Verdana" w:hAnsi="Verdana" w:cs="Arial"/>
+          <w:b w:val="0"/>
+          <w:color w:val="46535E"/>
+          <w:sz w:val="20"/>
+          <w:szCs w:val="20"/>
+        </w:rPr>
+      </w:pPr>
+    </w:p>
+    <w:p>
+      <w:pPr>
+        <w:pStyle w:val="NormalWeb"/>
+        <w:shd w:val="clear" w:color="auto" w:fill="FFFFFF"/>
+        <w:spacing w:before="0" w:beforeAutospacing="0" w:after="0" w:afterAutospacing="0"/>
+        <w:jc w:val="both"/>
+        <w:rPr>
+          <w:rStyle w:val="Strong"/>
+          <w:rFonts w:ascii="Verdana" w:hAnsi="Verdana" w:cs="Arial"/>
+          <w:color w:val="46535E"/>
+          <w:sz w:val="20"/>
+          <w:szCs w:val="20"/>
+        </w:rPr>
+      </w:pPr>
+      <w:r>
+        <w:rPr>
+          <w:rStyle w:val="Strong"/>
+          <w:rFonts w:ascii="Verdana" w:hAnsi="Verdana" w:cs="Arial"/>
+          <w:color w:val="46535E"/>
+          <w:sz w:val="20"/>
+          <w:szCs w:val="20"/>
+        </w:rPr>
+        <w:t xml:space="preserve">Step </w:t>
+      </w:r>
+      <w:r>
+        <w:rPr>
+          <w:rStyle w:val="Strong"/>
+          <w:rFonts w:ascii="Verdana" w:hAnsi="Verdana" w:cs="Arial"/>
+          <w:color w:val="46535E"/>
+          <w:sz w:val="20"/>
+          <w:szCs w:val="20"/>
+        </w:rPr>
+        <w:t>3</w:t>
+      </w:r>
+      <w:r>
+        <w:rPr>
+          <w:rStyle w:val="Strong"/>
+          <w:rFonts w:ascii="Verdana" w:hAnsi="Verdana" w:cs="Arial"/>
+          <w:color w:val="46535E"/>
+          <w:sz w:val="20"/>
+          <w:szCs w:val="20"/>
+        </w:rPr>
+        <w:t>:</w:t>
+      </w:r>
+    </w:p>
+    <w:p>
+      <w:pPr>
+        <w:pStyle w:val="NormalWeb"/>
+        <w:shd w:val="clear" w:color="auto" w:fill="FFFFFF"/>
+        <w:spacing w:before="0" w:beforeAutospacing="0" w:after="0" w:afterAutospacing="0"/>
+        <w:rPr>
+          <w:rStyle w:val="Strong"/>
+          <w:rFonts w:ascii="Verdana" w:hAnsi="Verdana" w:cs="Arial"/>
+          <w:b w:val="0"/>
+          <w:color w:val="46535E"/>
+          <w:sz w:val="20"/>
+          <w:szCs w:val="20"/>
+        </w:rPr>
+      </w:pPr>
+      <w:r>
+        <w:rPr>
+          <w:rStyle w:val="Strong"/>
+          <w:rFonts w:ascii="Verdana" w:hAnsi="Verdana" w:cs="Arial"/>
+          <w:b w:val="0"/>
+          <w:color w:val="46535E"/>
+          <w:sz w:val="20"/>
+          <w:szCs w:val="20"/>
+        </w:rPr>
+        <w:t xml:space="preserve">Publish the Web API </w:t>
+      </w:r>
+      <w:r>
+        <w:rPr>
+          <w:rStyle w:val="Strong"/>
+          <w:rFonts w:ascii="Verdana" w:hAnsi="Verdana" w:cs="Arial"/>
+          <w:b w:val="0"/>
+          <w:color w:val="46535E"/>
+          <w:sz w:val="20"/>
+          <w:szCs w:val="20"/>
+        </w:rPr>
+        <w:t>to Azure Cloud (</w:t>
+      </w:r>
+      <w:hyperlink r:id="rId9" w:history="1">
+        <w:r>
+          <w:rPr>
+            <w:rStyle w:val="Hyperlink"/>
+            <w:rFonts w:ascii="Verdana" w:hAnsi="Verdana" w:cs="Arial"/>
+            <w:sz w:val="18"/>
+            <w:szCs w:val="18"/>
+          </w:rPr>
+          <w:t>http://salesserviceapi.azurewebsites.net/api/Products</w:t>
+        </w:r>
+      </w:hyperlink>
+      <w:r>
+        <w:rPr>
+          <w:rStyle w:val="Strong"/>
+          <w:rFonts w:ascii="Verdana" w:hAnsi="Verdana" w:cs="Arial"/>
+          <w:b w:val="0"/>
+          <w:color w:val="46535E"/>
+          <w:sz w:val="20"/>
+          <w:szCs w:val="20"/>
+        </w:rPr>
+        <w:t xml:space="preserve">) </w:t>
+      </w:r>
+    </w:p>
+    <w:p>
+      <w:pPr>
+        <w:pStyle w:val="NormalWeb"/>
+        <w:shd w:val="clear" w:color="auto" w:fill="FFFFFF"/>
+        <w:spacing w:before="0" w:beforeAutospacing="0" w:after="0" w:afterAutospacing="0"/>
+        <w:jc w:val="both"/>
+        <w:rPr>
+          <w:rStyle w:val="Strong"/>
+          <w:rFonts w:ascii="Verdana" w:hAnsi="Verdana" w:cs="Arial"/>
+          <w:b w:val="0"/>
+          <w:color w:val="46535E"/>
+          <w:sz w:val="20"/>
+          <w:szCs w:val="20"/>
+        </w:rPr>
+      </w:pPr>
+      <w:r>
+        <w:rPr>
+          <w:noProof/>
+        </w:rPr>
+        <w:drawing>
+          <wp:inline distT="0" distB="0" distL="0" distR="0" wp14:anchorId="039E3256" wp14:editId="315B330F">
+            <wp:extent cx="2838450" cy="2419350"/>
+            <wp:effectExtent l="0" t="0" r="0" b="0"/>
+            <wp:docPr id="2" name="Picture 2"/>
+            <wp:cNvGraphicFramePr>
+              <a:graphicFrameLocks xmlns:a="http://schemas.openxmlformats.org/drawingml/2006/main" noChangeAspect="1"/>
+            </wp:cNvGraphicFramePr>
+            <a:graphic xmlns:a="http://schemas.openxmlformats.org/drawingml/2006/main">
+              <a:graphicData uri="http://schemas.openxmlformats.org/drawingml/2006/picture">
+                <pic:pic xmlns:pic="http://schemas.openxmlformats.org/drawingml/2006/picture">
+                  <pic:nvPicPr>
+                    <pic:cNvPr id="1" name=""/>
+                    <pic:cNvPicPr/>
+                  </pic:nvPicPr>
+                  <pic:blipFill>
+                    <a:blip r:embed="rId10"/>
+                    <a:stretch>
+                      <a:fillRect/>
+                    </a:stretch>
+                  </pic:blipFill>
+                  <pic:spPr>
+                    <a:xfrm>
+                      <a:off x="0" y="0"/>
+                      <a:ext cx="2838450" cy="2419350"/>
+                    </a:xfrm>
+                    <a:prstGeom prst="rect">
+                      <a:avLst/>
+                    </a:prstGeom>
+                  </pic:spPr>
+                </pic:pic>
+              </a:graphicData>
+            </a:graphic>
+          </wp:inline>
+        </w:drawing>
+      </w:r>
+    </w:p>
+    <w:p>
+      <w:pPr>
+        <w:pStyle w:val="NormalWeb"/>
+        <w:shd w:val="clear" w:color="auto" w:fill="FFFFFF"/>
+        <w:spacing w:before="0" w:beforeAutospacing="0" w:after="0" w:afterAutospacing="0"/>
+        <w:jc w:val="both"/>
+        <w:rPr>
+          <w:rStyle w:val="Strong"/>
+          <w:rFonts w:ascii="Verdana" w:hAnsi="Verdana" w:cs="Arial"/>
+          <w:b w:val="0"/>
+          <w:color w:val="46535E"/>
+          <w:sz w:val="20"/>
+          <w:szCs w:val="20"/>
+        </w:rPr>
+      </w:pPr>
+    </w:p>
+    <w:p>
+      <w:pPr>
+        <w:pStyle w:val="NormalWeb"/>
+        <w:shd w:val="clear" w:color="auto" w:fill="FFFFFF"/>
+        <w:spacing w:before="0" w:beforeAutospacing="0" w:after="0" w:afterAutospacing="0"/>
+        <w:jc w:val="both"/>
+        <w:rPr>
+          <w:rStyle w:val="Strong"/>
+          <w:rFonts w:ascii="Verdana" w:hAnsi="Verdana" w:cs="Arial"/>
+          <w:color w:val="46535E"/>
+          <w:sz w:val="20"/>
+          <w:szCs w:val="20"/>
+        </w:rPr>
+      </w:pPr>
+      <w:r>
+        <w:rPr>
+          <w:rStyle w:val="Strong"/>
+          <w:rFonts w:ascii="Verdana" w:hAnsi="Verdana" w:cs="Arial"/>
+          <w:color w:val="46535E"/>
+          <w:sz w:val="20"/>
+          <w:szCs w:val="20"/>
+        </w:rPr>
+        <w:t xml:space="preserve">Step </w:t>
+      </w:r>
+      <w:r>
+        <w:rPr>
+          <w:rStyle w:val="Strong"/>
+          <w:rFonts w:ascii="Verdana" w:hAnsi="Verdana" w:cs="Arial"/>
+          <w:color w:val="46535E"/>
+          <w:sz w:val="20"/>
+          <w:szCs w:val="20"/>
+        </w:rPr>
+        <w:t>4</w:t>
+      </w:r>
+      <w:r>
+        <w:rPr>
+          <w:rStyle w:val="Strong"/>
+          <w:rFonts w:ascii="Verdana" w:hAnsi="Verdana" w:cs="Arial"/>
+          <w:color w:val="46535E"/>
+          <w:sz w:val="20"/>
+          <w:szCs w:val="20"/>
+        </w:rPr>
+        <w:t>:</w:t>
+      </w:r>
+    </w:p>
+    <w:p>
+      <w:pPr>
+        <w:pStyle w:val="NormalWeb"/>
+        <w:shd w:val="clear" w:color="auto" w:fill="FFFFFF"/>
+        <w:spacing w:before="0" w:beforeAutospacing="0" w:after="0" w:afterAutospacing="0"/>
+        <w:jc w:val="both"/>
+        <w:rPr>
+          <w:rStyle w:val="Strong"/>
+          <w:rFonts w:ascii="Verdana" w:hAnsi="Verdana" w:cs="Arial"/>
+          <w:b w:val="0"/>
+          <w:color w:val="46535E"/>
+          <w:sz w:val="20"/>
+          <w:szCs w:val="20"/>
+        </w:rPr>
+      </w:pPr>
+      <w:r>
+        <w:rPr>
+          <w:rStyle w:val="Strong"/>
+          <w:rFonts w:ascii="Verdana" w:hAnsi="Verdana" w:cs="Arial"/>
+          <w:b w:val="0"/>
+          <w:color w:val="46535E"/>
+          <w:sz w:val="20"/>
+          <w:szCs w:val="20"/>
+        </w:rPr>
+        <w:t>Login into SQL Azure using SQL Management Studio</w:t>
+      </w:r>
+      <w:r>
+        <w:rPr>
+          <w:rStyle w:val="Strong"/>
+          <w:rFonts w:ascii="Verdana" w:hAnsi="Verdana" w:cs="Arial"/>
+          <w:b w:val="0"/>
+          <w:color w:val="46535E"/>
+          <w:sz w:val="20"/>
+          <w:szCs w:val="20"/>
+        </w:rPr>
+        <w:t>.</w:t>
+      </w:r>
+      <w:r>
+        <w:rPr>
+          <w:rStyle w:val="Strong"/>
+          <w:rFonts w:ascii="Verdana" w:hAnsi="Verdana" w:cs="Arial"/>
+          <w:b w:val="0"/>
+          <w:color w:val="46535E"/>
+          <w:sz w:val="20"/>
+          <w:szCs w:val="20"/>
+        </w:rPr>
+        <w:t xml:space="preserve"> </w:t>
+      </w:r>
+      <w:r>
+        <w:rPr>
+          <w:rStyle w:val="Strong"/>
+          <w:rFonts w:ascii="Verdana" w:hAnsi="Verdana" w:cs="Arial"/>
+          <w:b w:val="0"/>
+          <w:color w:val="46535E"/>
+          <w:sz w:val="20"/>
+          <w:szCs w:val="20"/>
+        </w:rPr>
+        <w:t xml:space="preserve">Execute </w:t>
+      </w:r>
+      <w:proofErr w:type="spellStart"/>
+      <w:r>
+        <w:rPr>
+          <w:rStyle w:val="Strong"/>
+          <w:rFonts w:ascii="Verdana" w:hAnsi="Verdana" w:cs="Arial"/>
+          <w:b w:val="0"/>
+          <w:color w:val="46535E"/>
+          <w:sz w:val="20"/>
+          <w:szCs w:val="20"/>
+        </w:rPr>
+        <w:t>TestDataInsertion.sql</w:t>
+      </w:r>
+      <w:proofErr w:type="spellEnd"/>
+      <w:r>
+        <w:rPr>
+          <w:rStyle w:val="Strong"/>
+          <w:rFonts w:ascii="Verdana" w:hAnsi="Verdana" w:cs="Arial"/>
+          <w:b w:val="0"/>
+          <w:color w:val="46535E"/>
+          <w:sz w:val="20"/>
+          <w:szCs w:val="20"/>
+        </w:rPr>
+        <w:t xml:space="preserve"> to create test data.</w:t>
+      </w:r>
+    </w:p>
+    <w:p>
+      <w:pPr>
+        <w:pStyle w:val="NormalWeb"/>
+        <w:shd w:val="clear" w:color="auto" w:fill="FFFFFF"/>
+        <w:spacing w:before="0" w:beforeAutospacing="0" w:after="0" w:afterAutospacing="0"/>
+        <w:jc w:val="both"/>
+        <w:rPr>
+          <w:rStyle w:val="Strong"/>
+          <w:rFonts w:ascii="Verdana" w:hAnsi="Verdana" w:cs="Arial"/>
+          <w:b w:val="0"/>
+          <w:color w:val="46535E"/>
+          <w:sz w:val="20"/>
+          <w:szCs w:val="20"/>
+        </w:rPr>
+      </w:pPr>
+      <w:r>
+        <w:rPr>
+          <w:noProof/>
+        </w:rPr>
+        <w:drawing>
+          <wp:inline distT="0" distB="0" distL="0" distR="0" wp14:anchorId="7992EB8A" wp14:editId="75A17E40">
+            <wp:extent cx="5731510" cy="1914525"/>
+            <wp:effectExtent l="19050" t="19050" r="21590" b="28575"/>
+            <wp:docPr id="3" name="Picture 3"/>
+            <wp:cNvGraphicFramePr>
+              <a:graphicFrameLocks xmlns:a="http://schemas.openxmlformats.org/drawingml/2006/main" noChangeAspect="1"/>
+            </wp:cNvGraphicFramePr>
+            <a:graphic xmlns:a="http://schemas.openxmlformats.org/drawingml/2006/main">
+              <a:graphicData uri="http://schemas.openxmlformats.org/drawingml/2006/picture">
+                <pic:pic xmlns:pic="http://schemas.openxmlformats.org/drawingml/2006/picture">
+                  <pic:nvPicPr>
+                    <pic:cNvPr id="1" name=""/>
+                    <pic:cNvPicPr/>
+                  </pic:nvPicPr>
+                  <pic:blipFill>
+                    <a:blip r:embed="rId11"/>
+                    <a:stretch>
+                      <a:fillRect/>
+                    </a:stretch>
+                  </pic:blipFill>
+                  <pic:spPr>
+                    <a:xfrm>
+                      <a:off x="0" y="0"/>
+                      <a:ext cx="5731510" cy="1914525"/>
+                    </a:xfrm>
+                    <a:prstGeom prst="rect">
+                      <a:avLst/>
+                    </a:prstGeom>
+                    <a:ln>
+                      <a:solidFill>
+                        <a:schemeClr val="accent1"/>
+                      </a:solidFill>
+                    </a:ln>
+                  </pic:spPr>
+                </pic:pic>
+              </a:graphicData>
+            </a:graphic>
+          </wp:inline>
+        </w:drawing>
+      </w:r>
+    </w:p>
+    <w:p>
+      <w:pPr>
+        <w:pStyle w:val="NormalWeb"/>
+        <w:shd w:val="clear" w:color="auto" w:fill="FFFFFF"/>
+        <w:spacing w:before="0" w:beforeAutospacing="0" w:after="0" w:afterAutospacing="0"/>
+        <w:jc w:val="both"/>
+        <w:rPr>
+          <w:rStyle w:val="Strong"/>
+          <w:rFonts w:ascii="Verdana" w:hAnsi="Verdana" w:cs="Arial"/>
+          <w:color w:val="46535E"/>
+          <w:sz w:val="20"/>
+          <w:szCs w:val="20"/>
+        </w:rPr>
+      </w:pPr>
+      <w:r>
+        <w:rPr>
+          <w:rStyle w:val="Strong"/>
+          <w:rFonts w:ascii="Verdana" w:hAnsi="Verdana" w:cs="Arial"/>
+          <w:color w:val="46535E"/>
+          <w:sz w:val="20"/>
+          <w:szCs w:val="20"/>
+        </w:rPr>
+        <w:lastRenderedPageBreak/>
+        <w:t xml:space="preserve">Step </w:t>
+      </w:r>
+      <w:r>
+        <w:rPr>
+          <w:rStyle w:val="Strong"/>
+          <w:rFonts w:ascii="Verdana" w:hAnsi="Verdana" w:cs="Arial"/>
+          <w:color w:val="46535E"/>
+          <w:sz w:val="20"/>
+          <w:szCs w:val="20"/>
+        </w:rPr>
+        <w:t>5</w:t>
+      </w:r>
+      <w:r>
+        <w:rPr>
+          <w:rStyle w:val="Strong"/>
+          <w:rFonts w:ascii="Verdana" w:hAnsi="Verdana" w:cs="Arial"/>
+          <w:color w:val="46535E"/>
+          <w:sz w:val="20"/>
+          <w:szCs w:val="20"/>
+        </w:rPr>
+        <w:t>:</w:t>
+      </w:r>
+    </w:p>
+    <w:p>
+      <w:pPr>
+        <w:pStyle w:val="NormalWeb"/>
+        <w:shd w:val="clear" w:color="auto" w:fill="FFFFFF"/>
+        <w:spacing w:before="0" w:beforeAutospacing="0" w:after="0" w:afterAutospacing="0"/>
+        <w:jc w:val="both"/>
+        <w:rPr>
+          <w:rStyle w:val="Strong"/>
+          <w:rFonts w:ascii="Verdana" w:hAnsi="Verdana" w:cs="Arial"/>
+          <w:b w:val="0"/>
+          <w:color w:val="46535E"/>
+          <w:sz w:val="20"/>
+          <w:szCs w:val="20"/>
+        </w:rPr>
+      </w:pPr>
+      <w:r>
+        <w:rPr>
+          <w:rStyle w:val="Strong"/>
+          <w:rFonts w:ascii="Verdana" w:hAnsi="Verdana" w:cs="Arial"/>
+          <w:b w:val="0"/>
+          <w:color w:val="46535E"/>
+          <w:sz w:val="20"/>
+          <w:szCs w:val="20"/>
+        </w:rPr>
+        <w:t>Browse (</w:t>
+      </w:r>
+      <w:hyperlink r:id="rId12" w:history="1">
+        <w:r>
+          <w:rPr>
+            <w:rStyle w:val="Hyperlink"/>
+            <w:rFonts w:ascii="Verdana" w:hAnsi="Verdana" w:cs="Arial"/>
+            <w:sz w:val="20"/>
+            <w:szCs w:val="20"/>
+          </w:rPr>
+          <w:t>http://salesserviceapi.azurewebsites.net/api/Products</w:t>
+        </w:r>
+      </w:hyperlink>
+      <w:r>
+        <w:rPr>
+          <w:rStyle w:val="Strong"/>
+          <w:rFonts w:ascii="Verdana" w:hAnsi="Verdana" w:cs="Arial"/>
+          <w:b w:val="0"/>
+          <w:color w:val="46535E"/>
+          <w:sz w:val="20"/>
+          <w:szCs w:val="20"/>
+        </w:rPr>
+        <w:t>) to view the data.</w:t>
+      </w:r>
+    </w:p>
+    <w:p>
+      <w:pPr>
+        <w:pStyle w:val="NormalWeb"/>
+        <w:shd w:val="clear" w:color="auto" w:fill="FFFFFF"/>
+        <w:spacing w:before="0" w:beforeAutospacing="0" w:after="0" w:afterAutospacing="0"/>
+        <w:jc w:val="both"/>
+        <w:rPr>
+          <w:rStyle w:val="Strong"/>
+          <w:rFonts w:ascii="Verdana" w:hAnsi="Verdana" w:cs="Arial"/>
+          <w:b w:val="0"/>
+          <w:color w:val="46535E"/>
+          <w:sz w:val="20"/>
+          <w:szCs w:val="20"/>
+        </w:rPr>
+      </w:pPr>
+      <w:r>
+        <w:rPr>
+          <w:noProof/>
+        </w:rPr>
+        <w:drawing>
+          <wp:inline distT="0" distB="0" distL="0" distR="0" wp14:anchorId="496CF1E1" wp14:editId="001C8BAF">
+            <wp:extent cx="5731510" cy="2876550"/>
+            <wp:effectExtent l="19050" t="19050" r="21590" b="19050"/>
+            <wp:docPr id="4" name="Picture 4"/>
+            <wp:cNvGraphicFramePr>
+              <a:graphicFrameLocks xmlns:a="http://schemas.openxmlformats.org/drawingml/2006/main" noChangeAspect="1"/>
+            </wp:cNvGraphicFramePr>
+            <a:graphic xmlns:a="http://schemas.openxmlformats.org/drawingml/2006/main">
+              <a:graphicData uri="http://schemas.openxmlformats.org/drawingml/2006/picture">
+                <pic:pic xmlns:pic="http://schemas.openxmlformats.org/drawingml/2006/picture">
+                  <pic:nvPicPr>
+                    <pic:cNvPr id="1" name=""/>
+                    <pic:cNvPicPr/>
+                  </pic:nvPicPr>
+                  <pic:blipFill>
+                    <a:blip r:embed="rId13"/>
+                    <a:stretch>
+                      <a:fillRect/>
+                    </a:stretch>
+                  </pic:blipFill>
+                  <pic:spPr>
+                    <a:xfrm>
+                      <a:off x="0" y="0"/>
+                      <a:ext cx="5731510" cy="2876550"/>
+                    </a:xfrm>
+                    <a:prstGeom prst="rect">
+                      <a:avLst/>
+                    </a:prstGeom>
+                    <a:ln>
+                      <a:solidFill>
+                        <a:schemeClr val="accent1"/>
+                      </a:solidFill>
+                    </a:ln>
+                  </pic:spPr>
+                </pic:pic>
+              </a:graphicData>
+            </a:graphic>
+          </wp:inline>
+        </w:drawing>
+      </w:r>
+    </w:p>
+    <w:p>
+      <w:pPr>
+        <w:pStyle w:val="NormalWeb"/>
+        <w:shd w:val="clear" w:color="auto" w:fill="FFFFFF"/>
+        <w:spacing w:before="0" w:beforeAutospacing="0" w:after="0" w:afterAutospacing="0"/>
+        <w:jc w:val="both"/>
+        <w:rPr>
+          <w:rStyle w:val="Strong"/>
+          <w:rFonts w:ascii="Verdana" w:hAnsi="Verdana" w:cs="Arial"/>
+          <w:b w:val="0"/>
+          <w:color w:val="46535E"/>
+          <w:sz w:val="20"/>
+          <w:szCs w:val="20"/>
+        </w:rPr>
+      </w:pPr>
+    </w:p>
+    <w:p>
+      <w:pPr>
+        <w:pStyle w:val="NormalWeb"/>
+        <w:shd w:val="clear" w:color="auto" w:fill="FFFFFF"/>
+        <w:spacing w:before="0" w:beforeAutospacing="0" w:after="0" w:afterAutospacing="0"/>
+        <w:jc w:val="both"/>
+        <w:rPr>
+          <w:rStyle w:val="Strong"/>
+          <w:rFonts w:ascii="Verdana" w:hAnsi="Verdana" w:cs="Arial"/>
+          <w:color w:val="46535E"/>
+          <w:sz w:val="20"/>
+          <w:szCs w:val="20"/>
+        </w:rPr>
+      </w:pPr>
+      <w:r>
+        <w:rPr>
+          <w:rStyle w:val="Strong"/>
+          <w:rFonts w:ascii="Verdana" w:hAnsi="Verdana" w:cs="Arial"/>
+          <w:color w:val="46535E"/>
+          <w:sz w:val="20"/>
+          <w:szCs w:val="20"/>
+        </w:rPr>
+        <w:t xml:space="preserve">Step </w:t>
+      </w:r>
+      <w:r>
+        <w:rPr>
+          <w:rStyle w:val="Strong"/>
+          <w:rFonts w:ascii="Verdana" w:hAnsi="Verdana" w:cs="Arial"/>
+          <w:color w:val="46535E"/>
+          <w:sz w:val="20"/>
+          <w:szCs w:val="20"/>
+        </w:rPr>
+        <w:t>6</w:t>
+      </w:r>
+      <w:r>
+        <w:rPr>
+          <w:rStyle w:val="Strong"/>
+          <w:rFonts w:ascii="Verdana" w:hAnsi="Verdana" w:cs="Arial"/>
+          <w:color w:val="46535E"/>
+          <w:sz w:val="20"/>
+          <w:szCs w:val="20"/>
+        </w:rPr>
+        <w:t>:</w:t>
+      </w:r>
+    </w:p>
+    <w:p>
+      <w:pPr>
+        <w:pStyle w:val="NormalWeb"/>
+        <w:shd w:val="clear" w:color="auto" w:fill="FFFFFF"/>
+        <w:spacing w:before="0" w:beforeAutospacing="0" w:after="0" w:afterAutospacing="0"/>
+        <w:jc w:val="both"/>
+        <w:rPr>
+          <w:rStyle w:val="Strong"/>
+          <w:rFonts w:ascii="Verdana" w:hAnsi="Verdana" w:cs="Arial"/>
+          <w:b w:val="0"/>
+          <w:color w:val="46535E"/>
+          <w:sz w:val="18"/>
+          <w:szCs w:val="20"/>
+        </w:rPr>
+      </w:pPr>
+      <w:r>
+        <w:rPr>
+          <w:rStyle w:val="Strong"/>
+          <w:rFonts w:ascii="Verdana" w:hAnsi="Verdana" w:cs="Arial"/>
+          <w:b w:val="0"/>
+          <w:color w:val="46535E"/>
+          <w:sz w:val="18"/>
+          <w:szCs w:val="20"/>
+        </w:rPr>
+        <w:t xml:space="preserve">Set </w:t>
+      </w:r>
+      <w:proofErr w:type="spellStart"/>
+      <w:r>
+        <w:rPr>
+          <w:rStyle w:val="Strong"/>
+          <w:rFonts w:ascii="Verdana" w:hAnsi="Verdana" w:cs="Arial"/>
+          <w:b w:val="0"/>
+          <w:color w:val="46535E"/>
+          <w:sz w:val="18"/>
+          <w:szCs w:val="20"/>
+        </w:rPr>
+        <w:t>Sales.WebPortal</w:t>
+      </w:r>
+      <w:proofErr w:type="spellEnd"/>
+      <w:r>
+        <w:rPr>
+          <w:rStyle w:val="Strong"/>
+          <w:rFonts w:ascii="Verdana" w:hAnsi="Verdana" w:cs="Arial"/>
+          <w:b w:val="0"/>
+          <w:color w:val="46535E"/>
+          <w:sz w:val="18"/>
+          <w:szCs w:val="20"/>
+        </w:rPr>
+        <w:t xml:space="preserve"> as Start-up project. Update the URL on line 18 inside product.controller.js [YourPath\SalesWebApp\Sales.WebPortal\wwwroot\app\product\product.controller.js] </w:t>
+      </w:r>
+    </w:p>
+    <w:p>
+      <w:pPr>
+        <w:pStyle w:val="NormalWeb"/>
+        <w:shd w:val="clear" w:color="auto" w:fill="FFFFFF"/>
+        <w:spacing w:before="0" w:beforeAutospacing="0" w:after="0" w:afterAutospacing="0"/>
+        <w:jc w:val="both"/>
+        <w:rPr>
+          <w:rStyle w:val="Strong"/>
+          <w:rFonts w:ascii="Verdana" w:hAnsi="Verdana" w:cs="Arial"/>
+          <w:b w:val="0"/>
+          <w:color w:val="46535E"/>
+          <w:sz w:val="20"/>
+          <w:szCs w:val="20"/>
+        </w:rPr>
+      </w:pPr>
+      <w:r>
+        <w:rPr>
+          <w:noProof/>
+        </w:rPr>
+        <w:drawing>
+          <wp:inline distT="0" distB="0" distL="0" distR="0" wp14:anchorId="695593EA" wp14:editId="7EDBE69B">
+            <wp:extent cx="5731510" cy="1697355"/>
+            <wp:effectExtent l="0" t="0" r="2540" b="0"/>
+            <wp:docPr id="5" name="Picture 5"/>
+            <wp:cNvGraphicFramePr>
+              <a:graphicFrameLocks xmlns:a="http://schemas.openxmlformats.org/drawingml/2006/main" noChangeAspect="1"/>
+            </wp:cNvGraphicFramePr>
+            <a:graphic xmlns:a="http://schemas.openxmlformats.org/drawingml/2006/main">
+              <a:graphicData uri="http://schemas.openxmlformats.org/drawingml/2006/picture">
+                <pic:pic xmlns:pic="http://schemas.openxmlformats.org/drawingml/2006/picture">
+                  <pic:nvPicPr>
+                    <pic:cNvPr id="1" name=""/>
+                    <pic:cNvPicPr/>
+                  </pic:nvPicPr>
+                  <pic:blipFill>
+                    <a:blip r:embed="rId14"/>
+                    <a:stretch>
+                      <a:fillRect/>
+                    </a:stretch>
+                  </pic:blipFill>
+                  <pic:spPr>
+                    <a:xfrm>
+                      <a:off x="0" y="0"/>
+                      <a:ext cx="5731510" cy="1697355"/>
+                    </a:xfrm>
+                    <a:prstGeom prst="rect">
+                      <a:avLst/>
+                    </a:prstGeom>
+                  </pic:spPr>
+                </pic:pic>
+              </a:graphicData>
+            </a:graphic>
+          </wp:inline>
+        </w:drawing>
+      </w:r>
+    </w:p>
+    <w:p>
+      <w:pPr>
+        <w:pStyle w:val="NormalWeb"/>
+        <w:shd w:val="clear" w:color="auto" w:fill="FFFFFF"/>
+        <w:spacing w:before="0" w:beforeAutospacing="0" w:after="0" w:afterAutospacing="0"/>
+        <w:jc w:val="both"/>
+        <w:rPr>
+          <w:rStyle w:val="Strong"/>
+          <w:rFonts w:ascii="Verdana" w:hAnsi="Verdana" w:cs="Arial"/>
+          <w:b w:val="0"/>
+          <w:color w:val="46535E"/>
+          <w:sz w:val="20"/>
+          <w:szCs w:val="20"/>
+        </w:rPr>
+      </w:pPr>
+    </w:p>
+    <w:p>
+      <w:pPr>
+        <w:pStyle w:val="NormalWeb"/>
+        <w:shd w:val="clear" w:color="auto" w:fill="FFFFFF"/>
+        <w:spacing w:before="0" w:beforeAutospacing="0" w:after="0" w:afterAutospacing="0"/>
+        <w:jc w:val="both"/>
+        <w:rPr>
+          <w:rStyle w:val="Strong"/>
+          <w:rFonts w:ascii="Verdana" w:hAnsi="Verdana" w:cs="Arial"/>
+          <w:b w:val="0"/>
+          <w:color w:val="46535E"/>
+          <w:sz w:val="20"/>
+          <w:szCs w:val="20"/>
+        </w:rPr>
+      </w:pPr>
+      <w:bookmarkStart w:id="0" w:name="_GoBack"/>
+      <w:bookmarkEnd w:id="0"/>
+    </w:p>
+    <w:p>
+      <w:pPr>
+        <w:pStyle w:val="NormalWeb"/>
+        <w:shd w:val="clear" w:color="auto" w:fill="FFFFFF"/>
+        <w:spacing w:before="0" w:beforeAutospacing="0" w:after="0" w:afterAutospacing="0"/>
+        <w:jc w:val="both"/>
+        <w:rPr>
+          <w:rStyle w:val="Strong"/>
+          <w:rFonts w:ascii="Verdana" w:hAnsi="Verdana" w:cs="Arial"/>
+          <w:b w:val="0"/>
+          <w:color w:val="46535E"/>
+          <w:sz w:val="20"/>
+          <w:szCs w:val="20"/>
+        </w:rPr>
+      </w:pPr>
+    </w:p>
+    <w:p>
+      <w:pPr>
+        <w:pStyle w:val="NormalWeb"/>
+        <w:shd w:val="clear" w:color="auto" w:fill="FFFFFF"/>
+        <w:spacing w:before="0" w:beforeAutospacing="0" w:after="0" w:afterAutospacing="0"/>
+        <w:jc w:val="both"/>
+        <w:rPr>
           <w:rFonts w:ascii="Verdana" w:hAnsi="Verdana" w:cs="Arial"/>
           <w:color w:val="46535E"/>
           <w:sz w:val="20"/>
@@ -842,6 +2037,7 @@
           <w:sz w:val="20"/>
           <w:szCs w:val="20"/>
         </w:rPr>
+        <w:lastRenderedPageBreak/>
         <w:t>— You may add portfolio activity comprising awesome work you have done on web application(s).</w:t>
       </w:r>
     </w:p>
@@ -1392,7 +2588,6 @@
           <w:szCs w:val="20"/>
         </w:rPr>
       </w:pPr>
-      <w:bookmarkStart w:id="0" w:name="_GoBack"/>
       <w:r>
         <w:rPr>
           <w:rFonts w:ascii="Verdana" w:hAnsi="Verdana" w:cs="Arial"/>
@@ -1402,7 +2597,7 @@
         </w:rPr>
         <w:t xml:space="preserve">Web API URL: </w:t>
       </w:r>
-      <w:hyperlink r:id="rId5" w:history="1">
+      <w:hyperlink r:id="rId15" w:history="1">
         <w:r>
           <w:rPr>
             <w:rStyle w:val="Hyperlink"/>
@@ -1443,7 +2638,7 @@
         </w:rPr>
         <w:t xml:space="preserve">Web Application URL: </w:t>
       </w:r>
-      <w:hyperlink r:id="rId6" w:history="1">
+      <w:hyperlink r:id="rId16" w:history="1">
         <w:r>
           <w:rPr>
             <w:rStyle w:val="Hyperlink"/>
@@ -1493,7 +2688,7 @@
         </w:rPr>
         <w:t xml:space="preserve">Code: </w:t>
       </w:r>
-      <w:hyperlink r:id="rId7" w:history="1">
+      <w:hyperlink r:id="rId17" w:history="1">
         <w:r>
           <w:rPr>
             <w:rStyle w:val="Hyperlink"/>
@@ -1571,7 +2766,7 @@
         </w:rPr>
         <w:t xml:space="preserve">: </w:t>
       </w:r>
-      <w:hyperlink r:id="rId8" w:history="1">
+      <w:hyperlink r:id="rId18" w:history="1">
         <w:r>
           <w:rPr>
             <w:rStyle w:val="Hyperlink"/>
@@ -1584,7 +2779,6 @@
         </w:r>
       </w:hyperlink>
     </w:p>
-    <w:bookmarkEnd w:id="0"/>
     <w:p>
       <w:pPr>
         <w:spacing w:after="0" w:line="240" w:lineRule="auto"/>
@@ -1608,6 +2802,8 @@
       </w:pPr>
     </w:p>
     <w:sectPr>
+      <w:headerReference w:type="default" r:id="rId19"/>
+      <w:footerReference w:type="default" r:id="rId20"/>
       <w:pgSz w:w="11906" w:h="16838"/>
       <w:pgMar w:top="1440" w:right="1440" w:bottom="1440" w:left="1440" w:header="708" w:footer="708" w:gutter="0"/>
       <w:cols w:space="708"/>
@@ -1617,8 +2813,322 @@
 </w:document>
 </file>
 
+<file path=word/endnotes.xml><?xml version="1.0" encoding="utf-8"?>
+<w:endnotes xmlns:wpc="http://schemas.microsoft.com/office/word/2010/wordprocessingCanvas" xmlns:cx="http://schemas.microsoft.com/office/drawing/2014/chartex" xmlns:cx1="http://schemas.microsoft.com/office/drawing/2015/9/8/chartex" xmlns:cx2="http://schemas.microsoft.com/office/drawing/2015/10/21/chartex" xmlns:mc="http://schemas.openxmlformats.org/markup-compatibility/2006" xmlns:o="urn:schemas-microsoft-com:office:office" xmlns:r="http://schemas.openxmlformats.org/officeDocument/2006/relationships" xmlns:m="http://schemas.openxmlformats.org/officeDocument/2006/math" xmlns:v="urn:schemas-microsoft-com:vml" xmlns:wp14="http://schemas.microsoft.com/office/word/2010/wordprocessingDrawing" xmlns:wp="http://schemas.openxmlformats.org/drawingml/2006/wordprocessingDrawing" xmlns:w10="urn:schemas-microsoft-com:office:word" xmlns:w="http://schemas.openxmlformats.org/wordprocessingml/2006/main" xmlns:w14="http://schemas.microsoft.com/office/word/2010/wordml" xmlns:w15="http://schemas.microsoft.com/office/word/2012/wordml" xmlns:w16se="http://schemas.microsoft.com/office/word/2015/wordml/symex" xmlns:wpg="http://schemas.microsoft.com/office/word/2010/wordprocessingGroup" xmlns:wpi="http://schemas.microsoft.com/office/word/2010/wordprocessingInk" xmlns:wne="http://schemas.microsoft.com/office/word/2006/wordml" xmlns:wps="http://schemas.microsoft.com/office/word/2010/wordprocessingShape" mc:Ignorable="w14 w15 w16se wp14">
+  <w:endnote w:type="separator" w:id="-1">
+    <w:p>
+      <w:pPr>
+        <w:spacing w:after="0" w:line="240" w:lineRule="auto"/>
+      </w:pPr>
+      <w:r>
+        <w:separator/>
+      </w:r>
+    </w:p>
+  </w:endnote>
+  <w:endnote w:type="continuationSeparator" w:id="0">
+    <w:p>
+      <w:pPr>
+        <w:spacing w:after="0" w:line="240" w:lineRule="auto"/>
+      </w:pPr>
+      <w:r>
+        <w:continuationSeparator/>
+      </w:r>
+    </w:p>
+  </w:endnote>
+</w:endnotes>
+</file>
+
+<file path=word/footer1.xml><?xml version="1.0" encoding="utf-8"?>
+<w:ftr xmlns:wpc="http://schemas.microsoft.com/office/word/2010/wordprocessingCanvas" xmlns:cx="http://schemas.microsoft.com/office/drawing/2014/chartex" xmlns:cx1="http://schemas.microsoft.com/office/drawing/2015/9/8/chartex" xmlns:cx2="http://schemas.microsoft.com/office/drawing/2015/10/21/chartex" xmlns:mc="http://schemas.openxmlformats.org/markup-compatibility/2006" xmlns:o="urn:schemas-microsoft-com:office:office" xmlns:r="http://schemas.openxmlformats.org/officeDocument/2006/relationships" xmlns:m="http://schemas.openxmlformats.org/officeDocument/2006/math" xmlns:v="urn:schemas-microsoft-com:vml" xmlns:wp14="http://schemas.microsoft.com/office/word/2010/wordprocessingDrawing" xmlns:wp="http://schemas.openxmlformats.org/drawingml/2006/wordprocessingDrawing" xmlns:w10="urn:schemas-microsoft-com:office:word" xmlns:w="http://schemas.openxmlformats.org/wordprocessingml/2006/main" xmlns:w14="http://schemas.microsoft.com/office/word/2010/wordml" xmlns:w15="http://schemas.microsoft.com/office/word/2012/wordml" xmlns:w16se="http://schemas.microsoft.com/office/word/2015/wordml/symex" xmlns:wpg="http://schemas.microsoft.com/office/word/2010/wordprocessingGroup" xmlns:wpi="http://schemas.microsoft.com/office/word/2010/wordprocessingInk" xmlns:wne="http://schemas.microsoft.com/office/word/2006/wordml" xmlns:wps="http://schemas.microsoft.com/office/word/2010/wordprocessingShape" mc:Ignorable="w14 w15 w16se wp14">
+  <w:p>
+    <w:pPr>
+      <w:tabs>
+        <w:tab w:val="center" w:pos="4550"/>
+        <w:tab w:val="left" w:pos="5818"/>
+      </w:tabs>
+      <w:spacing w:after="0" w:line="240" w:lineRule="auto"/>
+      <w:ind w:right="260"/>
+      <w:jc w:val="right"/>
+      <w:rPr>
+        <w:rFonts w:ascii="Verdana" w:hAnsi="Verdana"/>
+        <w:b/>
+        <w:color w:val="002060"/>
+        <w:spacing w:val="60"/>
+        <w:sz w:val="20"/>
+        <w:szCs w:val="20"/>
+      </w:rPr>
+    </w:pPr>
+    <w:r>
+      <w:rPr>
+        <w:rFonts w:ascii="Verdana" w:hAnsi="Verdana"/>
+        <w:b/>
+        <w:color w:val="002060"/>
+        <w:spacing w:val="60"/>
+        <w:sz w:val="20"/>
+        <w:szCs w:val="20"/>
+      </w:rPr>
+      <w:t>--------------------------------------------------------</w:t>
+    </w:r>
+  </w:p>
+  <w:p>
+    <w:pPr>
+      <w:tabs>
+        <w:tab w:val="center" w:pos="4550"/>
+        <w:tab w:val="left" w:pos="5818"/>
+      </w:tabs>
+      <w:spacing w:after="0" w:line="240" w:lineRule="auto"/>
+      <w:ind w:right="260"/>
+      <w:jc w:val="right"/>
+      <w:rPr>
+        <w:rFonts w:ascii="Verdana" w:hAnsi="Verdana"/>
+        <w:b/>
+        <w:color w:val="002060"/>
+        <w:sz w:val="20"/>
+        <w:szCs w:val="20"/>
+      </w:rPr>
+    </w:pPr>
+    <w:r>
+      <w:rPr>
+        <w:rFonts w:ascii="Verdana" w:hAnsi="Verdana"/>
+        <w:b/>
+        <w:color w:val="002060"/>
+        <w:spacing w:val="60"/>
+        <w:sz w:val="20"/>
+        <w:szCs w:val="20"/>
+      </w:rPr>
+      <w:t>Page</w:t>
+    </w:r>
+    <w:r>
+      <w:rPr>
+        <w:rFonts w:ascii="Verdana" w:hAnsi="Verdana"/>
+        <w:b/>
+        <w:color w:val="002060"/>
+        <w:sz w:val="20"/>
+        <w:szCs w:val="20"/>
+      </w:rPr>
+      <w:t xml:space="preserve"> </w:t>
+    </w:r>
+    <w:r>
+      <w:rPr>
+        <w:rFonts w:ascii="Verdana" w:hAnsi="Verdana"/>
+        <w:b/>
+        <w:color w:val="002060"/>
+        <w:sz w:val="20"/>
+        <w:szCs w:val="20"/>
+      </w:rPr>
+      <w:fldChar w:fldCharType="begin"/>
+    </w:r>
+    <w:r>
+      <w:rPr>
+        <w:rFonts w:ascii="Verdana" w:hAnsi="Verdana"/>
+        <w:b/>
+        <w:color w:val="002060"/>
+        <w:sz w:val="20"/>
+        <w:szCs w:val="20"/>
+      </w:rPr>
+      <w:instrText xml:space="preserve"> PAGE   \* MERGEFORMAT </w:instrText>
+    </w:r>
+    <w:r>
+      <w:rPr>
+        <w:rFonts w:ascii="Verdana" w:hAnsi="Verdana"/>
+        <w:b/>
+        <w:color w:val="002060"/>
+        <w:sz w:val="20"/>
+        <w:szCs w:val="20"/>
+      </w:rPr>
+      <w:fldChar w:fldCharType="separate"/>
+    </w:r>
+    <w:r>
+      <w:rPr>
+        <w:rFonts w:ascii="Verdana" w:hAnsi="Verdana"/>
+        <w:b/>
+        <w:noProof/>
+        <w:color w:val="002060"/>
+        <w:sz w:val="20"/>
+        <w:szCs w:val="20"/>
+      </w:rPr>
+      <w:t>3</w:t>
+    </w:r>
+    <w:r>
+      <w:rPr>
+        <w:rFonts w:ascii="Verdana" w:hAnsi="Verdana"/>
+        <w:b/>
+        <w:color w:val="002060"/>
+        <w:sz w:val="20"/>
+        <w:szCs w:val="20"/>
+      </w:rPr>
+      <w:fldChar w:fldCharType="end"/>
+    </w:r>
+    <w:r>
+      <w:rPr>
+        <w:rFonts w:ascii="Verdana" w:hAnsi="Verdana"/>
+        <w:b/>
+        <w:color w:val="002060"/>
+        <w:sz w:val="20"/>
+        <w:szCs w:val="20"/>
+      </w:rPr>
+      <w:t xml:space="preserve"> | </w:t>
+    </w:r>
+    <w:r>
+      <w:rPr>
+        <w:rFonts w:ascii="Verdana" w:hAnsi="Verdana"/>
+        <w:b/>
+        <w:color w:val="002060"/>
+        <w:sz w:val="20"/>
+        <w:szCs w:val="20"/>
+      </w:rPr>
+      <w:fldChar w:fldCharType="begin"/>
+    </w:r>
+    <w:r>
+      <w:rPr>
+        <w:rFonts w:ascii="Verdana" w:hAnsi="Verdana"/>
+        <w:b/>
+        <w:color w:val="002060"/>
+        <w:sz w:val="20"/>
+        <w:szCs w:val="20"/>
+      </w:rPr>
+      <w:instrText xml:space="preserve"> NUMPAGES  \* Arabic  \* MERGEFORMAT </w:instrText>
+    </w:r>
+    <w:r>
+      <w:rPr>
+        <w:rFonts w:ascii="Verdana" w:hAnsi="Verdana"/>
+        <w:b/>
+        <w:color w:val="002060"/>
+        <w:sz w:val="20"/>
+        <w:szCs w:val="20"/>
+      </w:rPr>
+      <w:fldChar w:fldCharType="separate"/>
+    </w:r>
+    <w:r>
+      <w:rPr>
+        <w:rFonts w:ascii="Verdana" w:hAnsi="Verdana"/>
+        <w:b/>
+        <w:noProof/>
+        <w:color w:val="002060"/>
+        <w:sz w:val="20"/>
+        <w:szCs w:val="20"/>
+      </w:rPr>
+      <w:t>3</w:t>
+    </w:r>
+    <w:r>
+      <w:rPr>
+        <w:rFonts w:ascii="Verdana" w:hAnsi="Verdana"/>
+        <w:b/>
+        <w:color w:val="002060"/>
+        <w:sz w:val="20"/>
+        <w:szCs w:val="20"/>
+      </w:rPr>
+      <w:fldChar w:fldCharType="end"/>
+    </w:r>
+  </w:p>
+</w:ftr>
+</file>
+
+<file path=word/footnotes.xml><?xml version="1.0" encoding="utf-8"?>
+<w:footnotes xmlns:wpc="http://schemas.microsoft.com/office/word/2010/wordprocessingCanvas" xmlns:cx="http://schemas.microsoft.com/office/drawing/2014/chartex" xmlns:cx1="http://schemas.microsoft.com/office/drawing/2015/9/8/chartex" xmlns:cx2="http://schemas.microsoft.com/office/drawing/2015/10/21/chartex" xmlns:mc="http://schemas.openxmlformats.org/markup-compatibility/2006" xmlns:o="urn:schemas-microsoft-com:office:office" xmlns:r="http://schemas.openxmlformats.org/officeDocument/2006/relationships" xmlns:m="http://schemas.openxmlformats.org/officeDocument/2006/math" xmlns:v="urn:schemas-microsoft-com:vml" xmlns:wp14="http://schemas.microsoft.com/office/word/2010/wordprocessingDrawing" xmlns:wp="http://schemas.openxmlformats.org/drawingml/2006/wordprocessingDrawing" xmlns:w10="urn:schemas-microsoft-com:office:word" xmlns:w="http://schemas.openxmlformats.org/wordprocessingml/2006/main" xmlns:w14="http://schemas.microsoft.com/office/word/2010/wordml" xmlns:w15="http://schemas.microsoft.com/office/word/2012/wordml" xmlns:w16se="http://schemas.microsoft.com/office/word/2015/wordml/symex" xmlns:wpg="http://schemas.microsoft.com/office/word/2010/wordprocessingGroup" xmlns:wpi="http://schemas.microsoft.com/office/word/2010/wordprocessingInk" xmlns:wne="http://schemas.microsoft.com/office/word/2006/wordml" xmlns:wps="http://schemas.microsoft.com/office/word/2010/wordprocessingShape" mc:Ignorable="w14 w15 w16se wp14">
+  <w:footnote w:type="separator" w:id="-1">
+    <w:p>
+      <w:pPr>
+        <w:spacing w:after="0" w:line="240" w:lineRule="auto"/>
+      </w:pPr>
+      <w:r>
+        <w:separator/>
+      </w:r>
+    </w:p>
+  </w:footnote>
+  <w:footnote w:type="continuationSeparator" w:id="0">
+    <w:p>
+      <w:pPr>
+        <w:spacing w:after="0" w:line="240" w:lineRule="auto"/>
+      </w:pPr>
+      <w:r>
+        <w:continuationSeparator/>
+      </w:r>
+    </w:p>
+  </w:footnote>
+</w:footnotes>
+</file>
+
+<file path=word/header1.xml><?xml version="1.0" encoding="utf-8"?>
+<w:hdr xmlns:wpc="http://schemas.microsoft.com/office/word/2010/wordprocessingCanvas" xmlns:cx="http://schemas.microsoft.com/office/drawing/2014/chartex" xmlns:cx1="http://schemas.microsoft.com/office/drawing/2015/9/8/chartex" xmlns:cx2="http://schemas.microsoft.com/office/drawing/2015/10/21/chartex" xmlns:mc="http://schemas.openxmlformats.org/markup-compatibility/2006" xmlns:o="urn:schemas-microsoft-com:office:office" xmlns:r="http://schemas.openxmlformats.org/officeDocument/2006/relationships" xmlns:m="http://schemas.openxmlformats.org/officeDocument/2006/math" xmlns:v="urn:schemas-microsoft-com:vml" xmlns:wp14="http://schemas.microsoft.com/office/word/2010/wordprocessingDrawing" xmlns:wp="http://schemas.openxmlformats.org/drawingml/2006/wordprocessingDrawing" xmlns:w10="urn:schemas-microsoft-com:office:word" xmlns:w="http://schemas.openxmlformats.org/wordprocessingml/2006/main" xmlns:w14="http://schemas.microsoft.com/office/word/2010/wordml" xmlns:w15="http://schemas.microsoft.com/office/word/2012/wordml" xmlns:w16se="http://schemas.microsoft.com/office/word/2015/wordml/symex" xmlns:wpg="http://schemas.microsoft.com/office/word/2010/wordprocessingGroup" xmlns:wpi="http://schemas.microsoft.com/office/word/2010/wordprocessingInk" xmlns:wne="http://schemas.microsoft.com/office/word/2006/wordml" xmlns:wps="http://schemas.microsoft.com/office/word/2010/wordprocessingShape" mc:Ignorable="w14 w15 w16se wp14">
+  <w:p>
+    <w:pPr>
+      <w:pStyle w:val="Header"/>
+      <w:jc w:val="center"/>
+      <w:rPr>
+        <w:rFonts w:ascii="Verdana" w:hAnsi="Verdana"/>
+        <w:b/>
+        <w:color w:val="002060"/>
+        <w:sz w:val="20"/>
+        <w:szCs w:val="20"/>
+      </w:rPr>
+    </w:pPr>
+    <w:r>
+      <w:rPr>
+        <w:rFonts w:ascii="Verdana" w:hAnsi="Verdana"/>
+        <w:b/>
+        <w:color w:val="002060"/>
+        <w:sz w:val="20"/>
+        <w:szCs w:val="20"/>
+      </w:rPr>
+      <w:t>Instructions on How to execute the solution</w:t>
+    </w:r>
+  </w:p>
+  <w:p>
+    <w:pPr>
+      <w:pStyle w:val="Header"/>
+      <w:jc w:val="center"/>
+      <w:rPr>
+        <w:rFonts w:ascii="Verdana" w:hAnsi="Verdana"/>
+        <w:b/>
+        <w:color w:val="002060"/>
+        <w:sz w:val="20"/>
+        <w:szCs w:val="20"/>
+      </w:rPr>
+    </w:pPr>
+    <w:r>
+      <w:rPr>
+        <w:rFonts w:ascii="Verdana" w:hAnsi="Verdana"/>
+        <w:b/>
+        <w:color w:val="002060"/>
+        <w:spacing w:val="60"/>
+        <w:sz w:val="20"/>
+        <w:szCs w:val="20"/>
+      </w:rPr>
+      <w:t>--------------------------------------------------------</w:t>
+    </w:r>
+  </w:p>
+</w:hdr>
+</file>
+
 <file path=word/numbering.xml><?xml version="1.0" encoding="utf-8"?>
 <w:numbering xmlns:wpc="http://schemas.microsoft.com/office/word/2010/wordprocessingCanvas" xmlns:cx="http://schemas.microsoft.com/office/drawing/2014/chartex" xmlns:cx1="http://schemas.microsoft.com/office/drawing/2015/9/8/chartex" xmlns:cx2="http://schemas.microsoft.com/office/drawing/2015/10/21/chartex" xmlns:mc="http://schemas.openxmlformats.org/markup-compatibility/2006" xmlns:o="urn:schemas-microsoft-com:office:office" xmlns:r="http://schemas.openxmlformats.org/officeDocument/2006/relationships" xmlns:m="http://schemas.openxmlformats.org/officeDocument/2006/math" xmlns:v="urn:schemas-microsoft-com:vml" xmlns:wp14="http://schemas.microsoft.com/office/word/2010/wordprocessingDrawing" xmlns:wp="http://schemas.openxmlformats.org/drawingml/2006/wordprocessingDrawing" xmlns:w10="urn:schemas-microsoft-com:office:word" xmlns:w="http://schemas.openxmlformats.org/wordprocessingml/2006/main" xmlns:w14="http://schemas.microsoft.com/office/word/2010/wordml" xmlns:w15="http://schemas.microsoft.com/office/word/2012/wordml" xmlns:w16se="http://schemas.microsoft.com/office/word/2015/wordml/symex" xmlns:wpg="http://schemas.microsoft.com/office/word/2010/wordprocessingGroup" xmlns:wpi="http://schemas.microsoft.com/office/word/2010/wordprocessingInk" xmlns:wne="http://schemas.microsoft.com/office/word/2006/wordml" xmlns:wps="http://schemas.microsoft.com/office/word/2010/wordprocessingShape" mc:Ignorable="w14 w15 w16se wp14">
+  <w:numPicBullet w:numPicBulletId="0">
+    <w:pict>
+      <v:shapetype id="_x0000_t75" coordsize="21600,21600" o:spt="75" o:preferrelative="t" path="m@4@5l@4@11@9@11@9@5xe" filled="f" stroked="f">
+        <v:stroke joinstyle="miter"/>
+        <v:formulas>
+          <v:f eqn="if lineDrawn pixelLineWidth 0"/>
+          <v:f eqn="sum @0 1 0"/>
+          <v:f eqn="sum 0 0 @1"/>
+          <v:f eqn="prod @2 1 2"/>
+          <v:f eqn="prod @3 21600 pixelWidth"/>
+          <v:f eqn="prod @3 21600 pixelHeight"/>
+          <v:f eqn="sum @0 0 1"/>
+          <v:f eqn="prod @6 1 2"/>
+          <v:f eqn="prod @7 21600 pixelWidth"/>
+          <v:f eqn="sum @8 21600 0"/>
+          <v:f eqn="prod @7 21600 pixelHeight"/>
+          <v:f eqn="sum @10 21600 0"/>
+        </v:formulas>
+        <v:path o:extrusionok="f" gradientshapeok="t" o:connecttype="rect"/>
+        <o:lock v:ext="edit" aspectratio="t"/>
+      </v:shapetype>
+      <v:shape id="_x0000_i1077" type="#_x0000_t75" style="width:11.25pt;height:11.25pt" o:bullet="t">
+        <v:imagedata r:id="rId1" o:title="msoCAC9"/>
+      </v:shape>
+    </w:pict>
+  </w:numPicBullet>
   <w:abstractNum w:abstractNumId="0" w15:restartNumberingAfterBreak="0">
     <w:nsid w:val="203B2C65"/>
     <w:multiLevelType w:val="multilevel"/>
@@ -1768,8 +3278,125 @@
       </w:rPr>
     </w:lvl>
   </w:abstractNum>
+  <w:abstractNum w:abstractNumId="1" w15:restartNumberingAfterBreak="0">
+    <w:nsid w:val="239C40F4"/>
+    <w:multiLevelType w:val="hybridMultilevel"/>
+    <w:tmpl w:val="376485D0"/>
+    <w:lvl w:ilvl="0" w:tplc="40090007">
+      <w:start w:val="1"/>
+      <w:numFmt w:val="bullet"/>
+      <w:lvlText w:val=""/>
+      <w:lvlPicBulletId w:val="0"/>
+      <w:lvlJc w:val="left"/>
+      <w:pPr>
+        <w:ind w:left="720" w:hanging="360"/>
+      </w:pPr>
+      <w:rPr>
+        <w:rFonts w:ascii="Symbol" w:hAnsi="Symbol" w:hint="default"/>
+      </w:rPr>
+    </w:lvl>
+    <w:lvl w:ilvl="1" w:tplc="40090003" w:tentative="1">
+      <w:start w:val="1"/>
+      <w:numFmt w:val="bullet"/>
+      <w:lvlText w:val="o"/>
+      <w:lvlJc w:val="left"/>
+      <w:pPr>
+        <w:ind w:left="1440" w:hanging="360"/>
+      </w:pPr>
+      <w:rPr>
+        <w:rFonts w:ascii="Courier New" w:hAnsi="Courier New" w:cs="Courier New" w:hint="default"/>
+      </w:rPr>
+    </w:lvl>
+    <w:lvl w:ilvl="2" w:tplc="40090005" w:tentative="1">
+      <w:start w:val="1"/>
+      <w:numFmt w:val="bullet"/>
+      <w:lvlText w:val=""/>
+      <w:lvlJc w:val="left"/>
+      <w:pPr>
+        <w:ind w:left="2160" w:hanging="360"/>
+      </w:pPr>
+      <w:rPr>
+        <w:rFonts w:ascii="Wingdings" w:hAnsi="Wingdings" w:hint="default"/>
+      </w:rPr>
+    </w:lvl>
+    <w:lvl w:ilvl="3" w:tplc="40090001" w:tentative="1">
+      <w:start w:val="1"/>
+      <w:numFmt w:val="bullet"/>
+      <w:lvlText w:val=""/>
+      <w:lvlJc w:val="left"/>
+      <w:pPr>
+        <w:ind w:left="2880" w:hanging="360"/>
+      </w:pPr>
+      <w:rPr>
+        <w:rFonts w:ascii="Symbol" w:hAnsi="Symbol" w:hint="default"/>
+      </w:rPr>
+    </w:lvl>
+    <w:lvl w:ilvl="4" w:tplc="40090003" w:tentative="1">
+      <w:start w:val="1"/>
+      <w:numFmt w:val="bullet"/>
+      <w:lvlText w:val="o"/>
+      <w:lvlJc w:val="left"/>
+      <w:pPr>
+        <w:ind w:left="3600" w:hanging="360"/>
+      </w:pPr>
+      <w:rPr>
+        <w:rFonts w:ascii="Courier New" w:hAnsi="Courier New" w:cs="Courier New" w:hint="default"/>
+      </w:rPr>
+    </w:lvl>
+    <w:lvl w:ilvl="5" w:tplc="40090005" w:tentative="1">
+      <w:start w:val="1"/>
+      <w:numFmt w:val="bullet"/>
+      <w:lvlText w:val=""/>
+      <w:lvlJc w:val="left"/>
+      <w:pPr>
+        <w:ind w:left="4320" w:hanging="360"/>
+      </w:pPr>
+      <w:rPr>
+        <w:rFonts w:ascii="Wingdings" w:hAnsi="Wingdings" w:hint="default"/>
+      </w:rPr>
+    </w:lvl>
+    <w:lvl w:ilvl="6" w:tplc="40090001" w:tentative="1">
+      <w:start w:val="1"/>
+      <w:numFmt w:val="bullet"/>
+      <w:lvlText w:val=""/>
+      <w:lvlJc w:val="left"/>
+      <w:pPr>
+        <w:ind w:left="5040" w:hanging="360"/>
+      </w:pPr>
+      <w:rPr>
+        <w:rFonts w:ascii="Symbol" w:hAnsi="Symbol" w:hint="default"/>
+      </w:rPr>
+    </w:lvl>
+    <w:lvl w:ilvl="7" w:tplc="40090003" w:tentative="1">
+      <w:start w:val="1"/>
+      <w:numFmt w:val="bullet"/>
+      <w:lvlText w:val="o"/>
+      <w:lvlJc w:val="left"/>
+      <w:pPr>
+        <w:ind w:left="5760" w:hanging="360"/>
+      </w:pPr>
+      <w:rPr>
+        <w:rFonts w:ascii="Courier New" w:hAnsi="Courier New" w:cs="Courier New" w:hint="default"/>
+      </w:rPr>
+    </w:lvl>
+    <w:lvl w:ilvl="8" w:tplc="40090005" w:tentative="1">
+      <w:start w:val="1"/>
+      <w:numFmt w:val="bullet"/>
+      <w:lvlText w:val=""/>
+      <w:lvlJc w:val="left"/>
+      <w:pPr>
+        <w:ind w:left="6480" w:hanging="360"/>
+      </w:pPr>
+      <w:rPr>
+        <w:rFonts w:ascii="Wingdings" w:hAnsi="Wingdings" w:hint="default"/>
+      </w:rPr>
+    </w:lvl>
+  </w:abstractNum>
   <w:num w:numId="1">
     <w:abstractNumId w:val="0"/>
+  </w:num>
+  <w:num w:numId="2">
+    <w:abstractNumId w:val="1"/>
   </w:num>
 </w:numbering>
 </file>
@@ -1897,6 +3524,7 @@
     <w:lsdException w:name="HTML Sample" w:semiHidden="1" w:unhideWhenUsed="1"/>
     <w:lsdException w:name="HTML Typewriter" w:semiHidden="1" w:unhideWhenUsed="1"/>
     <w:lsdException w:name="HTML Variable" w:semiHidden="1" w:unhideWhenUsed="1"/>
+    <w:lsdException w:name="Normal Table" w:semiHidden="1" w:unhideWhenUsed="1"/>
     <w:lsdException w:name="annotation subject" w:semiHidden="1" w:unhideWhenUsed="1"/>
     <w:lsdException w:name="No List" w:semiHidden="1" w:unhideWhenUsed="1"/>
     <w:lsdException w:name="Outline List 1" w:semiHidden="1" w:unhideWhenUsed="1"/>
@@ -1943,8 +3571,10 @@
     <w:lsdException w:name="Table Subtle 2" w:semiHidden="1" w:unhideWhenUsed="1"/>
     <w:lsdException w:name="Table Web 1" w:semiHidden="1" w:unhideWhenUsed="1"/>
     <w:lsdException w:name="Table Web 2" w:semiHidden="1" w:unhideWhenUsed="1"/>
+    <w:lsdException w:name="Table Web 3" w:semiHidden="1" w:unhideWhenUsed="1"/>
     <w:lsdException w:name="Balloon Text" w:semiHidden="1" w:unhideWhenUsed="1"/>
     <w:lsdException w:name="Table Grid" w:uiPriority="39"/>
+    <w:lsdException w:name="Table Theme" w:semiHidden="1" w:unhideWhenUsed="1"/>
     <w:lsdException w:name="Placeholder Text" w:semiHidden="1"/>
     <w:lsdException w:name="No Spacing" w:uiPriority="1" w:qFormat="1"/>
     <w:lsdException w:name="Light Shading" w:uiPriority="60"/>
@@ -2237,6 +3867,50 @@
       <w:u w:val="single"/>
     </w:rPr>
   </w:style>
+  <w:style w:type="paragraph" w:styleId="Header">
+    <w:name w:val="header"/>
+    <w:basedOn w:val="Normal"/>
+    <w:link w:val="HeaderChar"/>
+    <w:uiPriority w:val="99"/>
+    <w:unhideWhenUsed/>
+    <w:rsid w:val="00D45EE5"/>
+    <w:pPr>
+      <w:tabs>
+        <w:tab w:val="center" w:pos="4513"/>
+        <w:tab w:val="right" w:pos="9026"/>
+      </w:tabs>
+      <w:spacing w:after="0" w:line="240" w:lineRule="auto"/>
+    </w:pPr>
+  </w:style>
+  <w:style w:type="character" w:customStyle="1" w:styleId="HeaderChar">
+    <w:name w:val="Header Char"/>
+    <w:basedOn w:val="DefaultParagraphFont"/>
+    <w:link w:val="Header"/>
+    <w:uiPriority w:val="99"/>
+    <w:rsid w:val="00D45EE5"/>
+  </w:style>
+  <w:style w:type="paragraph" w:styleId="Footer">
+    <w:name w:val="footer"/>
+    <w:basedOn w:val="Normal"/>
+    <w:link w:val="FooterChar"/>
+    <w:uiPriority w:val="99"/>
+    <w:unhideWhenUsed/>
+    <w:rsid w:val="00D45EE5"/>
+    <w:pPr>
+      <w:tabs>
+        <w:tab w:val="center" w:pos="4513"/>
+        <w:tab w:val="right" w:pos="9026"/>
+      </w:tabs>
+      <w:spacing w:after="0" w:line="240" w:lineRule="auto"/>
+    </w:pPr>
+  </w:style>
+  <w:style w:type="character" w:customStyle="1" w:styleId="FooterChar">
+    <w:name w:val="Footer Char"/>
+    <w:basedOn w:val="DefaultParagraphFont"/>
+    <w:link w:val="Footer"/>
+    <w:uiPriority w:val="99"/>
+    <w:rsid w:val="00D45EE5"/>
+  </w:style>
 </w:styles>
 </file>
 
@@ -2499,4 +4173,16 @@
     </a:ext>
   </a:extLst>
 </a:theme>
+</file>
+
+<file path=customXml/item1.xml><?xml version="1.0" encoding="utf-8"?>
+<b:Sources xmlns:b="http://schemas.openxmlformats.org/officeDocument/2006/bibliography" xmlns="http://schemas.openxmlformats.org/officeDocument/2006/bibliography" SelectedStyle="\APASixthEditionOfficeOnline.xsl" StyleName="APA" Version="6"/>
+</file>
+
+<file path=customXml/itemProps1.xml><?xml version="1.0" encoding="utf-8"?>
+<ds:datastoreItem xmlns:ds="http://schemas.openxmlformats.org/officeDocument/2006/customXml" ds:itemID="{2AE00AD2-39B8-452B-8709-59CC15B814F1}">
+  <ds:schemaRefs>
+    <ds:schemaRef ds:uri="http://schemas.openxmlformats.org/officeDocument/2006/bibliography"/>
+  </ds:schemaRefs>
+</ds:datastoreItem>
 </file>
</xml_diff>

<commit_message>
UI with Rating and Likes functionality.
</commit_message>
<xml_diff>
--- a/SalesWebApp/InternalDocumentation/ReadMe.docx
+++ b/SalesWebApp/InternalDocumentation/ReadMe.docx
@@ -26,6 +26,8 @@
         </w:rPr>
         <w:t>Step 1:</w:t>
       </w:r>
+      <w:bookmarkStart w:id="0" w:name="_GoBack"/>
+      <w:bookmarkEnd w:id="0"/>
     </w:p>
     <w:p>
       <w:pPr>
@@ -939,8 +941,8 @@
         </w:rPr>
         <w:drawing>
           <wp:inline distT="0" distB="0" distL="0" distR="0" wp14:anchorId="496CF1E1" wp14:editId="001C8BAF">
-            <wp:extent cx="5731510" cy="2876550"/>
-            <wp:effectExtent l="19050" t="19050" r="21590" b="19050"/>
+            <wp:extent cx="5731510" cy="1762125"/>
+            <wp:effectExtent l="19050" t="19050" r="21590" b="28575"/>
             <wp:docPr id="4" name="Picture 4"/>
             <wp:cNvGraphicFramePr>
               <a:graphicFrameLocks xmlns:a="http://schemas.openxmlformats.org/drawingml/2006/main" noChangeAspect="1"/>
@@ -961,7 +963,7 @@
                   <pic:spPr>
                     <a:xfrm>
                       <a:off x="0" y="0"/>
-                      <a:ext cx="5731510" cy="2876550"/>
+                      <a:ext cx="5731510" cy="1762125"/>
                     </a:xfrm>
                     <a:prstGeom prst="rect">
                       <a:avLst/>
@@ -1172,14 +1174,41 @@
         <w:rPr>
           <w:rStyle w:val="Strong"/>
           <w:rFonts w:ascii="Verdana" w:hAnsi="Verdana" w:cs="Arial"/>
-          <w:b w:val="0"/>
-          <w:color w:val="46535E"/>
-          <w:sz w:val="20"/>
-          <w:szCs w:val="20"/>
-        </w:rPr>
-      </w:pPr>
-      <w:bookmarkStart w:id="0" w:name="_GoBack"/>
-      <w:bookmarkEnd w:id="0"/>
+          <w:color w:val="46535E"/>
+          <w:sz w:val="20"/>
+          <w:szCs w:val="20"/>
+        </w:rPr>
+      </w:pPr>
+      <w:r>
+        <w:rPr>
+          <w:rStyle w:val="Strong"/>
+          <w:rFonts w:ascii="Verdana" w:hAnsi="Verdana" w:cs="Arial"/>
+          <w:color w:val="46535E"/>
+          <w:sz w:val="20"/>
+          <w:szCs w:val="20"/>
+        </w:rPr>
+        <w:t xml:space="preserve">Step </w:t>
+      </w:r>
+      <w:r>
+        <w:rPr>
+          <w:rStyle w:val="Strong"/>
+          <w:rFonts w:ascii="Verdana" w:hAnsi="Verdana" w:cs="Arial"/>
+          <w:color w:val="46535E"/>
+          <w:sz w:val="20"/>
+          <w:szCs w:val="20"/>
+        </w:rPr>
+        <w:t>7</w:t>
+      </w:r>
+      <w:r>
+        <w:rPr>
+          <w:rStyle w:val="Strong"/>
+          <w:rFonts w:ascii="Verdana" w:hAnsi="Verdana" w:cs="Arial"/>
+          <w:color w:val="46535E"/>
+          <w:sz w:val="20"/>
+          <w:szCs w:val="20"/>
+        </w:rPr>
+        <w:t>:</w:t>
+      </w:r>
     </w:p>
     <w:p>
       <w:pPr>
@@ -1196,6 +1225,17 @@
           <w:szCs w:val="20"/>
         </w:rPr>
       </w:pPr>
+      <w:r>
+        <w:rPr>
+          <w:rStyle w:val="Strong"/>
+          <w:rFonts w:ascii="Verdana" w:hAnsi="Verdana" w:cs="Arial"/>
+          <w:b w:val="0"/>
+          <w:color w:val="46535E"/>
+          <w:sz w:val="18"/>
+          <w:szCs w:val="20"/>
+        </w:rPr>
+        <w:t>Execute the application in Visual Studio 2015.</w:t>
+      </w:r>
     </w:p>
     <w:p>
       <w:pPr>
@@ -1204,21 +1244,53 @@
         <w:spacing w:before="0" w:beforeAutospacing="0" w:after="0" w:afterAutospacing="0"/>
         <w:jc w:val="both"/>
         <w:rPr>
-          <w:rFonts w:ascii="Verdana" w:hAnsi="Verdana" w:cs="Arial"/>
-          <w:color w:val="46535E"/>
-          <w:sz w:val="20"/>
-          <w:szCs w:val="20"/>
-        </w:rPr>
-      </w:pPr>
-      <w:r>
-        <w:rPr>
-          <w:rStyle w:val="Strong"/>
-          <w:rFonts w:ascii="Verdana" w:hAnsi="Verdana" w:cs="Arial"/>
-          <w:color w:val="46535E"/>
-          <w:sz w:val="20"/>
-          <w:szCs w:val="20"/>
-        </w:rPr>
-        <w:t>[Minimum Requirement]</w:t>
+          <w:rStyle w:val="Strong"/>
+          <w:rFonts w:ascii="Verdana" w:hAnsi="Verdana" w:cs="Arial"/>
+          <w:b w:val="0"/>
+          <w:color w:val="46535E"/>
+          <w:sz w:val="20"/>
+          <w:szCs w:val="20"/>
+        </w:rPr>
+      </w:pPr>
+      <w:r>
+        <w:rPr>
+          <w:noProof/>
+        </w:rPr>
+        <w:drawing>
+          <wp:inline distT="0" distB="0" distL="0" distR="0" wp14:anchorId="542A1B5F" wp14:editId="7F89520B">
+            <wp:extent cx="5731510" cy="2514600"/>
+            <wp:effectExtent l="0" t="0" r="2540" b="0"/>
+            <wp:docPr id="6" name="Picture 6"/>
+            <wp:cNvGraphicFramePr>
+              <a:graphicFrameLocks xmlns:a="http://schemas.openxmlformats.org/drawingml/2006/main" noChangeAspect="1"/>
+            </wp:cNvGraphicFramePr>
+            <a:graphic xmlns:a="http://schemas.openxmlformats.org/drawingml/2006/main">
+              <a:graphicData uri="http://schemas.openxmlformats.org/drawingml/2006/picture">
+                <pic:pic xmlns:pic="http://schemas.openxmlformats.org/drawingml/2006/picture">
+                  <pic:nvPicPr>
+                    <pic:cNvPr id="1" name=""/>
+                    <pic:cNvPicPr/>
+                  </pic:nvPicPr>
+                  <pic:blipFill>
+                    <a:blip r:embed="rId15"/>
+                    <a:stretch>
+                      <a:fillRect/>
+                    </a:stretch>
+                  </pic:blipFill>
+                  <pic:spPr>
+                    <a:xfrm>
+                      <a:off x="0" y="0"/>
+                      <a:ext cx="5731510" cy="2514600"/>
+                    </a:xfrm>
+                    <a:prstGeom prst="rect">
+                      <a:avLst/>
+                    </a:prstGeom>
+                  </pic:spPr>
+                </pic:pic>
+              </a:graphicData>
+            </a:graphic>
+          </wp:inline>
+        </w:drawing>
       </w:r>
     </w:p>
     <w:p>
@@ -1228,41 +1300,14 @@
         <w:spacing w:before="0" w:beforeAutospacing="0" w:after="0" w:afterAutospacing="0"/>
         <w:jc w:val="both"/>
         <w:rPr>
-          <w:rFonts w:ascii="Verdana" w:hAnsi="Verdana" w:cs="Arial"/>
-          <w:color w:val="46535E"/>
-          <w:sz w:val="20"/>
-          <w:szCs w:val="20"/>
-        </w:rPr>
-      </w:pPr>
-      <w:r>
-        <w:rPr>
-          <w:rFonts w:ascii="Verdana" w:hAnsi="Verdana" w:cs="Arial"/>
-          <w:color w:val="46535E"/>
-          <w:sz w:val="20"/>
-          <w:szCs w:val="20"/>
-        </w:rPr>
-        <w:t xml:space="preserve">— Use of Web API to fetch product detail. </w:t>
-      </w:r>
-      <w:proofErr w:type="gramStart"/>
-      <w:r>
-        <w:rPr>
-          <w:rFonts w:ascii="Verdana" w:hAnsi="Verdana" w:cs="Arial"/>
-          <w:color w:val="46535E"/>
-          <w:sz w:val="20"/>
-          <w:szCs w:val="20"/>
-        </w:rPr>
-        <w:t>products[</w:t>
-      </w:r>
-      <w:proofErr w:type="gramEnd"/>
-      <w:r>
-        <w:rPr>
-          <w:rFonts w:ascii="Verdana" w:hAnsi="Verdana" w:cs="Arial"/>
-          <w:color w:val="46535E"/>
-          <w:sz w:val="20"/>
-          <w:szCs w:val="20"/>
-        </w:rPr>
-        <w:t>]</w:t>
-      </w:r>
+          <w:rStyle w:val="Strong"/>
+          <w:rFonts w:ascii="Verdana" w:hAnsi="Verdana" w:cs="Arial"/>
+          <w:b w:val="0"/>
+          <w:color w:val="46535E"/>
+          <w:sz w:val="20"/>
+          <w:szCs w:val="20"/>
+        </w:rPr>
+      </w:pPr>
     </w:p>
     <w:p>
       <w:pPr>
@@ -1271,1509 +1316,281 @@
         <w:spacing w:before="0" w:beforeAutospacing="0" w:after="0" w:afterAutospacing="0"/>
         <w:jc w:val="both"/>
         <w:rPr>
-          <w:rFonts w:ascii="Verdana" w:hAnsi="Verdana" w:cs="Arial"/>
-          <w:color w:val="46535E"/>
-          <w:sz w:val="20"/>
-          <w:szCs w:val="20"/>
-        </w:rPr>
-      </w:pPr>
-      <w:r>
-        <w:rPr>
-          <w:rFonts w:ascii="Verdana" w:hAnsi="Verdana" w:cs="Arial"/>
-          <w:color w:val="46535E"/>
-          <w:sz w:val="20"/>
-          <w:szCs w:val="20"/>
-        </w:rPr>
-        <w:t>—</w:t>
-      </w:r>
-      <w:r>
-        <w:rPr>
-          <w:rFonts w:ascii="Verdana" w:hAnsi="Verdana" w:cs="Arial"/>
-          <w:color w:val="46535E"/>
-          <w:sz w:val="20"/>
-          <w:szCs w:val="20"/>
-        </w:rPr>
-        <w:t xml:space="preserve"> </w:t>
-      </w:r>
-      <w:r>
-        <w:rPr>
-          <w:rFonts w:ascii="Verdana" w:hAnsi="Verdana" w:cs="Arial"/>
-          <w:color w:val="46535E"/>
-          <w:sz w:val="20"/>
-          <w:szCs w:val="20"/>
-        </w:rPr>
-        <w:t xml:space="preserve">[ name, image, price, rating, </w:t>
-      </w:r>
-      <w:proofErr w:type="gramStart"/>
-      <w:r>
-        <w:rPr>
-          <w:rFonts w:ascii="Verdana" w:hAnsi="Verdana" w:cs="Arial"/>
-          <w:color w:val="46535E"/>
-          <w:sz w:val="20"/>
-          <w:szCs w:val="20"/>
-        </w:rPr>
-        <w:t>tags[</w:t>
-      </w:r>
-      <w:proofErr w:type="gramEnd"/>
-      <w:r>
-        <w:rPr>
-          <w:rFonts w:ascii="Verdana" w:hAnsi="Verdana" w:cs="Arial"/>
-          <w:color w:val="46535E"/>
-          <w:sz w:val="20"/>
-          <w:szCs w:val="20"/>
-        </w:rPr>
-        <w:t xml:space="preserve">], link, </w:t>
-      </w:r>
-      <w:proofErr w:type="spellStart"/>
-      <w:r>
-        <w:rPr>
-          <w:rFonts w:ascii="Verdana" w:hAnsi="Verdana" w:cs="Arial"/>
-          <w:color w:val="46535E"/>
-          <w:sz w:val="20"/>
-          <w:szCs w:val="20"/>
-        </w:rPr>
-        <w:t>purchased_by</w:t>
-      </w:r>
-      <w:proofErr w:type="spellEnd"/>
-      <w:r>
-        <w:rPr>
-          <w:rFonts w:ascii="Verdana" w:hAnsi="Verdana" w:cs="Arial"/>
-          <w:color w:val="46535E"/>
-          <w:sz w:val="20"/>
-          <w:szCs w:val="20"/>
-        </w:rPr>
-        <w:t xml:space="preserve"> ].</w:t>
-      </w:r>
-    </w:p>
-    <w:p>
-      <w:pPr>
-        <w:pStyle w:val="NormalWeb"/>
-        <w:shd w:val="clear" w:color="auto" w:fill="FFFFFF"/>
-        <w:spacing w:before="0" w:beforeAutospacing="0" w:after="0" w:afterAutospacing="0"/>
-        <w:jc w:val="both"/>
-        <w:rPr>
-          <w:rFonts w:ascii="Verdana" w:hAnsi="Verdana" w:cs="Arial"/>
-          <w:color w:val="46535E"/>
-          <w:sz w:val="20"/>
-          <w:szCs w:val="20"/>
-        </w:rPr>
-      </w:pPr>
-      <w:r>
-        <w:rPr>
-          <w:rFonts w:ascii="Verdana" w:hAnsi="Verdana" w:cs="Arial"/>
-          <w:color w:val="46535E"/>
-          <w:sz w:val="20"/>
-          <w:szCs w:val="20"/>
-        </w:rPr>
-        <w:t>— Visually interactive responsive design listing all the products.</w:t>
-      </w:r>
-    </w:p>
-    <w:p>
-      <w:pPr>
-        <w:pStyle w:val="NormalWeb"/>
-        <w:shd w:val="clear" w:color="auto" w:fill="FFFFFF"/>
-        <w:spacing w:before="0" w:beforeAutospacing="0" w:after="0" w:afterAutospacing="0"/>
-        <w:jc w:val="both"/>
-        <w:rPr>
-          <w:rFonts w:ascii="Verdana" w:hAnsi="Verdana" w:cs="Arial"/>
-          <w:color w:val="46535E"/>
-          <w:sz w:val="20"/>
-          <w:szCs w:val="20"/>
-        </w:rPr>
-      </w:pPr>
-      <w:r>
-        <w:rPr>
-          <w:rFonts w:ascii="Verdana" w:hAnsi="Verdana" w:cs="Arial"/>
-          <w:color w:val="46535E"/>
-          <w:sz w:val="20"/>
-          <w:szCs w:val="20"/>
-        </w:rPr>
-        <w:t>— Archive and submit source code, screenshots, deployment instructions.</w:t>
-      </w:r>
-    </w:p>
-    <w:p>
-      <w:pPr>
-        <w:pStyle w:val="NormalWeb"/>
-        <w:shd w:val="clear" w:color="auto" w:fill="FFFFFF"/>
-        <w:spacing w:before="0" w:beforeAutospacing="0" w:after="0" w:afterAutospacing="0"/>
-        <w:jc w:val="both"/>
-        <w:rPr>
-          <w:rFonts w:ascii="Verdana" w:hAnsi="Verdana" w:cs="Arial"/>
-          <w:color w:val="46535E"/>
-          <w:sz w:val="20"/>
-          <w:szCs w:val="20"/>
-        </w:rPr>
-      </w:pPr>
-      <w:r>
-        <w:rPr>
-          <w:rStyle w:val="Strong"/>
-          <w:rFonts w:ascii="Verdana" w:hAnsi="Verdana" w:cs="Arial"/>
-          <w:color w:val="46535E"/>
-          <w:sz w:val="20"/>
-          <w:szCs w:val="20"/>
-        </w:rPr>
-        <w:t>[Plus Point]</w:t>
-      </w:r>
-    </w:p>
-    <w:p>
-      <w:pPr>
-        <w:pStyle w:val="NormalWeb"/>
-        <w:shd w:val="clear" w:color="auto" w:fill="FFFFFF"/>
-        <w:spacing w:before="0" w:beforeAutospacing="0" w:after="0" w:afterAutospacing="0"/>
-        <w:jc w:val="both"/>
-        <w:rPr>
-          <w:rFonts w:ascii="Verdana" w:hAnsi="Verdana" w:cs="Arial"/>
-          <w:color w:val="46535E"/>
-          <w:sz w:val="20"/>
-          <w:szCs w:val="20"/>
-        </w:rPr>
-      </w:pPr>
-      <w:r>
-        <w:rPr>
-          <w:rFonts w:ascii="Verdana" w:hAnsi="Verdana" w:cs="Arial"/>
-          <w:color w:val="46535E"/>
-          <w:sz w:val="20"/>
-          <w:szCs w:val="20"/>
-        </w:rPr>
-        <w:t>— A feature to</w:t>
-      </w:r>
-      <w:r>
-        <w:rPr>
-          <w:rStyle w:val="apple-converted-space"/>
-          <w:rFonts w:ascii="Verdana" w:hAnsi="Verdana" w:cs="Arial"/>
-          <w:color w:val="46535E"/>
-          <w:sz w:val="20"/>
-          <w:szCs w:val="20"/>
-        </w:rPr>
-        <w:t> </w:t>
-      </w:r>
-      <w:r>
-        <w:rPr>
-          <w:rStyle w:val="Strong"/>
-          <w:rFonts w:ascii="Verdana" w:hAnsi="Verdana" w:cs="Arial"/>
-          <w:color w:val="46535E"/>
-          <w:sz w:val="20"/>
-          <w:szCs w:val="20"/>
-        </w:rPr>
-        <w:t>Search</w:t>
-      </w:r>
-      <w:r>
-        <w:rPr>
-          <w:rStyle w:val="apple-converted-space"/>
-          <w:rFonts w:ascii="Verdana" w:hAnsi="Verdana" w:cs="Arial"/>
-          <w:color w:val="46535E"/>
-          <w:sz w:val="20"/>
-          <w:szCs w:val="20"/>
-        </w:rPr>
-        <w:t> </w:t>
-      </w:r>
-      <w:r>
-        <w:rPr>
-          <w:rFonts w:ascii="Verdana" w:hAnsi="Verdana" w:cs="Arial"/>
-          <w:color w:val="46535E"/>
-          <w:sz w:val="20"/>
-          <w:szCs w:val="20"/>
-        </w:rPr>
-        <w:t>(via</w:t>
-      </w:r>
-      <w:r>
-        <w:rPr>
-          <w:rStyle w:val="apple-converted-space"/>
-          <w:rFonts w:ascii="Verdana" w:hAnsi="Verdana" w:cs="Arial"/>
-          <w:color w:val="46535E"/>
-          <w:sz w:val="20"/>
-          <w:szCs w:val="20"/>
-        </w:rPr>
-        <w:t> </w:t>
-      </w:r>
-      <w:r>
-        <w:rPr>
-          <w:rStyle w:val="Strong"/>
-          <w:rFonts w:ascii="Verdana" w:hAnsi="Verdana" w:cs="Arial"/>
-          <w:color w:val="46535E"/>
-          <w:sz w:val="20"/>
-          <w:szCs w:val="20"/>
-        </w:rPr>
-        <w:t>tags</w:t>
-      </w:r>
-      <w:r>
-        <w:rPr>
-          <w:rFonts w:ascii="Verdana" w:hAnsi="Verdana" w:cs="Arial"/>
-          <w:color w:val="46535E"/>
-          <w:sz w:val="20"/>
-          <w:szCs w:val="20"/>
-        </w:rPr>
-        <w:t>).</w:t>
-      </w:r>
-    </w:p>
-    <w:p>
-      <w:pPr>
-        <w:pStyle w:val="NormalWeb"/>
-        <w:shd w:val="clear" w:color="auto" w:fill="FFFFFF"/>
-        <w:spacing w:before="0" w:beforeAutospacing="0" w:after="0" w:afterAutospacing="0"/>
-        <w:jc w:val="both"/>
-        <w:rPr>
-          <w:rFonts w:ascii="Verdana" w:hAnsi="Verdana" w:cs="Arial"/>
-          <w:color w:val="46535E"/>
-          <w:sz w:val="20"/>
-          <w:szCs w:val="20"/>
-        </w:rPr>
-      </w:pPr>
-      <w:r>
-        <w:rPr>
-          <w:rFonts w:ascii="Verdana" w:hAnsi="Verdana" w:cs="Arial"/>
-          <w:color w:val="46535E"/>
-          <w:sz w:val="20"/>
-          <w:szCs w:val="20"/>
-        </w:rPr>
-        <w:t>— Add autocomplete feature to</w:t>
-      </w:r>
-      <w:r>
-        <w:rPr>
-          <w:rStyle w:val="apple-converted-space"/>
-          <w:rFonts w:ascii="Verdana" w:hAnsi="Verdana" w:cs="Arial"/>
-          <w:color w:val="46535E"/>
-          <w:sz w:val="20"/>
-          <w:szCs w:val="20"/>
-        </w:rPr>
-        <w:t> </w:t>
-      </w:r>
-      <w:r>
-        <w:rPr>
-          <w:rStyle w:val="Strong"/>
-          <w:rFonts w:ascii="Verdana" w:hAnsi="Verdana" w:cs="Arial"/>
-          <w:color w:val="46535E"/>
-          <w:sz w:val="20"/>
-          <w:szCs w:val="20"/>
-        </w:rPr>
-        <w:t>Search</w:t>
-      </w:r>
-      <w:r>
-        <w:rPr>
-          <w:rStyle w:val="apple-converted-space"/>
-          <w:rFonts w:ascii="Verdana" w:hAnsi="Verdana" w:cs="Arial"/>
-          <w:color w:val="46535E"/>
-          <w:sz w:val="20"/>
-          <w:szCs w:val="20"/>
-        </w:rPr>
-        <w:t> </w:t>
-      </w:r>
-      <w:r>
-        <w:rPr>
-          <w:rFonts w:ascii="Verdana" w:hAnsi="Verdana" w:cs="Arial"/>
-          <w:color w:val="46535E"/>
-          <w:sz w:val="20"/>
-          <w:szCs w:val="20"/>
-        </w:rPr>
-        <w:t>product tags conveniently.</w:t>
-      </w:r>
-    </w:p>
-    <w:p>
-      <w:pPr>
-        <w:pStyle w:val="NormalWeb"/>
-        <w:shd w:val="clear" w:color="auto" w:fill="FFFFFF"/>
-        <w:spacing w:before="0" w:beforeAutospacing="0" w:after="0" w:afterAutospacing="0"/>
-        <w:jc w:val="both"/>
-        <w:rPr>
-          <w:rFonts w:ascii="Verdana" w:hAnsi="Verdana" w:cs="Arial"/>
-          <w:color w:val="46535E"/>
-          <w:sz w:val="20"/>
-          <w:szCs w:val="20"/>
-        </w:rPr>
-      </w:pPr>
-      <w:r>
-        <w:rPr>
-          <w:rFonts w:ascii="Verdana" w:hAnsi="Verdana" w:cs="Arial"/>
-          <w:color w:val="46535E"/>
-          <w:sz w:val="20"/>
-          <w:szCs w:val="20"/>
-        </w:rPr>
-        <w:t>— Display</w:t>
-      </w:r>
-      <w:r>
-        <w:rPr>
-          <w:rStyle w:val="apple-converted-space"/>
-          <w:rFonts w:ascii="Verdana" w:hAnsi="Verdana" w:cs="Arial"/>
-          <w:color w:val="46535E"/>
-          <w:sz w:val="20"/>
-          <w:szCs w:val="20"/>
-        </w:rPr>
-        <w:t> </w:t>
-      </w:r>
-      <w:r>
-        <w:rPr>
-          <w:rStyle w:val="Strong"/>
-          <w:rFonts w:ascii="Verdana" w:hAnsi="Verdana" w:cs="Arial"/>
-          <w:color w:val="46535E"/>
-          <w:sz w:val="20"/>
-          <w:szCs w:val="20"/>
-        </w:rPr>
-        <w:t>total</w:t>
-      </w:r>
-      <w:r>
-        <w:rPr>
-          <w:rStyle w:val="apple-converted-space"/>
-          <w:rFonts w:ascii="Verdana" w:hAnsi="Verdana" w:cs="Arial"/>
-          <w:color w:val="46535E"/>
-          <w:sz w:val="20"/>
-          <w:szCs w:val="20"/>
-        </w:rPr>
-        <w:t> </w:t>
-      </w:r>
-      <w:r>
-        <w:rPr>
-          <w:rFonts w:ascii="Verdana" w:hAnsi="Verdana" w:cs="Arial"/>
-          <w:color w:val="46535E"/>
-          <w:sz w:val="20"/>
-          <w:szCs w:val="20"/>
-        </w:rPr>
-        <w:t xml:space="preserve">products and integrate product details (rating, price, image, tags, </w:t>
-      </w:r>
-      <w:proofErr w:type="spellStart"/>
-      <w:r>
-        <w:rPr>
-          <w:rFonts w:ascii="Verdana" w:hAnsi="Verdana" w:cs="Arial"/>
-          <w:color w:val="46535E"/>
-          <w:sz w:val="20"/>
-          <w:szCs w:val="20"/>
-        </w:rPr>
-        <w:t>etc</w:t>
-      </w:r>
-      <w:proofErr w:type="spellEnd"/>
-      <w:r>
-        <w:rPr>
-          <w:rFonts w:ascii="Verdana" w:hAnsi="Verdana" w:cs="Arial"/>
-          <w:color w:val="46535E"/>
-          <w:sz w:val="20"/>
-          <w:szCs w:val="20"/>
-        </w:rPr>
-        <w:t>)</w:t>
-      </w:r>
-    </w:p>
-    <w:p>
-      <w:pPr>
-        <w:pStyle w:val="NormalWeb"/>
-        <w:shd w:val="clear" w:color="auto" w:fill="FFFFFF"/>
-        <w:spacing w:before="0" w:beforeAutospacing="0" w:after="0" w:afterAutospacing="0"/>
-        <w:jc w:val="both"/>
-        <w:rPr>
-          <w:rFonts w:ascii="Verdana" w:hAnsi="Verdana" w:cs="Arial"/>
-          <w:color w:val="46535E"/>
-          <w:sz w:val="20"/>
-          <w:szCs w:val="20"/>
-        </w:rPr>
-      </w:pPr>
-      <w:r>
-        <w:rPr>
-          <w:rFonts w:ascii="Verdana" w:hAnsi="Verdana" w:cs="Arial"/>
-          <w:color w:val="46535E"/>
-          <w:sz w:val="20"/>
-          <w:szCs w:val="20"/>
-        </w:rPr>
-        <w:t>—</w:t>
-      </w:r>
-      <w:r>
-        <w:rPr>
-          <w:rStyle w:val="apple-converted-space"/>
-          <w:rFonts w:ascii="Verdana" w:hAnsi="Verdana" w:cs="Arial"/>
-          <w:color w:val="46535E"/>
-          <w:sz w:val="20"/>
-          <w:szCs w:val="20"/>
-        </w:rPr>
-        <w:t> </w:t>
-      </w:r>
-      <w:r>
-        <w:rPr>
-          <w:rStyle w:val="Strong"/>
-          <w:rFonts w:ascii="Verdana" w:hAnsi="Verdana" w:cs="Arial"/>
-          <w:color w:val="46535E"/>
-          <w:sz w:val="20"/>
-          <w:szCs w:val="20"/>
-        </w:rPr>
-        <w:t>Link</w:t>
-      </w:r>
-      <w:r>
-        <w:rPr>
-          <w:rStyle w:val="apple-converted-space"/>
-          <w:rFonts w:ascii="Verdana" w:hAnsi="Verdana" w:cs="Arial"/>
-          <w:color w:val="46535E"/>
-          <w:sz w:val="20"/>
-          <w:szCs w:val="20"/>
-        </w:rPr>
-        <w:t> </w:t>
-      </w:r>
-      <w:proofErr w:type="spellStart"/>
-      <w:r>
-        <w:rPr>
-          <w:rFonts w:ascii="Verdana" w:hAnsi="Verdana" w:cs="Arial"/>
-          <w:color w:val="46535E"/>
-          <w:sz w:val="20"/>
-          <w:szCs w:val="20"/>
-        </w:rPr>
-        <w:t>url_address</w:t>
-      </w:r>
-      <w:proofErr w:type="spellEnd"/>
-      <w:r>
-        <w:rPr>
-          <w:rFonts w:ascii="Verdana" w:hAnsi="Verdana" w:cs="Arial"/>
-          <w:color w:val="46535E"/>
-          <w:sz w:val="20"/>
-          <w:szCs w:val="20"/>
-        </w:rPr>
-        <w:t xml:space="preserve"> to respective URL. (Should open in new window | target="_blank")</w:t>
-      </w:r>
-    </w:p>
-    <w:p>
-      <w:pPr>
-        <w:pStyle w:val="NormalWeb"/>
-        <w:shd w:val="clear" w:color="auto" w:fill="FFFFFF"/>
-        <w:spacing w:before="0" w:beforeAutospacing="0" w:after="0" w:afterAutospacing="0"/>
-        <w:jc w:val="both"/>
-        <w:rPr>
-          <w:rFonts w:ascii="Verdana" w:hAnsi="Verdana" w:cs="Arial"/>
-          <w:color w:val="46535E"/>
-          <w:sz w:val="20"/>
-          <w:szCs w:val="20"/>
-        </w:rPr>
-      </w:pPr>
-      <w:r>
-        <w:rPr>
-          <w:rFonts w:ascii="Verdana" w:hAnsi="Verdana" w:cs="Arial"/>
-          <w:color w:val="46535E"/>
-          <w:sz w:val="20"/>
-          <w:szCs w:val="20"/>
-        </w:rPr>
-        <w:t>— Feel free to use your</w:t>
-      </w:r>
-      <w:r>
-        <w:rPr>
-          <w:rStyle w:val="apple-converted-space"/>
-          <w:rFonts w:ascii="Verdana" w:hAnsi="Verdana" w:cs="Arial"/>
-          <w:color w:val="46535E"/>
-          <w:sz w:val="20"/>
-          <w:szCs w:val="20"/>
-        </w:rPr>
-        <w:t> </w:t>
-      </w:r>
-      <w:r>
-        <w:rPr>
-          <w:rStyle w:val="Strong"/>
-          <w:rFonts w:ascii="Verdana" w:hAnsi="Verdana" w:cs="Arial"/>
-          <w:color w:val="46535E"/>
-          <w:sz w:val="20"/>
-          <w:szCs w:val="20"/>
-        </w:rPr>
-        <w:t>favourite UI/UX frameworks</w:t>
-      </w:r>
-      <w:r>
-        <w:rPr>
-          <w:rStyle w:val="apple-converted-space"/>
-          <w:rFonts w:ascii="Verdana" w:hAnsi="Verdana" w:cs="Arial"/>
-          <w:color w:val="46535E"/>
-          <w:sz w:val="20"/>
-          <w:szCs w:val="20"/>
-        </w:rPr>
-        <w:t> </w:t>
-      </w:r>
-      <w:r>
-        <w:rPr>
-          <w:rFonts w:ascii="Verdana" w:hAnsi="Verdana" w:cs="Arial"/>
-          <w:color w:val="46535E"/>
-          <w:sz w:val="20"/>
-          <w:szCs w:val="20"/>
-        </w:rPr>
-        <w:t>and tools in design and development.</w:t>
-      </w:r>
-    </w:p>
-    <w:p>
-      <w:pPr>
-        <w:pStyle w:val="NormalWeb"/>
-        <w:shd w:val="clear" w:color="auto" w:fill="FFFFFF"/>
-        <w:spacing w:before="0" w:beforeAutospacing="0" w:after="0" w:afterAutospacing="0"/>
-        <w:jc w:val="both"/>
-        <w:rPr>
-          <w:rFonts w:ascii="Verdana" w:hAnsi="Verdana" w:cs="Arial"/>
-          <w:color w:val="46535E"/>
-          <w:sz w:val="20"/>
-          <w:szCs w:val="20"/>
-        </w:rPr>
-      </w:pPr>
-      <w:r>
-        <w:rPr>
-          <w:rStyle w:val="Strong"/>
-          <w:rFonts w:ascii="Verdana" w:hAnsi="Verdana" w:cs="Arial"/>
-          <w:color w:val="46535E"/>
-          <w:sz w:val="20"/>
-          <w:szCs w:val="20"/>
-        </w:rPr>
-        <w:t>[Extra Work]</w:t>
-      </w:r>
-    </w:p>
-    <w:p>
-      <w:pPr>
-        <w:pStyle w:val="NormalWeb"/>
-        <w:shd w:val="clear" w:color="auto" w:fill="FFFFFF"/>
-        <w:spacing w:before="0" w:beforeAutospacing="0" w:after="0" w:afterAutospacing="0"/>
-        <w:jc w:val="both"/>
-        <w:rPr>
-          <w:rFonts w:ascii="Verdana" w:hAnsi="Verdana" w:cs="Arial"/>
-          <w:color w:val="46535E"/>
-          <w:sz w:val="20"/>
-          <w:szCs w:val="20"/>
-        </w:rPr>
-      </w:pPr>
-      <w:r>
-        <w:rPr>
-          <w:rFonts w:ascii="Verdana" w:hAnsi="Verdana" w:cs="Arial"/>
-          <w:color w:val="46535E"/>
-          <w:sz w:val="20"/>
-          <w:szCs w:val="20"/>
-        </w:rPr>
-        <w:t xml:space="preserve">— Awesome if you could manage to deploy/host this </w:t>
-      </w:r>
-      <w:proofErr w:type="spellStart"/>
-      <w:r>
-        <w:rPr>
-          <w:rFonts w:ascii="Verdana" w:hAnsi="Verdana" w:cs="Arial"/>
-          <w:color w:val="46535E"/>
-          <w:sz w:val="20"/>
-          <w:szCs w:val="20"/>
-        </w:rPr>
-        <w:t>webapp</w:t>
-      </w:r>
-      <w:proofErr w:type="spellEnd"/>
-      <w:r>
-        <w:rPr>
-          <w:rFonts w:ascii="Verdana" w:hAnsi="Verdana" w:cs="Arial"/>
-          <w:color w:val="46535E"/>
-          <w:sz w:val="20"/>
-          <w:szCs w:val="20"/>
-        </w:rPr>
-        <w:t xml:space="preserve"> at any of your favourite cloud portal and share Demo URL. (i.e. AWS, </w:t>
-      </w:r>
-      <w:proofErr w:type="spellStart"/>
-      <w:r>
-        <w:rPr>
-          <w:rFonts w:ascii="Verdana" w:hAnsi="Verdana" w:cs="Arial"/>
-          <w:color w:val="46535E"/>
-          <w:sz w:val="20"/>
-          <w:szCs w:val="20"/>
-        </w:rPr>
-        <w:t>Heroku</w:t>
-      </w:r>
-      <w:proofErr w:type="spellEnd"/>
-      <w:r>
-        <w:rPr>
-          <w:rFonts w:ascii="Verdana" w:hAnsi="Verdana" w:cs="Arial"/>
-          <w:color w:val="46535E"/>
-          <w:sz w:val="20"/>
-          <w:szCs w:val="20"/>
-        </w:rPr>
-        <w:t xml:space="preserve">, </w:t>
-      </w:r>
-      <w:proofErr w:type="spellStart"/>
-      <w:r>
-        <w:rPr>
-          <w:rFonts w:ascii="Verdana" w:hAnsi="Verdana" w:cs="Arial"/>
-          <w:color w:val="46535E"/>
-          <w:sz w:val="20"/>
-          <w:szCs w:val="20"/>
-        </w:rPr>
-        <w:t>OpenShift</w:t>
-      </w:r>
-      <w:proofErr w:type="spellEnd"/>
-      <w:r>
-        <w:rPr>
-          <w:rFonts w:ascii="Verdana" w:hAnsi="Verdana" w:cs="Arial"/>
-          <w:color w:val="46535E"/>
-          <w:sz w:val="20"/>
-          <w:szCs w:val="20"/>
-        </w:rPr>
-        <w:t xml:space="preserve">, </w:t>
-      </w:r>
-      <w:proofErr w:type="spellStart"/>
-      <w:r>
-        <w:rPr>
-          <w:rFonts w:ascii="Verdana" w:hAnsi="Verdana" w:cs="Arial"/>
-          <w:color w:val="46535E"/>
-          <w:sz w:val="20"/>
-          <w:szCs w:val="20"/>
-        </w:rPr>
-        <w:t>etc</w:t>
-      </w:r>
-      <w:proofErr w:type="spellEnd"/>
-      <w:r>
-        <w:rPr>
-          <w:rFonts w:ascii="Verdana" w:hAnsi="Verdana" w:cs="Arial"/>
-          <w:color w:val="46535E"/>
-          <w:sz w:val="20"/>
-          <w:szCs w:val="20"/>
-        </w:rPr>
-        <w:t>)</w:t>
-      </w:r>
-    </w:p>
-    <w:p>
-      <w:pPr>
-        <w:pStyle w:val="NormalWeb"/>
-        <w:shd w:val="clear" w:color="auto" w:fill="FFFFFF"/>
-        <w:spacing w:before="0" w:beforeAutospacing="0" w:after="0" w:afterAutospacing="0"/>
-        <w:jc w:val="both"/>
-        <w:rPr>
-          <w:rFonts w:ascii="Verdana" w:hAnsi="Verdana" w:cs="Arial"/>
-          <w:color w:val="46535E"/>
-          <w:sz w:val="20"/>
-          <w:szCs w:val="20"/>
-        </w:rPr>
-      </w:pPr>
-      <w:r>
-        <w:rPr>
-          <w:rFonts w:ascii="Verdana" w:hAnsi="Verdana" w:cs="Arial"/>
-          <w:color w:val="46535E"/>
-          <w:sz w:val="20"/>
-          <w:szCs w:val="20"/>
-        </w:rPr>
-        <w:t>— Implement</w:t>
-      </w:r>
-      <w:r>
-        <w:rPr>
-          <w:rStyle w:val="apple-converted-space"/>
-          <w:rFonts w:ascii="Verdana" w:hAnsi="Verdana" w:cs="Arial"/>
-          <w:color w:val="46535E"/>
-          <w:sz w:val="20"/>
-          <w:szCs w:val="20"/>
-        </w:rPr>
-        <w:t> </w:t>
-      </w:r>
-      <w:r>
-        <w:rPr>
-          <w:rStyle w:val="Strong"/>
-          <w:rFonts w:ascii="Verdana" w:hAnsi="Verdana" w:cs="Arial"/>
-          <w:color w:val="46535E"/>
-          <w:sz w:val="20"/>
-          <w:szCs w:val="20"/>
-        </w:rPr>
-        <w:t>Sort</w:t>
-      </w:r>
-      <w:r>
-        <w:rPr>
-          <w:rStyle w:val="apple-converted-space"/>
-          <w:rFonts w:ascii="Verdana" w:hAnsi="Verdana" w:cs="Arial"/>
-          <w:color w:val="46535E"/>
-          <w:sz w:val="20"/>
-          <w:szCs w:val="20"/>
-        </w:rPr>
-        <w:t> </w:t>
-      </w:r>
-      <w:r>
-        <w:rPr>
-          <w:rFonts w:ascii="Verdana" w:hAnsi="Verdana" w:cs="Arial"/>
-          <w:color w:val="46535E"/>
-          <w:sz w:val="20"/>
-          <w:szCs w:val="20"/>
-        </w:rPr>
-        <w:t xml:space="preserve">(by Rating, Price or </w:t>
-      </w:r>
-      <w:proofErr w:type="gramStart"/>
-      <w:r>
-        <w:rPr>
-          <w:rFonts w:ascii="Verdana" w:hAnsi="Verdana" w:cs="Arial"/>
-          <w:color w:val="46535E"/>
-          <w:sz w:val="20"/>
-          <w:szCs w:val="20"/>
-        </w:rPr>
-        <w:t>Like )</w:t>
-      </w:r>
-      <w:proofErr w:type="gramEnd"/>
-      <w:r>
-        <w:rPr>
-          <w:rFonts w:ascii="Verdana" w:hAnsi="Verdana" w:cs="Arial"/>
-          <w:color w:val="46535E"/>
-          <w:sz w:val="20"/>
-          <w:szCs w:val="20"/>
-        </w:rPr>
-        <w:t xml:space="preserve"> feature.</w:t>
-      </w:r>
-    </w:p>
-    <w:p>
-      <w:pPr>
-        <w:pStyle w:val="NormalWeb"/>
-        <w:shd w:val="clear" w:color="auto" w:fill="FFFFFF"/>
-        <w:spacing w:before="0" w:beforeAutospacing="0" w:after="0" w:afterAutospacing="0"/>
-        <w:jc w:val="both"/>
-        <w:rPr>
-          <w:rFonts w:ascii="Verdana" w:hAnsi="Verdana" w:cs="Arial"/>
-          <w:color w:val="46535E"/>
-          <w:sz w:val="20"/>
-          <w:szCs w:val="20"/>
-        </w:rPr>
-      </w:pPr>
-      <w:r>
-        <w:rPr>
-          <w:rFonts w:ascii="Verdana" w:hAnsi="Verdana" w:cs="Arial"/>
-          <w:color w:val="46535E"/>
-          <w:sz w:val="20"/>
-          <w:szCs w:val="20"/>
-        </w:rPr>
-        <w:t>— Custom elegant design, fonts and icons to make web app more user-friendly.</w:t>
-      </w:r>
-    </w:p>
-    <w:p>
-      <w:pPr>
-        <w:pStyle w:val="NormalWeb"/>
-        <w:shd w:val="clear" w:color="auto" w:fill="FFFFFF"/>
-        <w:spacing w:before="0" w:beforeAutospacing="0" w:after="0" w:afterAutospacing="0"/>
-        <w:jc w:val="both"/>
-        <w:rPr>
-          <w:rFonts w:ascii="Verdana" w:hAnsi="Verdana" w:cs="Arial"/>
-          <w:color w:val="46535E"/>
-          <w:sz w:val="20"/>
-          <w:szCs w:val="20"/>
-        </w:rPr>
-      </w:pPr>
-      <w:r>
-        <w:rPr>
-          <w:rFonts w:ascii="Verdana" w:hAnsi="Verdana" w:cs="Arial"/>
-          <w:color w:val="46535E"/>
-          <w:sz w:val="20"/>
-          <w:szCs w:val="20"/>
-        </w:rPr>
-        <w:lastRenderedPageBreak/>
-        <w:t>— You may add portfolio activity comprising awesome work you have done on web application(s).</w:t>
-      </w:r>
-    </w:p>
-    <w:p>
-      <w:pPr>
-        <w:pStyle w:val="NormalWeb"/>
-        <w:shd w:val="clear" w:color="auto" w:fill="FFFFFF"/>
-        <w:spacing w:before="0" w:beforeAutospacing="0" w:after="0" w:afterAutospacing="0"/>
-        <w:jc w:val="both"/>
-        <w:rPr>
-          <w:rFonts w:ascii="Verdana" w:hAnsi="Verdana" w:cs="Arial"/>
-          <w:color w:val="46535E"/>
-          <w:sz w:val="20"/>
-          <w:szCs w:val="20"/>
-        </w:rPr>
-      </w:pPr>
-      <w:r>
-        <w:rPr>
-          <w:rFonts w:ascii="Verdana" w:hAnsi="Verdana" w:cs="Arial"/>
-          <w:color w:val="46535E"/>
-          <w:sz w:val="20"/>
-          <w:szCs w:val="20"/>
-        </w:rPr>
-        <w:t xml:space="preserve">— Use your imagination and add features which would make things easier for end users. Submit link to </w:t>
-      </w:r>
-      <w:proofErr w:type="spellStart"/>
-      <w:r>
-        <w:rPr>
-          <w:rFonts w:ascii="Verdana" w:hAnsi="Verdana" w:cs="Arial"/>
-          <w:color w:val="46535E"/>
-          <w:sz w:val="20"/>
-          <w:szCs w:val="20"/>
-        </w:rPr>
-        <w:t>github</w:t>
-      </w:r>
-      <w:proofErr w:type="spellEnd"/>
-      <w:r>
-        <w:rPr>
-          <w:rFonts w:ascii="Verdana" w:hAnsi="Verdana" w:cs="Arial"/>
-          <w:color w:val="46535E"/>
-          <w:sz w:val="20"/>
-          <w:szCs w:val="20"/>
-        </w:rPr>
-        <w:t xml:space="preserve"> or existing hosted apps will help. Please don’t forget to add deployment instructions or READ.ME</w:t>
-      </w:r>
-    </w:p>
-    <w:p>
-      <w:pPr>
-        <w:pStyle w:val="NormalWeb"/>
-        <w:shd w:val="clear" w:color="auto" w:fill="FFFFFF"/>
-        <w:spacing w:before="0" w:beforeAutospacing="0" w:after="0" w:afterAutospacing="0"/>
-        <w:jc w:val="both"/>
-        <w:rPr>
-          <w:rFonts w:ascii="Verdana" w:hAnsi="Verdana" w:cs="Arial"/>
-          <w:color w:val="46535E"/>
-          <w:sz w:val="20"/>
-          <w:szCs w:val="20"/>
-        </w:rPr>
-      </w:pPr>
-      <w:r>
-        <w:rPr>
-          <w:rStyle w:val="Strong"/>
-          <w:rFonts w:ascii="Verdana" w:hAnsi="Verdana" w:cs="Arial"/>
-          <w:color w:val="46535E"/>
-          <w:sz w:val="20"/>
-          <w:szCs w:val="20"/>
-        </w:rPr>
-        <w:t>[Guide]</w:t>
-      </w:r>
-    </w:p>
-    <w:p>
-      <w:pPr>
-        <w:pStyle w:val="NormalWeb"/>
-        <w:shd w:val="clear" w:color="auto" w:fill="FFFFFF"/>
-        <w:spacing w:before="0" w:beforeAutospacing="0" w:after="0" w:afterAutospacing="0"/>
-        <w:jc w:val="both"/>
-        <w:rPr>
-          <w:rFonts w:ascii="Verdana" w:hAnsi="Verdana" w:cs="Arial"/>
-          <w:color w:val="46535E"/>
-          <w:sz w:val="20"/>
-          <w:szCs w:val="20"/>
-        </w:rPr>
-      </w:pPr>
-      <w:r>
-        <w:rPr>
-          <w:rFonts w:ascii="Verdana" w:hAnsi="Verdana" w:cs="Arial"/>
-          <w:color w:val="46535E"/>
-          <w:sz w:val="20"/>
-          <w:szCs w:val="20"/>
-        </w:rPr>
-        <w:t>— Products API:</w:t>
-      </w:r>
-    </w:p>
-    <w:p>
-      <w:pPr>
-        <w:pStyle w:val="NormalWeb"/>
-        <w:shd w:val="clear" w:color="auto" w:fill="FFFFFF"/>
-        <w:spacing w:before="0" w:beforeAutospacing="0" w:after="0" w:afterAutospacing="0"/>
-        <w:jc w:val="both"/>
-        <w:rPr>
-          <w:rFonts w:ascii="Verdana" w:hAnsi="Verdana" w:cs="Arial"/>
-          <w:color w:val="46535E"/>
-          <w:sz w:val="20"/>
-          <w:szCs w:val="20"/>
-        </w:rPr>
-      </w:pPr>
-      <w:r>
-        <w:rPr>
-          <w:rFonts w:ascii="Verdana" w:hAnsi="Verdana" w:cs="Arial"/>
-          <w:color w:val="46535E"/>
-          <w:sz w:val="20"/>
-          <w:szCs w:val="20"/>
-        </w:rPr>
-        <w:t>— Ideal Frontend Stack:</w:t>
-      </w:r>
-    </w:p>
-    <w:p>
-      <w:pPr>
-        <w:pStyle w:val="NormalWeb"/>
+          <w:rStyle w:val="Strong"/>
+          <w:rFonts w:cs="Arial"/>
+          <w:color w:val="46535E"/>
+        </w:rPr>
+      </w:pPr>
+      <w:r>
+        <w:rPr>
+          <w:rStyle w:val="Strong"/>
+          <w:rFonts w:cs="Arial"/>
+          <w:color w:val="46535E"/>
+        </w:rPr>
+        <w:t>Appendix</w:t>
+      </w:r>
+    </w:p>
+    <w:p>
+      <w:pPr>
+        <w:spacing w:after="0" w:line="240" w:lineRule="auto"/>
+        <w:rPr>
+          <w:rFonts w:ascii="Verdana" w:hAnsi="Verdana" w:cs="Arial"/>
+          <w:color w:val="002060"/>
+          <w:sz w:val="18"/>
+          <w:szCs w:val="18"/>
+        </w:rPr>
+      </w:pPr>
+      <w:r>
+        <w:rPr>
+          <w:rFonts w:ascii="Verdana" w:hAnsi="Verdana" w:cs="Arial"/>
+          <w:color w:val="002060"/>
+          <w:sz w:val="18"/>
+          <w:szCs w:val="18"/>
+        </w:rPr>
+        <w:t xml:space="preserve">Web API URL: </w:t>
+      </w:r>
+    </w:p>
+    <w:p>
+      <w:pPr>
+        <w:pStyle w:val="ListParagraph"/>
         <w:numPr>
           <w:ilvl w:val="0"/>
-          <w:numId w:val="1"/>
+          <w:numId w:val="3"/>
         </w:numPr>
-        <w:shd w:val="clear" w:color="auto" w:fill="FFFFFF"/>
-        <w:spacing w:before="0" w:beforeAutospacing="0" w:after="0" w:afterAutospacing="0"/>
-        <w:jc w:val="both"/>
-        <w:rPr>
-          <w:rFonts w:ascii="Verdana" w:hAnsi="Verdana" w:cs="Arial"/>
-          <w:color w:val="46535E"/>
-          <w:sz w:val="20"/>
-          <w:szCs w:val="20"/>
-        </w:rPr>
-      </w:pPr>
-      <w:r>
-        <w:rPr>
-          <w:rFonts w:ascii="Verdana" w:hAnsi="Verdana" w:cs="Arial"/>
-          <w:color w:val="46535E"/>
-          <w:sz w:val="20"/>
-          <w:szCs w:val="20"/>
-        </w:rPr>
-        <w:t>Responsive Design: HTML5, CSS3 (LESS/SASS, Bootstrap/Foundation)</w:t>
-      </w:r>
-    </w:p>
-    <w:p>
-      <w:pPr>
-        <w:pStyle w:val="NormalWeb"/>
-        <w:numPr>
-          <w:ilvl w:val="0"/>
-          <w:numId w:val="1"/>
-        </w:numPr>
-        <w:shd w:val="clear" w:color="auto" w:fill="FFFFFF"/>
-        <w:spacing w:before="0" w:beforeAutospacing="0" w:after="0" w:afterAutospacing="0"/>
-        <w:jc w:val="both"/>
-        <w:rPr>
-          <w:rFonts w:ascii="Verdana" w:hAnsi="Verdana" w:cs="Arial"/>
-          <w:color w:val="46535E"/>
-          <w:sz w:val="20"/>
-          <w:szCs w:val="20"/>
-        </w:rPr>
-      </w:pPr>
-      <w:r>
-        <w:rPr>
-          <w:rFonts w:ascii="Verdana" w:hAnsi="Verdana" w:cs="Arial"/>
-          <w:color w:val="46535E"/>
-          <w:sz w:val="20"/>
-          <w:szCs w:val="20"/>
-        </w:rPr>
-        <w:t>Any of your favourite JS Libraries / Framework: jQuery, Angular, Backbone or React.</w:t>
-      </w:r>
-    </w:p>
-    <w:p>
-      <w:pPr>
-        <w:pStyle w:val="NormalWeb"/>
-        <w:numPr>
-          <w:ilvl w:val="0"/>
-          <w:numId w:val="1"/>
-        </w:numPr>
-        <w:shd w:val="clear" w:color="auto" w:fill="FFFFFF"/>
-        <w:spacing w:before="0" w:beforeAutospacing="0" w:after="0" w:afterAutospacing="0"/>
-        <w:jc w:val="both"/>
-        <w:rPr>
-          <w:rFonts w:ascii="Verdana" w:hAnsi="Verdana" w:cs="Arial"/>
-          <w:color w:val="46535E"/>
-          <w:sz w:val="20"/>
-          <w:szCs w:val="20"/>
-        </w:rPr>
-      </w:pPr>
-      <w:r>
-        <w:rPr>
-          <w:rFonts w:ascii="Verdana" w:hAnsi="Verdana" w:cs="Arial"/>
-          <w:color w:val="46535E"/>
-          <w:sz w:val="20"/>
-          <w:szCs w:val="20"/>
-        </w:rPr>
-        <w:t>Optional: Typography, Subtle pattern, Custom Icons.</w:t>
-      </w:r>
-    </w:p>
-    <w:p>
-      <w:pPr>
-        <w:pStyle w:val="NormalWeb"/>
-        <w:numPr>
-          <w:ilvl w:val="0"/>
-          <w:numId w:val="1"/>
-        </w:numPr>
-        <w:shd w:val="clear" w:color="auto" w:fill="FFFFFF"/>
-        <w:spacing w:before="0" w:beforeAutospacing="0" w:after="0" w:afterAutospacing="0"/>
-        <w:jc w:val="both"/>
-        <w:rPr>
-          <w:rFonts w:ascii="Verdana" w:hAnsi="Verdana" w:cs="Arial"/>
-          <w:color w:val="46535E"/>
-          <w:sz w:val="20"/>
-          <w:szCs w:val="20"/>
-        </w:rPr>
-      </w:pPr>
-      <w:r>
-        <w:rPr>
-          <w:rFonts w:ascii="Verdana" w:hAnsi="Verdana" w:cs="Arial"/>
-          <w:color w:val="46535E"/>
-          <w:sz w:val="20"/>
-          <w:szCs w:val="20"/>
-        </w:rPr>
-        <w:t>Use Modular / Component Design approach</w:t>
-      </w:r>
-    </w:p>
-    <w:p>
-      <w:pPr>
-        <w:pStyle w:val="NormalWeb"/>
-        <w:shd w:val="clear" w:color="auto" w:fill="FFFFFF"/>
-        <w:spacing w:before="0" w:beforeAutospacing="0" w:after="0" w:afterAutospacing="0"/>
-        <w:jc w:val="both"/>
-        <w:rPr>
-          <w:rFonts w:ascii="Verdana" w:hAnsi="Verdana" w:cs="Arial"/>
-          <w:color w:val="46535E"/>
-          <w:sz w:val="20"/>
-          <w:szCs w:val="20"/>
-        </w:rPr>
-      </w:pPr>
-      <w:r>
-        <w:rPr>
-          <w:rFonts w:ascii="Verdana" w:hAnsi="Verdana" w:cs="Arial"/>
-          <w:color w:val="46535E"/>
-          <w:sz w:val="20"/>
-          <w:szCs w:val="20"/>
-        </w:rPr>
-        <w:t>— PS: Application can be built with use of client-side scripting and need not require any backend.</w:t>
-      </w:r>
-    </w:p>
-    <w:p>
-      <w:pPr>
-        <w:pStyle w:val="NormalWeb"/>
-        <w:shd w:val="clear" w:color="auto" w:fill="FFFFFF"/>
-        <w:spacing w:before="0" w:beforeAutospacing="0" w:after="0" w:afterAutospacing="0"/>
-        <w:jc w:val="both"/>
-        <w:rPr>
-          <w:rFonts w:ascii="Verdana" w:hAnsi="Verdana" w:cs="Arial"/>
-          <w:color w:val="46535E"/>
-          <w:sz w:val="20"/>
-          <w:szCs w:val="20"/>
-        </w:rPr>
-      </w:pPr>
-      <w:r>
-        <w:rPr>
-          <w:rFonts w:ascii="Verdana" w:hAnsi="Verdana" w:cs="Arial"/>
-          <w:color w:val="46535E"/>
-          <w:sz w:val="20"/>
-          <w:szCs w:val="20"/>
-        </w:rPr>
-        <w:t>— IMPORTANT: Archive source, screenshots and documentation in ZIP file and upload it.</w:t>
-      </w:r>
-    </w:p>
-    <w:p>
-      <w:pPr>
-        <w:pStyle w:val="NormalWeb"/>
-        <w:shd w:val="clear" w:color="auto" w:fill="FFFFFF"/>
-        <w:spacing w:before="0" w:beforeAutospacing="0" w:after="0" w:afterAutospacing="0"/>
-        <w:jc w:val="both"/>
-        <w:rPr>
-          <w:rFonts w:ascii="Verdana" w:hAnsi="Verdana" w:cs="Arial"/>
-          <w:color w:val="46535E"/>
-          <w:sz w:val="20"/>
-          <w:szCs w:val="20"/>
-        </w:rPr>
-      </w:pPr>
-      <w:r>
-        <w:rPr>
-          <w:rFonts w:ascii="Verdana" w:hAnsi="Verdana" w:cs="Arial"/>
-          <w:color w:val="46535E"/>
-          <w:sz w:val="20"/>
-          <w:szCs w:val="20"/>
-        </w:rPr>
-        <w:t xml:space="preserve">— For icons, </w:t>
-      </w:r>
-      <w:proofErr w:type="spellStart"/>
-      <w:r>
-        <w:rPr>
-          <w:rFonts w:ascii="Verdana" w:hAnsi="Verdana" w:cs="Arial"/>
-          <w:color w:val="46535E"/>
-          <w:sz w:val="20"/>
-          <w:szCs w:val="20"/>
-        </w:rPr>
-        <w:t>color</w:t>
-      </w:r>
-      <w:proofErr w:type="spellEnd"/>
-      <w:r>
-        <w:rPr>
-          <w:rFonts w:ascii="Verdana" w:hAnsi="Verdana" w:cs="Arial"/>
-          <w:color w:val="46535E"/>
-          <w:sz w:val="20"/>
-          <w:szCs w:val="20"/>
-        </w:rPr>
-        <w:t xml:space="preserve"> and subtle texture:</w:t>
-      </w:r>
-    </w:p>
-    <w:p>
-      <w:pPr>
-        <w:pStyle w:val="NormalWeb"/>
-        <w:shd w:val="clear" w:color="auto" w:fill="FFFFFF"/>
-        <w:spacing w:before="0" w:beforeAutospacing="0" w:after="0" w:afterAutospacing="0"/>
-        <w:jc w:val="both"/>
-        <w:rPr>
-          <w:rFonts w:ascii="Verdana" w:hAnsi="Verdana" w:cs="Arial"/>
-          <w:color w:val="46535E"/>
-          <w:sz w:val="20"/>
-          <w:szCs w:val="20"/>
-        </w:rPr>
-      </w:pPr>
-      <w:r>
-        <w:rPr>
-          <w:rFonts w:ascii="Verdana" w:hAnsi="Verdana" w:cs="Arial"/>
-          <w:color w:val="46535E"/>
-          <w:sz w:val="20"/>
-          <w:szCs w:val="20"/>
-        </w:rPr>
-        <w:t>http://www.flatuicolorpicker.com/orange</w:t>
-      </w:r>
-    </w:p>
-    <w:p>
-      <w:pPr>
-        <w:pStyle w:val="NormalWeb"/>
-        <w:shd w:val="clear" w:color="auto" w:fill="FFFFFF"/>
-        <w:spacing w:before="0" w:beforeAutospacing="0" w:after="0" w:afterAutospacing="0"/>
-        <w:jc w:val="both"/>
-        <w:rPr>
-          <w:rFonts w:ascii="Verdana" w:hAnsi="Verdana" w:cs="Arial"/>
-          <w:color w:val="46535E"/>
-          <w:sz w:val="20"/>
-          <w:szCs w:val="20"/>
-        </w:rPr>
-      </w:pPr>
-      <w:r>
-        <w:rPr>
-          <w:rFonts w:ascii="Verdana" w:hAnsi="Verdana" w:cs="Arial"/>
-          <w:color w:val="46535E"/>
-          <w:sz w:val="20"/>
-          <w:szCs w:val="20"/>
-        </w:rPr>
-        <w:t>http://glyphsearch.com/</w:t>
-      </w:r>
-    </w:p>
-    <w:p>
-      <w:pPr>
-        <w:pStyle w:val="NormalWeb"/>
-        <w:shd w:val="clear" w:color="auto" w:fill="FFFFFF"/>
-        <w:spacing w:before="0" w:beforeAutospacing="0" w:after="0" w:afterAutospacing="0"/>
-        <w:jc w:val="both"/>
-        <w:rPr>
-          <w:rFonts w:ascii="Verdana" w:hAnsi="Verdana" w:cs="Arial"/>
-          <w:color w:val="46535E"/>
-          <w:sz w:val="20"/>
-          <w:szCs w:val="20"/>
-        </w:rPr>
-      </w:pPr>
-      <w:r>
-        <w:rPr>
-          <w:rFonts w:ascii="Verdana" w:hAnsi="Verdana" w:cs="Arial"/>
-          <w:color w:val="46535E"/>
-          <w:sz w:val="20"/>
-          <w:szCs w:val="20"/>
-        </w:rPr>
-        <w:t>http://subtlepatterns.com/thumbnail-view/</w:t>
-      </w:r>
-    </w:p>
-    <w:p>
-      <w:pPr>
-        <w:pStyle w:val="NormalWeb"/>
-        <w:shd w:val="clear" w:color="auto" w:fill="FFFFFF"/>
-        <w:spacing w:before="0" w:beforeAutospacing="0" w:after="0" w:afterAutospacing="0"/>
-        <w:jc w:val="both"/>
-        <w:rPr>
-          <w:rFonts w:ascii="Verdana" w:hAnsi="Verdana" w:cs="Arial"/>
-          <w:color w:val="46535E"/>
-          <w:sz w:val="20"/>
-          <w:szCs w:val="20"/>
-        </w:rPr>
-      </w:pPr>
-      <w:r>
-        <w:rPr>
-          <w:rFonts w:ascii="Verdana" w:hAnsi="Verdana" w:cs="Arial"/>
-          <w:color w:val="46535E"/>
-          <w:sz w:val="20"/>
-          <w:szCs w:val="20"/>
-        </w:rPr>
-        <w:t>http://codebeautify.org/jsonviewer</w:t>
-      </w:r>
-    </w:p>
-    <w:p>
-      <w:pPr>
-        <w:pStyle w:val="NormalWeb"/>
-        <w:shd w:val="clear" w:color="auto" w:fill="FFFFFF"/>
-        <w:spacing w:before="0" w:beforeAutospacing="0" w:after="0" w:afterAutospacing="0"/>
-        <w:jc w:val="both"/>
-        <w:rPr>
-          <w:rFonts w:ascii="Verdana" w:hAnsi="Verdana" w:cs="Arial"/>
-          <w:color w:val="46535E"/>
-          <w:sz w:val="20"/>
-          <w:szCs w:val="20"/>
-        </w:rPr>
-      </w:pPr>
-      <w:r>
-        <w:rPr>
-          <w:rFonts w:ascii="Verdana" w:hAnsi="Verdana" w:cs="Arial"/>
-          <w:color w:val="46535E"/>
-          <w:sz w:val="20"/>
-          <w:szCs w:val="20"/>
-        </w:rPr>
-        <w:t>http://www.flaticon.com/categories</w:t>
-      </w:r>
-    </w:p>
-    <w:p>
-      <w:pPr>
-        <w:pStyle w:val="NormalWeb"/>
-        <w:shd w:val="clear" w:color="auto" w:fill="FFFFFF"/>
-        <w:spacing w:before="0" w:beforeAutospacing="0" w:after="0" w:afterAutospacing="0"/>
-        <w:jc w:val="both"/>
-        <w:rPr>
-          <w:rFonts w:ascii="Verdana" w:hAnsi="Verdana" w:cs="Arial"/>
-          <w:color w:val="46535E"/>
-          <w:sz w:val="20"/>
-          <w:szCs w:val="20"/>
-        </w:rPr>
-      </w:pPr>
-      <w:r>
-        <w:rPr>
-          <w:rStyle w:val="Strong"/>
-          <w:rFonts w:ascii="Verdana" w:hAnsi="Verdana" w:cs="Arial"/>
-          <w:color w:val="46535E"/>
-          <w:sz w:val="20"/>
-          <w:szCs w:val="20"/>
-        </w:rPr>
-        <w:t>[Wireframe MVP / Reference Structure]</w:t>
-      </w:r>
-    </w:p>
-    <w:p>
-      <w:pPr>
-        <w:pStyle w:val="NormalWeb"/>
-        <w:shd w:val="clear" w:color="auto" w:fill="FFFFFF"/>
-        <w:spacing w:before="0" w:beforeAutospacing="0" w:after="0" w:afterAutospacing="0"/>
-        <w:jc w:val="both"/>
-        <w:rPr>
-          <w:rFonts w:ascii="Verdana" w:hAnsi="Verdana" w:cs="Arial"/>
-          <w:color w:val="46535E"/>
-          <w:sz w:val="20"/>
-          <w:szCs w:val="20"/>
-        </w:rPr>
-      </w:pPr>
-      <w:proofErr w:type="spellStart"/>
-      <w:r>
-        <w:rPr>
-          <w:rFonts w:ascii="Verdana" w:hAnsi="Verdana" w:cs="Arial"/>
-          <w:color w:val="46535E"/>
-          <w:sz w:val="20"/>
-          <w:szCs w:val="20"/>
-        </w:rPr>
-        <w:t>Mockup</w:t>
-      </w:r>
-      <w:proofErr w:type="spellEnd"/>
-      <w:r>
-        <w:rPr>
-          <w:rFonts w:ascii="Verdana" w:hAnsi="Verdana" w:cs="Arial"/>
-          <w:color w:val="46535E"/>
-          <w:sz w:val="20"/>
-          <w:szCs w:val="20"/>
-        </w:rPr>
-        <w:t xml:space="preserve"> image with instructions</w:t>
-      </w:r>
-    </w:p>
-    <w:p>
-      <w:pPr>
-        <w:pStyle w:val="NormalWeb"/>
-        <w:shd w:val="clear" w:color="auto" w:fill="FFFFFF"/>
-        <w:spacing w:before="0" w:beforeAutospacing="0" w:after="0" w:afterAutospacing="0"/>
-        <w:jc w:val="both"/>
-        <w:rPr>
-          <w:rFonts w:ascii="Verdana" w:hAnsi="Verdana" w:cs="Arial"/>
-          <w:color w:val="46535E"/>
-          <w:sz w:val="20"/>
-          <w:szCs w:val="20"/>
-        </w:rPr>
-      </w:pPr>
-      <w:r>
-        <w:rPr>
-          <w:rStyle w:val="Strong"/>
-          <w:rFonts w:ascii="Verdana" w:hAnsi="Verdana" w:cs="Arial"/>
-          <w:color w:val="46535E"/>
-          <w:sz w:val="20"/>
-          <w:szCs w:val="20"/>
-        </w:rPr>
-        <w:t>App Page I</w:t>
-      </w:r>
-      <w:r>
-        <w:rPr>
-          <w:rStyle w:val="apple-converted-space"/>
-          <w:rFonts w:ascii="Verdana" w:hAnsi="Verdana" w:cs="Arial"/>
-          <w:color w:val="46535E"/>
-          <w:sz w:val="20"/>
-          <w:szCs w:val="20"/>
-        </w:rPr>
-        <w:t> </w:t>
-      </w:r>
-      <w:r>
-        <w:rPr>
-          <w:rFonts w:ascii="Verdana" w:hAnsi="Verdana" w:cs="Arial"/>
-          <w:color w:val="46535E"/>
-          <w:sz w:val="20"/>
-          <w:szCs w:val="20"/>
-        </w:rPr>
-        <w:t>— Home page comprising list of repository and relevant details.</w:t>
-      </w:r>
-    </w:p>
-    <w:p>
-      <w:pPr>
-        <w:spacing w:after="0" w:line="240" w:lineRule="auto"/>
-        <w:jc w:val="both"/>
-        <w:rPr>
-          <w:rFonts w:ascii="Verdana" w:hAnsi="Verdana"/>
-          <w:sz w:val="20"/>
-          <w:szCs w:val="20"/>
-        </w:rPr>
-      </w:pPr>
-    </w:p>
-    <w:p>
-      <w:pPr>
         <w:spacing w:after="0" w:line="240" w:lineRule="auto"/>
         <w:rPr>
           <w:rFonts w:ascii="Verdana" w:hAnsi="Verdana"/>
           <w:color w:val="002060"/>
-          <w:sz w:val="20"/>
-          <w:szCs w:val="20"/>
-        </w:rPr>
-      </w:pPr>
-      <w:r>
-        <w:rPr>
-          <w:rFonts w:ascii="Verdana" w:hAnsi="Verdana" w:cs="Arial"/>
-          <w:color w:val="002060"/>
-          <w:sz w:val="20"/>
-          <w:szCs w:val="20"/>
-        </w:rPr>
-        <w:t xml:space="preserve">Web API URL: </w:t>
-      </w:r>
-      <w:hyperlink r:id="rId15" w:history="1">
-        <w:r>
-          <w:rPr>
-            <w:rStyle w:val="Hyperlink"/>
-            <w:rFonts w:ascii="Verdana" w:hAnsi="Verdana"/>
-            <w:color w:val="002060"/>
-            <w:sz w:val="20"/>
-            <w:szCs w:val="20"/>
-          </w:rPr>
-          <w:t>http://salesserviceapi.azurewebsites.net/api/Products</w:t>
-        </w:r>
-      </w:hyperlink>
-      <w:r>
-        <w:rPr>
-          <w:rFonts w:ascii="Verdana" w:hAnsi="Verdana"/>
-          <w:color w:val="002060"/>
-          <w:sz w:val="20"/>
-          <w:szCs w:val="20"/>
-        </w:rPr>
-        <w:t xml:space="preserve"> </w:t>
-      </w:r>
-    </w:p>
-    <w:p>
-      <w:pPr>
-        <w:spacing w:after="0" w:line="240" w:lineRule="auto"/>
-        <w:rPr>
-          <w:rFonts w:ascii="Verdana" w:hAnsi="Verdana"/>
-          <w:color w:val="002060"/>
-          <w:sz w:val="20"/>
-          <w:szCs w:val="20"/>
-        </w:rPr>
-      </w:pPr>
-      <w:r>
-        <w:rPr>
-          <w:rFonts w:ascii="Verdana" w:hAnsi="Verdana"/>
-          <w:color w:val="002060"/>
-          <w:sz w:val="20"/>
-          <w:szCs w:val="20"/>
-        </w:rPr>
-        <w:t xml:space="preserve">Web Application URL: </w:t>
-      </w:r>
+          <w:sz w:val="18"/>
+          <w:szCs w:val="18"/>
+        </w:rPr>
+      </w:pPr>
       <w:hyperlink r:id="rId16" w:history="1">
         <w:r>
           <w:rPr>
             <w:rStyle w:val="Hyperlink"/>
             <w:rFonts w:ascii="Verdana" w:hAnsi="Verdana"/>
             <w:color w:val="002060"/>
-            <w:sz w:val="20"/>
-            <w:szCs w:val="20"/>
+            <w:sz w:val="18"/>
+            <w:szCs w:val="18"/>
           </w:rPr>
-          <w:t>http://saleswebportal.azurewebsites.net/</w:t>
+          <w:t>http://salesserviceapi.azurewebsites.net/api/Products</w:t>
         </w:r>
       </w:hyperlink>
-    </w:p>
-    <w:p>
-      <w:pPr>
-        <w:spacing w:after="0" w:line="240" w:lineRule="auto"/>
+      <w:r>
         <w:rPr>
           <w:rFonts w:ascii="Verdana" w:hAnsi="Verdana"/>
           <w:color w:val="002060"/>
-          <w:sz w:val="20"/>
-          <w:szCs w:val="20"/>
-        </w:rPr>
-      </w:pPr>
-      <w:r>
+          <w:sz w:val="18"/>
+          <w:szCs w:val="18"/>
+        </w:rPr>
+        <w:t xml:space="preserve"> </w:t>
+      </w:r>
+    </w:p>
+    <w:p>
+      <w:pPr>
+        <w:spacing w:after="0" w:line="240" w:lineRule="auto"/>
         <w:rPr>
           <w:rFonts w:ascii="Verdana" w:hAnsi="Verdana"/>
           <w:color w:val="002060"/>
-          <w:sz w:val="20"/>
-          <w:szCs w:val="20"/>
-        </w:rPr>
-        <w:t>Source</w:t>
-      </w:r>
+          <w:sz w:val="18"/>
+          <w:szCs w:val="18"/>
+        </w:rPr>
+      </w:pPr>
       <w:r>
         <w:rPr>
           <w:rFonts w:ascii="Verdana" w:hAnsi="Verdana"/>
           <w:color w:val="002060"/>
-          <w:sz w:val="20"/>
-          <w:szCs w:val="20"/>
-        </w:rPr>
-        <w:t xml:space="preserve"> </w:t>
-      </w:r>
-      <w:r>
+          <w:sz w:val="18"/>
+          <w:szCs w:val="18"/>
+        </w:rPr>
+        <w:t xml:space="preserve">Web Application URL: </w:t>
+      </w:r>
+    </w:p>
+    <w:p>
+      <w:pPr>
+        <w:pStyle w:val="ListParagraph"/>
+        <w:numPr>
+          <w:ilvl w:val="0"/>
+          <w:numId w:val="4"/>
+        </w:numPr>
+        <w:spacing w:after="0" w:line="240" w:lineRule="auto"/>
         <w:rPr>
           <w:rFonts w:ascii="Verdana" w:hAnsi="Verdana"/>
           <w:color w:val="002060"/>
-          <w:sz w:val="20"/>
-          <w:szCs w:val="20"/>
-        </w:rPr>
-        <w:t xml:space="preserve">Code: </w:t>
-      </w:r>
+          <w:sz w:val="18"/>
+          <w:szCs w:val="18"/>
+        </w:rPr>
+      </w:pPr>
       <w:hyperlink r:id="rId17" w:history="1">
         <w:r>
           <w:rPr>
             <w:rStyle w:val="Hyperlink"/>
             <w:rFonts w:ascii="Verdana" w:hAnsi="Verdana"/>
             <w:color w:val="002060"/>
-            <w:sz w:val="20"/>
-            <w:szCs w:val="20"/>
+            <w:sz w:val="18"/>
+            <w:szCs w:val="18"/>
           </w:rPr>
-          <w:t>https://github.com/vishipayyallore/ASP-Dotnet-Core-Samples/tree/master/SalesWebApp</w:t>
+          <w:t>http://saleswebportal.azurewebsites.net/</w:t>
         </w:r>
       </w:hyperlink>
-      <w:r>
+    </w:p>
+    <w:p>
+      <w:pPr>
+        <w:spacing w:after="0" w:line="240" w:lineRule="auto"/>
         <w:rPr>
           <w:rFonts w:ascii="Verdana" w:hAnsi="Verdana"/>
           <w:color w:val="002060"/>
-          <w:sz w:val="20"/>
-          <w:szCs w:val="20"/>
-        </w:rPr>
-        <w:t xml:space="preserve"> </w:t>
-      </w:r>
-    </w:p>
-    <w:p>
-      <w:pPr>
-        <w:spacing w:after="0" w:line="240" w:lineRule="auto"/>
-        <w:jc w:val="both"/>
+          <w:sz w:val="18"/>
+          <w:szCs w:val="18"/>
+        </w:rPr>
+      </w:pPr>
+      <w:r>
         <w:rPr>
           <w:rFonts w:ascii="Verdana" w:hAnsi="Verdana"/>
           <w:color w:val="002060"/>
-          <w:sz w:val="20"/>
-          <w:szCs w:val="20"/>
-        </w:rPr>
-      </w:pPr>
+          <w:sz w:val="18"/>
+          <w:szCs w:val="18"/>
+        </w:rPr>
+        <w:t>Source</w:t>
+      </w:r>
       <w:r>
         <w:rPr>
           <w:rFonts w:ascii="Verdana" w:hAnsi="Verdana"/>
           <w:color w:val="002060"/>
-          <w:sz w:val="20"/>
-          <w:szCs w:val="20"/>
-        </w:rPr>
-        <w:t>Read</w:t>
+          <w:sz w:val="18"/>
+          <w:szCs w:val="18"/>
+        </w:rPr>
+        <w:t xml:space="preserve"> </w:t>
       </w:r>
       <w:r>
         <w:rPr>
           <w:rFonts w:ascii="Verdana" w:hAnsi="Verdana"/>
           <w:color w:val="002060"/>
-          <w:sz w:val="20"/>
-          <w:szCs w:val="20"/>
-        </w:rPr>
-        <w:t xml:space="preserve"> </w:t>
-      </w:r>
-      <w:r>
+          <w:sz w:val="18"/>
+          <w:szCs w:val="18"/>
+        </w:rPr>
+        <w:t xml:space="preserve">Code: </w:t>
+      </w:r>
+    </w:p>
+    <w:p>
+      <w:pPr>
+        <w:pStyle w:val="ListParagraph"/>
+        <w:numPr>
+          <w:ilvl w:val="0"/>
+          <w:numId w:val="5"/>
+        </w:numPr>
+        <w:spacing w:after="0" w:line="240" w:lineRule="auto"/>
         <w:rPr>
           <w:rFonts w:ascii="Verdana" w:hAnsi="Verdana"/>
           <w:color w:val="002060"/>
-          <w:sz w:val="20"/>
-          <w:szCs w:val="20"/>
-        </w:rPr>
-        <w:t>Me</w:t>
-      </w:r>
-      <w:r>
-        <w:rPr>
-          <w:rFonts w:ascii="Verdana" w:hAnsi="Verdana"/>
-          <w:color w:val="002060"/>
-          <w:sz w:val="20"/>
-          <w:szCs w:val="20"/>
-        </w:rPr>
-        <w:t xml:space="preserve"> Path</w:t>
-      </w:r>
-      <w:r>
-        <w:rPr>
-          <w:rFonts w:ascii="Verdana" w:hAnsi="Verdana"/>
-          <w:color w:val="002060"/>
-          <w:sz w:val="20"/>
-          <w:szCs w:val="20"/>
-        </w:rPr>
-        <w:t xml:space="preserve">: </w:t>
-      </w:r>
+          <w:sz w:val="18"/>
+          <w:szCs w:val="18"/>
+        </w:rPr>
+      </w:pPr>
       <w:hyperlink r:id="rId18" w:history="1">
         <w:r>
           <w:rPr>
             <w:rStyle w:val="Hyperlink"/>
             <w:rFonts w:ascii="Verdana" w:hAnsi="Verdana"/>
             <w:color w:val="002060"/>
-            <w:sz w:val="20"/>
-            <w:szCs w:val="20"/>
+            <w:sz w:val="18"/>
+            <w:szCs w:val="18"/>
+          </w:rPr>
+          <w:t>https://github.com/vishipayyallore/ASP-Dotnet-Core-Samples/tree/master/SalesWebApp</w:t>
+        </w:r>
+      </w:hyperlink>
+      <w:r>
+        <w:rPr>
+          <w:rFonts w:ascii="Verdana" w:hAnsi="Verdana"/>
+          <w:color w:val="002060"/>
+          <w:sz w:val="18"/>
+          <w:szCs w:val="18"/>
+        </w:rPr>
+        <w:t xml:space="preserve"> </w:t>
+      </w:r>
+    </w:p>
+    <w:p>
+      <w:pPr>
+        <w:spacing w:after="0" w:line="240" w:lineRule="auto"/>
+        <w:jc w:val="both"/>
+        <w:rPr>
+          <w:rFonts w:ascii="Verdana" w:hAnsi="Verdana"/>
+          <w:color w:val="002060"/>
+          <w:sz w:val="18"/>
+          <w:szCs w:val="18"/>
+        </w:rPr>
+      </w:pPr>
+      <w:r>
+        <w:rPr>
+          <w:rFonts w:ascii="Verdana" w:hAnsi="Verdana"/>
+          <w:color w:val="002060"/>
+          <w:sz w:val="18"/>
+          <w:szCs w:val="18"/>
+        </w:rPr>
+        <w:t>Read</w:t>
+      </w:r>
+      <w:r>
+        <w:rPr>
+          <w:rFonts w:ascii="Verdana" w:hAnsi="Verdana"/>
+          <w:color w:val="002060"/>
+          <w:sz w:val="18"/>
+          <w:szCs w:val="18"/>
+        </w:rPr>
+        <w:t xml:space="preserve"> </w:t>
+      </w:r>
+      <w:r>
+        <w:rPr>
+          <w:rFonts w:ascii="Verdana" w:hAnsi="Verdana"/>
+          <w:color w:val="002060"/>
+          <w:sz w:val="18"/>
+          <w:szCs w:val="18"/>
+        </w:rPr>
+        <w:t>Me</w:t>
+      </w:r>
+      <w:r>
+        <w:rPr>
+          <w:rFonts w:ascii="Verdana" w:hAnsi="Verdana"/>
+          <w:color w:val="002060"/>
+          <w:sz w:val="18"/>
+          <w:szCs w:val="18"/>
+        </w:rPr>
+        <w:t xml:space="preserve"> Path</w:t>
+      </w:r>
+      <w:r>
+        <w:rPr>
+          <w:rFonts w:ascii="Verdana" w:hAnsi="Verdana"/>
+          <w:color w:val="002060"/>
+          <w:sz w:val="18"/>
+          <w:szCs w:val="18"/>
+        </w:rPr>
+        <w:t xml:space="preserve">: </w:t>
+      </w:r>
+    </w:p>
+    <w:p>
+      <w:pPr>
+        <w:pStyle w:val="ListParagraph"/>
+        <w:numPr>
+          <w:ilvl w:val="0"/>
+          <w:numId w:val="6"/>
+        </w:numPr>
+        <w:spacing w:after="0" w:line="240" w:lineRule="auto"/>
+        <w:jc w:val="both"/>
+        <w:rPr>
+          <w:rFonts w:ascii="Verdana" w:hAnsi="Verdana"/>
+          <w:color w:val="002060"/>
+          <w:sz w:val="14"/>
+          <w:szCs w:val="18"/>
+        </w:rPr>
+      </w:pPr>
+      <w:hyperlink r:id="rId19" w:history="1">
+        <w:r>
+          <w:rPr>
+            <w:rStyle w:val="Hyperlink"/>
+            <w:rFonts w:ascii="Verdana" w:hAnsi="Verdana"/>
+            <w:color w:val="002060"/>
+            <w:sz w:val="14"/>
+            <w:szCs w:val="18"/>
           </w:rPr>
           <w:t>https://github.com/vishipayyallore/ASP-Dotnet-Core-Samples/tree/master/SalesWebApp/InternalDocumentation</w:t>
         </w:r>
@@ -2801,9 +1618,20 @@
         </w:rPr>
       </w:pPr>
     </w:p>
+    <w:p>
+      <w:pPr>
+        <w:spacing w:after="0" w:line="240" w:lineRule="auto"/>
+        <w:jc w:val="both"/>
+        <w:rPr>
+          <w:rFonts w:ascii="Verdana" w:hAnsi="Verdana"/>
+          <w:sz w:val="20"/>
+          <w:szCs w:val="20"/>
+        </w:rPr>
+      </w:pPr>
+    </w:p>
     <w:sectPr>
-      <w:headerReference w:type="default" r:id="rId19"/>
-      <w:footerReference w:type="default" r:id="rId20"/>
+      <w:headerReference w:type="default" r:id="rId20"/>
+      <w:footerReference w:type="default" r:id="rId21"/>
       <w:pgSz w:w="11906" w:h="16838"/>
       <w:pgMar w:top="1440" w:right="1440" w:bottom="1440" w:left="1440" w:header="708" w:footer="708" w:gutter="0"/>
       <w:cols w:space="708"/>
@@ -2947,7 +1775,7 @@
         <w:sz w:val="20"/>
         <w:szCs w:val="20"/>
       </w:rPr>
-      <w:t>3</w:t>
+      <w:t>1</w:t>
     </w:r>
     <w:r>
       <w:rPr>
@@ -3124,12 +1952,125 @@
         <v:path o:extrusionok="f" gradientshapeok="t" o:connecttype="rect"/>
         <o:lock v:ext="edit" aspectratio="t"/>
       </v:shapetype>
-      <v:shape id="_x0000_i1077" type="#_x0000_t75" style="width:11.25pt;height:11.25pt" o:bullet="t">
+      <v:shape id="_x0000_i1090" type="#_x0000_t75" style="width:11.25pt;height:11.25pt" o:bullet="t">
         <v:imagedata r:id="rId1" o:title="msoCAC9"/>
       </v:shape>
     </w:pict>
   </w:numPicBullet>
   <w:abstractNum w:abstractNumId="0" w15:restartNumberingAfterBreak="0">
+    <w:nsid w:val="0231527A"/>
+    <w:multiLevelType w:val="hybridMultilevel"/>
+    <w:tmpl w:val="BFC4790E"/>
+    <w:lvl w:ilvl="0" w:tplc="4009000B">
+      <w:start w:val="1"/>
+      <w:numFmt w:val="bullet"/>
+      <w:lvlText w:val=""/>
+      <w:lvlJc w:val="left"/>
+      <w:pPr>
+        <w:ind w:left="720" w:hanging="360"/>
+      </w:pPr>
+      <w:rPr>
+        <w:rFonts w:ascii="Wingdings" w:hAnsi="Wingdings" w:hint="default"/>
+      </w:rPr>
+    </w:lvl>
+    <w:lvl w:ilvl="1" w:tplc="40090003" w:tentative="1">
+      <w:start w:val="1"/>
+      <w:numFmt w:val="bullet"/>
+      <w:lvlText w:val="o"/>
+      <w:lvlJc w:val="left"/>
+      <w:pPr>
+        <w:ind w:left="1440" w:hanging="360"/>
+      </w:pPr>
+      <w:rPr>
+        <w:rFonts w:ascii="Courier New" w:hAnsi="Courier New" w:cs="Courier New" w:hint="default"/>
+      </w:rPr>
+    </w:lvl>
+    <w:lvl w:ilvl="2" w:tplc="40090005" w:tentative="1">
+      <w:start w:val="1"/>
+      <w:numFmt w:val="bullet"/>
+      <w:lvlText w:val=""/>
+      <w:lvlJc w:val="left"/>
+      <w:pPr>
+        <w:ind w:left="2160" w:hanging="360"/>
+      </w:pPr>
+      <w:rPr>
+        <w:rFonts w:ascii="Wingdings" w:hAnsi="Wingdings" w:hint="default"/>
+      </w:rPr>
+    </w:lvl>
+    <w:lvl w:ilvl="3" w:tplc="40090001" w:tentative="1">
+      <w:start w:val="1"/>
+      <w:numFmt w:val="bullet"/>
+      <w:lvlText w:val=""/>
+      <w:lvlJc w:val="left"/>
+      <w:pPr>
+        <w:ind w:left="2880" w:hanging="360"/>
+      </w:pPr>
+      <w:rPr>
+        <w:rFonts w:ascii="Symbol" w:hAnsi="Symbol" w:hint="default"/>
+      </w:rPr>
+    </w:lvl>
+    <w:lvl w:ilvl="4" w:tplc="40090003" w:tentative="1">
+      <w:start w:val="1"/>
+      <w:numFmt w:val="bullet"/>
+      <w:lvlText w:val="o"/>
+      <w:lvlJc w:val="left"/>
+      <w:pPr>
+        <w:ind w:left="3600" w:hanging="360"/>
+      </w:pPr>
+      <w:rPr>
+        <w:rFonts w:ascii="Courier New" w:hAnsi="Courier New" w:cs="Courier New" w:hint="default"/>
+      </w:rPr>
+    </w:lvl>
+    <w:lvl w:ilvl="5" w:tplc="40090005" w:tentative="1">
+      <w:start w:val="1"/>
+      <w:numFmt w:val="bullet"/>
+      <w:lvlText w:val=""/>
+      <w:lvlJc w:val="left"/>
+      <w:pPr>
+        <w:ind w:left="4320" w:hanging="360"/>
+      </w:pPr>
+      <w:rPr>
+        <w:rFonts w:ascii="Wingdings" w:hAnsi="Wingdings" w:hint="default"/>
+      </w:rPr>
+    </w:lvl>
+    <w:lvl w:ilvl="6" w:tplc="40090001" w:tentative="1">
+      <w:start w:val="1"/>
+      <w:numFmt w:val="bullet"/>
+      <w:lvlText w:val=""/>
+      <w:lvlJc w:val="left"/>
+      <w:pPr>
+        <w:ind w:left="5040" w:hanging="360"/>
+      </w:pPr>
+      <w:rPr>
+        <w:rFonts w:ascii="Symbol" w:hAnsi="Symbol" w:hint="default"/>
+      </w:rPr>
+    </w:lvl>
+    <w:lvl w:ilvl="7" w:tplc="40090003" w:tentative="1">
+      <w:start w:val="1"/>
+      <w:numFmt w:val="bullet"/>
+      <w:lvlText w:val="o"/>
+      <w:lvlJc w:val="left"/>
+      <w:pPr>
+        <w:ind w:left="5760" w:hanging="360"/>
+      </w:pPr>
+      <w:rPr>
+        <w:rFonts w:ascii="Courier New" w:hAnsi="Courier New" w:cs="Courier New" w:hint="default"/>
+      </w:rPr>
+    </w:lvl>
+    <w:lvl w:ilvl="8" w:tplc="40090005" w:tentative="1">
+      <w:start w:val="1"/>
+      <w:numFmt w:val="bullet"/>
+      <w:lvlText w:val=""/>
+      <w:lvlJc w:val="left"/>
+      <w:pPr>
+        <w:ind w:left="6480" w:hanging="360"/>
+      </w:pPr>
+      <w:rPr>
+        <w:rFonts w:ascii="Wingdings" w:hAnsi="Wingdings" w:hint="default"/>
+      </w:rPr>
+    </w:lvl>
+  </w:abstractNum>
+  <w:abstractNum w:abstractNumId="1" w15:restartNumberingAfterBreak="0">
     <w:nsid w:val="203B2C65"/>
     <w:multiLevelType w:val="multilevel"/>
     <w:tmpl w:val="9FAAA9DC"/>
@@ -3278,7 +2219,7 @@
       </w:rPr>
     </w:lvl>
   </w:abstractNum>
-  <w:abstractNum w:abstractNumId="1" w15:restartNumberingAfterBreak="0">
+  <w:abstractNum w:abstractNumId="2" w15:restartNumberingAfterBreak="0">
     <w:nsid w:val="239C40F4"/>
     <w:multiLevelType w:val="hybridMultilevel"/>
     <w:tmpl w:val="376485D0"/>
@@ -3392,11 +2333,362 @@
       </w:rPr>
     </w:lvl>
   </w:abstractNum>
+  <w:abstractNum w:abstractNumId="3" w15:restartNumberingAfterBreak="0">
+    <w:nsid w:val="3A9771D2"/>
+    <w:multiLevelType w:val="hybridMultilevel"/>
+    <w:tmpl w:val="BC744FD6"/>
+    <w:lvl w:ilvl="0" w:tplc="4009000B">
+      <w:start w:val="1"/>
+      <w:numFmt w:val="bullet"/>
+      <w:lvlText w:val=""/>
+      <w:lvlJc w:val="left"/>
+      <w:pPr>
+        <w:ind w:left="720" w:hanging="360"/>
+      </w:pPr>
+      <w:rPr>
+        <w:rFonts w:ascii="Wingdings" w:hAnsi="Wingdings" w:hint="default"/>
+      </w:rPr>
+    </w:lvl>
+    <w:lvl w:ilvl="1" w:tplc="40090003" w:tentative="1">
+      <w:start w:val="1"/>
+      <w:numFmt w:val="bullet"/>
+      <w:lvlText w:val="o"/>
+      <w:lvlJc w:val="left"/>
+      <w:pPr>
+        <w:ind w:left="1440" w:hanging="360"/>
+      </w:pPr>
+      <w:rPr>
+        <w:rFonts w:ascii="Courier New" w:hAnsi="Courier New" w:cs="Courier New" w:hint="default"/>
+      </w:rPr>
+    </w:lvl>
+    <w:lvl w:ilvl="2" w:tplc="40090005" w:tentative="1">
+      <w:start w:val="1"/>
+      <w:numFmt w:val="bullet"/>
+      <w:lvlText w:val=""/>
+      <w:lvlJc w:val="left"/>
+      <w:pPr>
+        <w:ind w:left="2160" w:hanging="360"/>
+      </w:pPr>
+      <w:rPr>
+        <w:rFonts w:ascii="Wingdings" w:hAnsi="Wingdings" w:hint="default"/>
+      </w:rPr>
+    </w:lvl>
+    <w:lvl w:ilvl="3" w:tplc="40090001" w:tentative="1">
+      <w:start w:val="1"/>
+      <w:numFmt w:val="bullet"/>
+      <w:lvlText w:val=""/>
+      <w:lvlJc w:val="left"/>
+      <w:pPr>
+        <w:ind w:left="2880" w:hanging="360"/>
+      </w:pPr>
+      <w:rPr>
+        <w:rFonts w:ascii="Symbol" w:hAnsi="Symbol" w:hint="default"/>
+      </w:rPr>
+    </w:lvl>
+    <w:lvl w:ilvl="4" w:tplc="40090003" w:tentative="1">
+      <w:start w:val="1"/>
+      <w:numFmt w:val="bullet"/>
+      <w:lvlText w:val="o"/>
+      <w:lvlJc w:val="left"/>
+      <w:pPr>
+        <w:ind w:left="3600" w:hanging="360"/>
+      </w:pPr>
+      <w:rPr>
+        <w:rFonts w:ascii="Courier New" w:hAnsi="Courier New" w:cs="Courier New" w:hint="default"/>
+      </w:rPr>
+    </w:lvl>
+    <w:lvl w:ilvl="5" w:tplc="40090005" w:tentative="1">
+      <w:start w:val="1"/>
+      <w:numFmt w:val="bullet"/>
+      <w:lvlText w:val=""/>
+      <w:lvlJc w:val="left"/>
+      <w:pPr>
+        <w:ind w:left="4320" w:hanging="360"/>
+      </w:pPr>
+      <w:rPr>
+        <w:rFonts w:ascii="Wingdings" w:hAnsi="Wingdings" w:hint="default"/>
+      </w:rPr>
+    </w:lvl>
+    <w:lvl w:ilvl="6" w:tplc="40090001" w:tentative="1">
+      <w:start w:val="1"/>
+      <w:numFmt w:val="bullet"/>
+      <w:lvlText w:val=""/>
+      <w:lvlJc w:val="left"/>
+      <w:pPr>
+        <w:ind w:left="5040" w:hanging="360"/>
+      </w:pPr>
+      <w:rPr>
+        <w:rFonts w:ascii="Symbol" w:hAnsi="Symbol" w:hint="default"/>
+      </w:rPr>
+    </w:lvl>
+    <w:lvl w:ilvl="7" w:tplc="40090003" w:tentative="1">
+      <w:start w:val="1"/>
+      <w:numFmt w:val="bullet"/>
+      <w:lvlText w:val="o"/>
+      <w:lvlJc w:val="left"/>
+      <w:pPr>
+        <w:ind w:left="5760" w:hanging="360"/>
+      </w:pPr>
+      <w:rPr>
+        <w:rFonts w:ascii="Courier New" w:hAnsi="Courier New" w:cs="Courier New" w:hint="default"/>
+      </w:rPr>
+    </w:lvl>
+    <w:lvl w:ilvl="8" w:tplc="40090005" w:tentative="1">
+      <w:start w:val="1"/>
+      <w:numFmt w:val="bullet"/>
+      <w:lvlText w:val=""/>
+      <w:lvlJc w:val="left"/>
+      <w:pPr>
+        <w:ind w:left="6480" w:hanging="360"/>
+      </w:pPr>
+      <w:rPr>
+        <w:rFonts w:ascii="Wingdings" w:hAnsi="Wingdings" w:hint="default"/>
+      </w:rPr>
+    </w:lvl>
+  </w:abstractNum>
+  <w:abstractNum w:abstractNumId="4" w15:restartNumberingAfterBreak="0">
+    <w:nsid w:val="4D6B5860"/>
+    <w:multiLevelType w:val="hybridMultilevel"/>
+    <w:tmpl w:val="315CFE6C"/>
+    <w:lvl w:ilvl="0" w:tplc="4009000B">
+      <w:start w:val="1"/>
+      <w:numFmt w:val="bullet"/>
+      <w:lvlText w:val=""/>
+      <w:lvlJc w:val="left"/>
+      <w:pPr>
+        <w:ind w:left="720" w:hanging="360"/>
+      </w:pPr>
+      <w:rPr>
+        <w:rFonts w:ascii="Wingdings" w:hAnsi="Wingdings" w:hint="default"/>
+      </w:rPr>
+    </w:lvl>
+    <w:lvl w:ilvl="1" w:tplc="40090003" w:tentative="1">
+      <w:start w:val="1"/>
+      <w:numFmt w:val="bullet"/>
+      <w:lvlText w:val="o"/>
+      <w:lvlJc w:val="left"/>
+      <w:pPr>
+        <w:ind w:left="1440" w:hanging="360"/>
+      </w:pPr>
+      <w:rPr>
+        <w:rFonts w:ascii="Courier New" w:hAnsi="Courier New" w:cs="Courier New" w:hint="default"/>
+      </w:rPr>
+    </w:lvl>
+    <w:lvl w:ilvl="2" w:tplc="40090005" w:tentative="1">
+      <w:start w:val="1"/>
+      <w:numFmt w:val="bullet"/>
+      <w:lvlText w:val=""/>
+      <w:lvlJc w:val="left"/>
+      <w:pPr>
+        <w:ind w:left="2160" w:hanging="360"/>
+      </w:pPr>
+      <w:rPr>
+        <w:rFonts w:ascii="Wingdings" w:hAnsi="Wingdings" w:hint="default"/>
+      </w:rPr>
+    </w:lvl>
+    <w:lvl w:ilvl="3" w:tplc="40090001" w:tentative="1">
+      <w:start w:val="1"/>
+      <w:numFmt w:val="bullet"/>
+      <w:lvlText w:val=""/>
+      <w:lvlJc w:val="left"/>
+      <w:pPr>
+        <w:ind w:left="2880" w:hanging="360"/>
+      </w:pPr>
+      <w:rPr>
+        <w:rFonts w:ascii="Symbol" w:hAnsi="Symbol" w:hint="default"/>
+      </w:rPr>
+    </w:lvl>
+    <w:lvl w:ilvl="4" w:tplc="40090003" w:tentative="1">
+      <w:start w:val="1"/>
+      <w:numFmt w:val="bullet"/>
+      <w:lvlText w:val="o"/>
+      <w:lvlJc w:val="left"/>
+      <w:pPr>
+        <w:ind w:left="3600" w:hanging="360"/>
+      </w:pPr>
+      <w:rPr>
+        <w:rFonts w:ascii="Courier New" w:hAnsi="Courier New" w:cs="Courier New" w:hint="default"/>
+      </w:rPr>
+    </w:lvl>
+    <w:lvl w:ilvl="5" w:tplc="40090005" w:tentative="1">
+      <w:start w:val="1"/>
+      <w:numFmt w:val="bullet"/>
+      <w:lvlText w:val=""/>
+      <w:lvlJc w:val="left"/>
+      <w:pPr>
+        <w:ind w:left="4320" w:hanging="360"/>
+      </w:pPr>
+      <w:rPr>
+        <w:rFonts w:ascii="Wingdings" w:hAnsi="Wingdings" w:hint="default"/>
+      </w:rPr>
+    </w:lvl>
+    <w:lvl w:ilvl="6" w:tplc="40090001" w:tentative="1">
+      <w:start w:val="1"/>
+      <w:numFmt w:val="bullet"/>
+      <w:lvlText w:val=""/>
+      <w:lvlJc w:val="left"/>
+      <w:pPr>
+        <w:ind w:left="5040" w:hanging="360"/>
+      </w:pPr>
+      <w:rPr>
+        <w:rFonts w:ascii="Symbol" w:hAnsi="Symbol" w:hint="default"/>
+      </w:rPr>
+    </w:lvl>
+    <w:lvl w:ilvl="7" w:tplc="40090003" w:tentative="1">
+      <w:start w:val="1"/>
+      <w:numFmt w:val="bullet"/>
+      <w:lvlText w:val="o"/>
+      <w:lvlJc w:val="left"/>
+      <w:pPr>
+        <w:ind w:left="5760" w:hanging="360"/>
+      </w:pPr>
+      <w:rPr>
+        <w:rFonts w:ascii="Courier New" w:hAnsi="Courier New" w:cs="Courier New" w:hint="default"/>
+      </w:rPr>
+    </w:lvl>
+    <w:lvl w:ilvl="8" w:tplc="40090005" w:tentative="1">
+      <w:start w:val="1"/>
+      <w:numFmt w:val="bullet"/>
+      <w:lvlText w:val=""/>
+      <w:lvlJc w:val="left"/>
+      <w:pPr>
+        <w:ind w:left="6480" w:hanging="360"/>
+      </w:pPr>
+      <w:rPr>
+        <w:rFonts w:ascii="Wingdings" w:hAnsi="Wingdings" w:hint="default"/>
+      </w:rPr>
+    </w:lvl>
+  </w:abstractNum>
+  <w:abstractNum w:abstractNumId="5" w15:restartNumberingAfterBreak="0">
+    <w:nsid w:val="55515A0F"/>
+    <w:multiLevelType w:val="hybridMultilevel"/>
+    <w:tmpl w:val="7FBEFC4C"/>
+    <w:lvl w:ilvl="0" w:tplc="4009000B">
+      <w:start w:val="1"/>
+      <w:numFmt w:val="bullet"/>
+      <w:lvlText w:val=""/>
+      <w:lvlJc w:val="left"/>
+      <w:pPr>
+        <w:ind w:left="720" w:hanging="360"/>
+      </w:pPr>
+      <w:rPr>
+        <w:rFonts w:ascii="Wingdings" w:hAnsi="Wingdings" w:hint="default"/>
+      </w:rPr>
+    </w:lvl>
+    <w:lvl w:ilvl="1" w:tplc="40090003" w:tentative="1">
+      <w:start w:val="1"/>
+      <w:numFmt w:val="bullet"/>
+      <w:lvlText w:val="o"/>
+      <w:lvlJc w:val="left"/>
+      <w:pPr>
+        <w:ind w:left="1440" w:hanging="360"/>
+      </w:pPr>
+      <w:rPr>
+        <w:rFonts w:ascii="Courier New" w:hAnsi="Courier New" w:cs="Courier New" w:hint="default"/>
+      </w:rPr>
+    </w:lvl>
+    <w:lvl w:ilvl="2" w:tplc="40090005" w:tentative="1">
+      <w:start w:val="1"/>
+      <w:numFmt w:val="bullet"/>
+      <w:lvlText w:val=""/>
+      <w:lvlJc w:val="left"/>
+      <w:pPr>
+        <w:ind w:left="2160" w:hanging="360"/>
+      </w:pPr>
+      <w:rPr>
+        <w:rFonts w:ascii="Wingdings" w:hAnsi="Wingdings" w:hint="default"/>
+      </w:rPr>
+    </w:lvl>
+    <w:lvl w:ilvl="3" w:tplc="40090001" w:tentative="1">
+      <w:start w:val="1"/>
+      <w:numFmt w:val="bullet"/>
+      <w:lvlText w:val=""/>
+      <w:lvlJc w:val="left"/>
+      <w:pPr>
+        <w:ind w:left="2880" w:hanging="360"/>
+      </w:pPr>
+      <w:rPr>
+        <w:rFonts w:ascii="Symbol" w:hAnsi="Symbol" w:hint="default"/>
+      </w:rPr>
+    </w:lvl>
+    <w:lvl w:ilvl="4" w:tplc="40090003" w:tentative="1">
+      <w:start w:val="1"/>
+      <w:numFmt w:val="bullet"/>
+      <w:lvlText w:val="o"/>
+      <w:lvlJc w:val="left"/>
+      <w:pPr>
+        <w:ind w:left="3600" w:hanging="360"/>
+      </w:pPr>
+      <w:rPr>
+        <w:rFonts w:ascii="Courier New" w:hAnsi="Courier New" w:cs="Courier New" w:hint="default"/>
+      </w:rPr>
+    </w:lvl>
+    <w:lvl w:ilvl="5" w:tplc="40090005" w:tentative="1">
+      <w:start w:val="1"/>
+      <w:numFmt w:val="bullet"/>
+      <w:lvlText w:val=""/>
+      <w:lvlJc w:val="left"/>
+      <w:pPr>
+        <w:ind w:left="4320" w:hanging="360"/>
+      </w:pPr>
+      <w:rPr>
+        <w:rFonts w:ascii="Wingdings" w:hAnsi="Wingdings" w:hint="default"/>
+      </w:rPr>
+    </w:lvl>
+    <w:lvl w:ilvl="6" w:tplc="40090001" w:tentative="1">
+      <w:start w:val="1"/>
+      <w:numFmt w:val="bullet"/>
+      <w:lvlText w:val=""/>
+      <w:lvlJc w:val="left"/>
+      <w:pPr>
+        <w:ind w:left="5040" w:hanging="360"/>
+      </w:pPr>
+      <w:rPr>
+        <w:rFonts w:ascii="Symbol" w:hAnsi="Symbol" w:hint="default"/>
+      </w:rPr>
+    </w:lvl>
+    <w:lvl w:ilvl="7" w:tplc="40090003" w:tentative="1">
+      <w:start w:val="1"/>
+      <w:numFmt w:val="bullet"/>
+      <w:lvlText w:val="o"/>
+      <w:lvlJc w:val="left"/>
+      <w:pPr>
+        <w:ind w:left="5760" w:hanging="360"/>
+      </w:pPr>
+      <w:rPr>
+        <w:rFonts w:ascii="Courier New" w:hAnsi="Courier New" w:cs="Courier New" w:hint="default"/>
+      </w:rPr>
+    </w:lvl>
+    <w:lvl w:ilvl="8" w:tplc="40090005" w:tentative="1">
+      <w:start w:val="1"/>
+      <w:numFmt w:val="bullet"/>
+      <w:lvlText w:val=""/>
+      <w:lvlJc w:val="left"/>
+      <w:pPr>
+        <w:ind w:left="6480" w:hanging="360"/>
+      </w:pPr>
+      <w:rPr>
+        <w:rFonts w:ascii="Wingdings" w:hAnsi="Wingdings" w:hint="default"/>
+      </w:rPr>
+    </w:lvl>
+  </w:abstractNum>
   <w:num w:numId="1">
+    <w:abstractNumId w:val="1"/>
+  </w:num>
+  <w:num w:numId="2">
+    <w:abstractNumId w:val="2"/>
+  </w:num>
+  <w:num w:numId="3">
+    <w:abstractNumId w:val="3"/>
+  </w:num>
+  <w:num w:numId="4">
+    <w:abstractNumId w:val="4"/>
+  </w:num>
+  <w:num w:numId="5">
     <w:abstractNumId w:val="0"/>
   </w:num>
-  <w:num w:numId="2">
-    <w:abstractNumId w:val="1"/>
+  <w:num w:numId="6">
+    <w:abstractNumId w:val="5"/>
   </w:num>
 </w:numbering>
 </file>
@@ -3911,6 +3203,17 @@
     <w:uiPriority w:val="99"/>
     <w:rsid w:val="00D45EE5"/>
   </w:style>
+  <w:style w:type="paragraph" w:styleId="ListParagraph">
+    <w:name w:val="List Paragraph"/>
+    <w:basedOn w:val="Normal"/>
+    <w:uiPriority w:val="34"/>
+    <w:qFormat/>
+    <w:rsid w:val="009406A1"/>
+    <w:pPr>
+      <w:ind w:left="720"/>
+      <w:contextualSpacing/>
+    </w:pPr>
+  </w:style>
 </w:styles>
 </file>
 
@@ -4180,7 +3483,7 @@
 </file>
 
 <file path=customXml/itemProps1.xml><?xml version="1.0" encoding="utf-8"?>
-<ds:datastoreItem xmlns:ds="http://schemas.openxmlformats.org/officeDocument/2006/customXml" ds:itemID="{2AE00AD2-39B8-452B-8709-59CC15B814F1}">
+<ds:datastoreItem xmlns:ds="http://schemas.openxmlformats.org/officeDocument/2006/customXml" ds:itemID="{5282FCAA-5582-40F3-B423-44B2BCD1AA1D}">
   <ds:schemaRefs>
     <ds:schemaRef ds:uri="http://schemas.openxmlformats.org/officeDocument/2006/bibliography"/>
   </ds:schemaRefs>

</xml_diff>